<commit_message>
added working urls, Category model and allowed_user decorator
</commit_message>
<xml_diff>
--- a/Rapport  Jonathan Nkur.docx
+++ b/Rapport  Jonathan Nkur.docx
@@ -683,7 +683,25 @@
           <w:lang w:val="en-US"/>
         </w:rPr>
         <w:tab/>
-        <w:t>: Asynchronous Javascript And Xml</w:t>
+        <w:t xml:space="preserve">: Asynchronous Javascript </w:t>
+      </w:r>
+      <w:proofErr w:type="gramStart"/>
+      <w:r>
+        <w:rPr>
+          <w:rFonts w:ascii="Times New Roman" w:hAnsi="Times New Roman" w:cs="Times New Roman"/>
+          <w:color w:val="00000A"/>
+          <w:lang w:val="en-US"/>
+        </w:rPr>
+        <w:t>And</w:t>
+      </w:r>
+      <w:proofErr w:type="gramEnd"/>
+      <w:r>
+        <w:rPr>
+          <w:rFonts w:ascii="Times New Roman" w:hAnsi="Times New Roman" w:cs="Times New Roman"/>
+          <w:color w:val="00000A"/>
+          <w:lang w:val="en-US"/>
+        </w:rPr>
+        <w:t xml:space="preserve"> Xml</w:t>
       </w:r>
     </w:p>
     <w:p>
@@ -956,6 +974,7 @@
           <w:color w:val="00000A"/>
         </w:rPr>
       </w:pPr>
+      <w:proofErr w:type="gramStart"/>
       <w:r>
         <w:rPr>
           <w:rFonts w:ascii="Times New Roman" w:hAnsi="Times New Roman" w:cs="Times New Roman"/>
@@ -963,6 +982,7 @@
         </w:rPr>
         <w:t>kMeans</w:t>
       </w:r>
+      <w:proofErr w:type="gramEnd"/>
       <w:r>
         <w:rPr>
           <w:rFonts w:ascii="Times New Roman" w:hAnsi="Times New Roman" w:cs="Times New Roman"/>
@@ -987,6 +1007,7 @@
           <w:color w:val="00000A"/>
         </w:rPr>
       </w:pPr>
+      <w:proofErr w:type="gramStart"/>
       <w:r>
         <w:rPr>
           <w:rFonts w:ascii="Times New Roman" w:hAnsi="Times New Roman" w:cs="Times New Roman"/>
@@ -994,6 +1015,7 @@
         </w:rPr>
         <w:t>kNN</w:t>
       </w:r>
+      <w:proofErr w:type="gramEnd"/>
       <w:r>
         <w:rPr>
           <w:rFonts w:ascii="Times New Roman" w:hAnsi="Times New Roman" w:cs="Times New Roman"/>
@@ -1091,7 +1113,25 @@
           <w:lang w:val="en-US"/>
         </w:rPr>
         <w:tab/>
-        <w:t>: Machine Learning (apprentissage automatique)</w:t>
+        <w:t xml:space="preserve">: Machine </w:t>
+      </w:r>
+      <w:proofErr w:type="gramStart"/>
+      <w:r>
+        <w:rPr>
+          <w:rFonts w:ascii="Times New Roman" w:hAnsi="Times New Roman" w:cs="Times New Roman"/>
+          <w:color w:val="00000A"/>
+          <w:lang w:val="en-US"/>
+        </w:rPr>
+        <w:t>Learning</w:t>
+      </w:r>
+      <w:proofErr w:type="gramEnd"/>
+      <w:r>
+        <w:rPr>
+          <w:rFonts w:ascii="Times New Roman" w:hAnsi="Times New Roman" w:cs="Times New Roman"/>
+          <w:color w:val="00000A"/>
+          <w:lang w:val="en-US"/>
+        </w:rPr>
+        <w:t xml:space="preserve"> (apprentissage automatique)</w:t>
       </w:r>
     </w:p>
     <w:p>
@@ -4014,31 +4054,13 @@
         <w:t xml:space="preserve"> </w:t>
       </w:r>
       <w:r>
-        <w:t xml:space="preserve">Mon travail se délimite </w:t>
-      </w:r>
-      <w:r>
-        <w:t>dans le temps.</w:t>
-      </w:r>
-      <w:r>
-        <w:t xml:space="preserve"> </w:t>
+        <w:t xml:space="preserve">Mon travail se délimite dans le temps. </w:t>
       </w:r>
       <w:r>
         <w:t>En effet i</w:t>
       </w:r>
       <w:r>
-        <w:t xml:space="preserve">l </w:t>
-      </w:r>
-      <w:r>
-        <w:t xml:space="preserve">a été développée depuis le mois de </w:t>
-      </w:r>
-      <w:r>
-        <w:t>Janvier</w:t>
-      </w:r>
-      <w:r>
-        <w:t xml:space="preserve"> jusqu’au mois </w:t>
-      </w:r>
-      <w:r>
-        <w:t xml:space="preserve">Févier de l’année 2020. De ce fait plusieurs autres modules </w:t>
+        <w:t xml:space="preserve">l a été développée depuis le mois de Janvier jusqu’au mois Févier de l’année 2020. De ce fait plusieurs autres modules </w:t>
       </w:r>
       <w:r>
         <w:t>dont j</w:t>
@@ -5241,11 +5263,50 @@
     <w:p>
       <w:pPr>
         <w:pStyle w:val="Titre3"/>
+        <w:spacing w:line="360" w:lineRule="auto"/>
       </w:pPr>
       <w:r>
         <w:lastRenderedPageBreak/>
-        <w:t>II.1.5. Situation géographique</w:t>
-      </w:r>
+        <w:t>II.1.5. Sit</w:t>
+      </w:r>
+      <w:bookmarkStart w:id="40" w:name="_GoBack"/>
+      <w:bookmarkEnd w:id="40"/>
+      <w:r>
+        <w:t>uation géographique</w:t>
+      </w:r>
+    </w:p>
+    <w:p>
+      <w:r>
+        <w:t xml:space="preserve">Les locaux de l’Université de Lac Tanganyika sont situés dans la partie nord de la capitale burundaise (Bujumbura) en commune Ntahangwa dans quartier </w:t>
+      </w:r>
+      <w:r>
+        <w:t>Gihosha</w:t>
+      </w:r>
+      <w:r>
+        <w:t>.</w:t>
+      </w:r>
+    </w:p>
+    <w:p>
+      <w:pPr>
+        <w:pStyle w:val="Titre2"/>
+      </w:pPr>
+      <w:bookmarkStart w:id="41" w:name="_Toc522447469"/>
+      <w:bookmarkStart w:id="42" w:name="_Toc531526419"/>
+      <w:r>
+        <w:t>II.2. Conduite du stage</w:t>
+      </w:r>
+      <w:bookmarkEnd w:id="41"/>
+      <w:bookmarkEnd w:id="42"/>
+    </w:p>
+    <w:p>
+      <w:pPr>
+        <w:pStyle w:val="Titre3"/>
+      </w:pPr>
+      <w:bookmarkStart w:id="43" w:name="_Toc531526420"/>
+      <w:r>
+        <w:t>II.2.1. Déroulement</w:t>
+      </w:r>
+      <w:bookmarkEnd w:id="43"/>
     </w:p>
     <w:p>
       <w:pPr>
@@ -5264,213 +5325,152 @@
           <w:sz w:val="26"/>
           <w:szCs w:val="26"/>
         </w:rPr>
-        <w:br/>
-        <w:t xml:space="preserve">Les locaux de l’Université de Lac Tanganyika sont situés dans la partie nord de la capitale burundaise (Bujumbura) en commune Ntahangwa dans quartier </w:t>
-      </w:r>
-      <w:r>
-        <w:rPr>
-          <w:rFonts w:ascii="Times New Roman" w:hAnsi="Times New Roman" w:cs="Times New Roman"/>
-          <w:color w:val="000000"/>
-          <w:sz w:val="26"/>
-          <w:szCs w:val="26"/>
-        </w:rPr>
-        <w:t>Gihosha</w:t>
-      </w:r>
-      <w:r>
-        <w:rPr>
-          <w:rFonts w:ascii="Times New Roman" w:hAnsi="Times New Roman" w:cs="Times New Roman"/>
-          <w:color w:val="000000"/>
-          <w:sz w:val="26"/>
-          <w:szCs w:val="26"/>
-        </w:rPr>
+        <w:t>Notre stage à l’ULT a pris une durée d’un moi</w:t>
+      </w:r>
+      <w:r>
+        <w:rPr>
+          <w:rFonts w:ascii="Times New Roman" w:hAnsi="Times New Roman" w:cs="Times New Roman"/>
+          <w:color w:val="000000"/>
+          <w:sz w:val="26"/>
+          <w:szCs w:val="26"/>
+        </w:rPr>
+        <w:t>s allant du 04 Novembre 2019</w:t>
+      </w:r>
+      <w:r>
+        <w:rPr>
+          <w:rFonts w:ascii="Times New Roman" w:hAnsi="Times New Roman" w:cs="Times New Roman"/>
+          <w:color w:val="000000"/>
+          <w:sz w:val="26"/>
+          <w:szCs w:val="26"/>
+        </w:rPr>
+        <w:t xml:space="preserve"> au</w:t>
+      </w:r>
+      <w:r>
+        <w:rPr>
+          <w:rFonts w:ascii="Times New Roman" w:hAnsi="Times New Roman" w:cs="Times New Roman"/>
+          <w:color w:val="000000"/>
+          <w:sz w:val="26"/>
+          <w:szCs w:val="26"/>
+        </w:rPr>
+        <w:t xml:space="preserve"> 3 Janvier 2020</w:t>
+      </w:r>
+      <w:r>
+        <w:rPr>
+          <w:rFonts w:ascii="Times New Roman" w:hAnsi="Times New Roman" w:cs="Times New Roman"/>
+          <w:color w:val="000000"/>
+          <w:sz w:val="26"/>
+          <w:szCs w:val="26"/>
+        </w:rPr>
+        <w:t xml:space="preserve">. Au cours de cette période les stagiaires dont </w:t>
+      </w:r>
+      <w:r>
+        <w:rPr>
+          <w:rFonts w:ascii="Times New Roman" w:hAnsi="Times New Roman" w:cs="Times New Roman"/>
+          <w:color w:val="000000"/>
+          <w:sz w:val="26"/>
+          <w:szCs w:val="26"/>
+        </w:rPr>
+        <w:t>Je fais</w:t>
+      </w:r>
+      <w:r>
+        <w:rPr>
+          <w:rFonts w:ascii="Times New Roman" w:hAnsi="Times New Roman" w:cs="Times New Roman"/>
+          <w:color w:val="000000"/>
+          <w:sz w:val="26"/>
+          <w:szCs w:val="26"/>
+        </w:rPr>
+        <w:t xml:space="preserve"> partie étaien</w:t>
+      </w:r>
+      <w:r>
+        <w:rPr>
+          <w:rFonts w:ascii="Times New Roman" w:hAnsi="Times New Roman" w:cs="Times New Roman"/>
+          <w:color w:val="000000"/>
+          <w:sz w:val="26"/>
+          <w:szCs w:val="26"/>
+        </w:rPr>
+        <w:t>t divisés en groupes allant de 1</w:t>
+      </w:r>
+      <w:r>
+        <w:rPr>
+          <w:rFonts w:ascii="Times New Roman" w:hAnsi="Times New Roman" w:cs="Times New Roman"/>
+          <w:color w:val="000000"/>
+          <w:sz w:val="26"/>
+          <w:szCs w:val="26"/>
+        </w:rPr>
+        <w:t xml:space="preserve"> à 3 personnes au maximum qui travaillaient sur des sujets validés par le jury de la faculté d’informatique. Chaque groupe était supervisé par un enseignant qualifié dans le domaine de la programmation. Le travail consistait aux analyses, conceptions et réalisations des applications informatiques en langages de programmations diverses suivant le choix de chaque groupe.</w:t>
+      </w:r>
+    </w:p>
+    <w:p>
+      <w:pPr>
+        <w:jc w:val="both"/>
+        <w:rPr>
+          <w:rFonts w:ascii="Times New Roman" w:hAnsi="Times New Roman" w:cs="Times New Roman"/>
+          <w:color w:val="000000"/>
+          <w:sz w:val="26"/>
+          <w:szCs w:val="26"/>
+        </w:rPr>
+      </w:pPr>
+      <w:r>
+        <w:rPr>
+          <w:rFonts w:ascii="Times New Roman" w:hAnsi="Times New Roman" w:cs="Times New Roman"/>
+          <w:color w:val="000000"/>
+          <w:sz w:val="26"/>
+          <w:szCs w:val="26"/>
+        </w:rPr>
+        <w:t>Pour mettre les stagiaires dans un climat favorable au travail, la faculté nous a do</w:t>
+      </w:r>
+      <w:r>
+        <w:rPr>
+          <w:rFonts w:ascii="Times New Roman" w:hAnsi="Times New Roman" w:cs="Times New Roman"/>
+          <w:color w:val="000000"/>
+          <w:sz w:val="26"/>
+          <w:szCs w:val="26"/>
+        </w:rPr>
+        <w:t>p</w:t>
+      </w:r>
+      <w:r>
+        <w:rPr>
+          <w:rFonts w:ascii="Times New Roman" w:hAnsi="Times New Roman" w:cs="Times New Roman"/>
+          <w:color w:val="000000"/>
+          <w:sz w:val="26"/>
+          <w:szCs w:val="26"/>
+        </w:rPr>
+        <w:t>té</w:t>
+      </w:r>
+      <w:r>
+        <w:rPr>
+          <w:rFonts w:ascii="Times New Roman" w:hAnsi="Times New Roman" w:cs="Times New Roman"/>
+          <w:color w:val="000000"/>
+          <w:sz w:val="26"/>
+          <w:szCs w:val="26"/>
+        </w:rPr>
+        <w:t xml:space="preserve"> </w:t>
+      </w:r>
+      <w:r>
+        <w:rPr>
+          <w:rFonts w:ascii="Times New Roman" w:hAnsi="Times New Roman" w:cs="Times New Roman"/>
+          <w:color w:val="000000"/>
+          <w:sz w:val="26"/>
+          <w:szCs w:val="26"/>
+        </w:rPr>
+        <w:t>d’une salle de stage équipée d’une connexion internet pour les recherches.</w:t>
+      </w:r>
+    </w:p>
+    <w:p>
+      <w:pPr>
+        <w:pStyle w:val="Titre3"/>
+      </w:pPr>
+      <w:bookmarkStart w:id="44" w:name="_Toc531526421"/>
+      <w:r>
+        <w:t>II.2.2</w:t>
+      </w:r>
+      <w:r>
         <w:t>.</w:t>
       </w:r>
-    </w:p>
-    <w:p>
-      <w:pPr>
-        <w:pStyle w:val="Titre2"/>
-      </w:pPr>
-      <w:bookmarkStart w:id="40" w:name="_Toc522447469"/>
-      <w:bookmarkStart w:id="41" w:name="_Toc531526419"/>
-      <w:r>
-        <w:t>II.2. Conduite du stage</w:t>
-      </w:r>
-      <w:bookmarkEnd w:id="40"/>
-      <w:bookmarkEnd w:id="41"/>
-    </w:p>
-    <w:p>
-      <w:pPr>
-        <w:pStyle w:val="Titre3"/>
-      </w:pPr>
-      <w:bookmarkStart w:id="42" w:name="_Toc531526420"/>
-      <w:r>
-        <w:t>II.2.1. Déroulement</w:t>
-      </w:r>
-      <w:bookmarkEnd w:id="42"/>
-    </w:p>
-    <w:p>
-      <w:pPr>
-        <w:jc w:val="both"/>
-        <w:rPr>
-          <w:rFonts w:ascii="Times New Roman" w:hAnsi="Times New Roman" w:cs="Times New Roman"/>
-          <w:color w:val="000000"/>
-          <w:sz w:val="26"/>
-          <w:szCs w:val="26"/>
-        </w:rPr>
-      </w:pPr>
-      <w:r>
-        <w:rPr>
-          <w:rFonts w:ascii="Times New Roman" w:hAnsi="Times New Roman" w:cs="Times New Roman"/>
-          <w:color w:val="000000"/>
-          <w:sz w:val="26"/>
-          <w:szCs w:val="26"/>
-        </w:rPr>
-        <w:t>Notre stage à l’ULT a pris une durée d’un moi</w:t>
-      </w:r>
-      <w:r>
-        <w:rPr>
-          <w:rFonts w:ascii="Times New Roman" w:hAnsi="Times New Roman" w:cs="Times New Roman"/>
-          <w:color w:val="000000"/>
-          <w:sz w:val="26"/>
-          <w:szCs w:val="26"/>
-        </w:rPr>
-        <w:t>s allant du 04 Novembre 2019</w:t>
-      </w:r>
-      <w:r>
-        <w:rPr>
-          <w:rFonts w:ascii="Times New Roman" w:hAnsi="Times New Roman" w:cs="Times New Roman"/>
-          <w:color w:val="000000"/>
-          <w:sz w:val="26"/>
-          <w:szCs w:val="26"/>
-        </w:rPr>
-        <w:t xml:space="preserve"> au</w:t>
-      </w:r>
-      <w:r>
-        <w:rPr>
-          <w:rFonts w:ascii="Times New Roman" w:hAnsi="Times New Roman" w:cs="Times New Roman"/>
-          <w:color w:val="000000"/>
-          <w:sz w:val="26"/>
-          <w:szCs w:val="26"/>
-        </w:rPr>
-        <w:t xml:space="preserve"> 3 Janvier 2020</w:t>
-      </w:r>
-      <w:r>
-        <w:rPr>
-          <w:rFonts w:ascii="Times New Roman" w:hAnsi="Times New Roman" w:cs="Times New Roman"/>
-          <w:color w:val="000000"/>
-          <w:sz w:val="26"/>
-          <w:szCs w:val="26"/>
-        </w:rPr>
-        <w:t xml:space="preserve">. Au cours de cette période les stagiaires dont </w:t>
-      </w:r>
-      <w:r>
-        <w:rPr>
-          <w:rFonts w:ascii="Times New Roman" w:hAnsi="Times New Roman" w:cs="Times New Roman"/>
-          <w:color w:val="000000"/>
-          <w:sz w:val="26"/>
-          <w:szCs w:val="26"/>
-        </w:rPr>
-        <w:t>Je fais</w:t>
-      </w:r>
-      <w:r>
-        <w:rPr>
-          <w:rFonts w:ascii="Times New Roman" w:hAnsi="Times New Roman" w:cs="Times New Roman"/>
-          <w:color w:val="000000"/>
-          <w:sz w:val="26"/>
-          <w:szCs w:val="26"/>
-        </w:rPr>
-        <w:t xml:space="preserve"> partie étaien</w:t>
-      </w:r>
-      <w:r>
-        <w:rPr>
-          <w:rFonts w:ascii="Times New Roman" w:hAnsi="Times New Roman" w:cs="Times New Roman"/>
-          <w:color w:val="000000"/>
-          <w:sz w:val="26"/>
-          <w:szCs w:val="26"/>
-        </w:rPr>
-        <w:t>t divisés en groupes allant de 1</w:t>
-      </w:r>
-      <w:r>
-        <w:rPr>
-          <w:rFonts w:ascii="Times New Roman" w:hAnsi="Times New Roman" w:cs="Times New Roman"/>
-          <w:color w:val="000000"/>
-          <w:sz w:val="26"/>
-          <w:szCs w:val="26"/>
-        </w:rPr>
-        <w:t xml:space="preserve"> à 3 personnes au maximum qui travaillaient sur des sujets validés par le jury de la faculté d’informatique. Chaque groupe était supervisé par un enseignant qualifié dans le domaine de la programmation. Le travail consistait aux analyses, conceptions et réalisations des applications informatiques en langages de programmations diverses suivant le choix de chaque groupe.</w:t>
-      </w:r>
-    </w:p>
-    <w:p>
-      <w:pPr>
-        <w:jc w:val="both"/>
-        <w:rPr>
-          <w:rFonts w:ascii="Times New Roman" w:hAnsi="Times New Roman" w:cs="Times New Roman"/>
-          <w:color w:val="000000"/>
-          <w:sz w:val="26"/>
-          <w:szCs w:val="26"/>
-        </w:rPr>
-      </w:pPr>
-      <w:r>
-        <w:rPr>
-          <w:rFonts w:ascii="Times New Roman" w:hAnsi="Times New Roman" w:cs="Times New Roman"/>
-          <w:color w:val="000000"/>
-          <w:sz w:val="26"/>
-          <w:szCs w:val="26"/>
-        </w:rPr>
-        <w:t>Pour mettre les stagiaires dans un climat favorable au travail, la faculté nous a do</w:t>
-      </w:r>
-      <w:r>
-        <w:rPr>
-          <w:rFonts w:ascii="Times New Roman" w:hAnsi="Times New Roman" w:cs="Times New Roman"/>
-          <w:color w:val="000000"/>
-          <w:sz w:val="26"/>
-          <w:szCs w:val="26"/>
-        </w:rPr>
-        <w:t>p</w:t>
-      </w:r>
-      <w:r>
-        <w:rPr>
-          <w:rFonts w:ascii="Times New Roman" w:hAnsi="Times New Roman" w:cs="Times New Roman"/>
-          <w:color w:val="000000"/>
-          <w:sz w:val="26"/>
-          <w:szCs w:val="26"/>
-        </w:rPr>
-        <w:t>té</w:t>
-      </w:r>
-      <w:r>
-        <w:rPr>
-          <w:rFonts w:ascii="Times New Roman" w:hAnsi="Times New Roman" w:cs="Times New Roman"/>
-          <w:color w:val="000000"/>
-          <w:sz w:val="26"/>
-          <w:szCs w:val="26"/>
-        </w:rPr>
-        <w:t xml:space="preserve"> </w:t>
-      </w:r>
-      <w:r>
-        <w:rPr>
-          <w:rFonts w:ascii="Times New Roman" w:hAnsi="Times New Roman" w:cs="Times New Roman"/>
-          <w:color w:val="000000"/>
-          <w:sz w:val="26"/>
-          <w:szCs w:val="26"/>
-        </w:rPr>
-        <w:t>d’une salle de stage équipée d’une connexion internet pour les recherches.</w:t>
-      </w:r>
-    </w:p>
-    <w:p>
-      <w:pPr>
-        <w:pStyle w:val="Titre3"/>
-      </w:pPr>
-      <w:bookmarkStart w:id="43" w:name="_Toc531526421"/>
-      <w:r>
-        <w:t>II.2.2</w:t>
-      </w:r>
-      <w:r>
-        <w:t>.</w:t>
-      </w:r>
       <w:r>
         <w:t xml:space="preserve"> Thème du stage</w:t>
       </w:r>
-      <w:bookmarkEnd w:id="43"/>
+      <w:bookmarkEnd w:id="44"/>
     </w:p>
     <w:p>
       <w:pPr>
@@ -5533,14 +5533,14 @@
       <w:pPr>
         <w:pStyle w:val="Titre3"/>
       </w:pPr>
-      <w:bookmarkStart w:id="44" w:name="_Toc531526422"/>
+      <w:bookmarkStart w:id="45" w:name="_Toc531526422"/>
       <w:r>
         <w:t>II.2</w:t>
       </w:r>
       <w:r>
         <w:t>.3. Solutions proposées</w:t>
       </w:r>
-      <w:bookmarkEnd w:id="44"/>
+      <w:bookmarkEnd w:id="45"/>
     </w:p>
     <w:p>
       <w:pPr>
@@ -5776,15 +5776,22 @@
           <w:rFonts w:ascii="Times New Roman" w:hAnsi="Times New Roman" w:cs="Times New Roman"/>
           <w:szCs w:val="24"/>
         </w:rPr>
-        <w:t xml:space="preserve">Eviter les cconflits de commande au moment ou le stock tend à sa rupture </w:t>
+        <w:t>Eviter les c</w:t>
+      </w:r>
+      <w:r>
+        <w:rPr>
+          <w:rFonts w:ascii="Times New Roman" w:hAnsi="Times New Roman" w:cs="Times New Roman"/>
+          <w:szCs w:val="24"/>
+        </w:rPr>
+        <w:t xml:space="preserve">onflits de commande au moment ou le stock tend à sa rupture </w:t>
       </w:r>
     </w:p>
     <w:p>
       <w:pPr>
         <w:pStyle w:val="Titre2"/>
       </w:pPr>
-      <w:bookmarkStart w:id="45" w:name="_Toc522447470"/>
-      <w:bookmarkStart w:id="46" w:name="_Toc531526423"/>
+      <w:bookmarkStart w:id="46" w:name="_Toc522447470"/>
+      <w:bookmarkStart w:id="47" w:name="_Toc531526423"/>
       <w:r>
         <w:t>II.3</w:t>
       </w:r>
@@ -5794,8 +5801,8 @@
       <w:r>
         <w:t xml:space="preserve"> Description de la logique Métier de l’application</w:t>
       </w:r>
-      <w:bookmarkEnd w:id="45"/>
       <w:bookmarkEnd w:id="46"/>
+      <w:bookmarkEnd w:id="47"/>
     </w:p>
     <w:p>
       <w:pPr>
@@ -5867,7 +5874,16 @@
           <w:sz w:val="26"/>
           <w:szCs w:val="26"/>
         </w:rPr>
-        <w:t>quatre types</w:t>
+        <w:t>cinq</w:t>
+      </w:r>
+      <w:r>
+        <w:rPr>
+          <w:rFonts w:ascii="Times New Roman" w:hAnsi="Times New Roman" w:cs="Times New Roman"/>
+          <w:color w:val="000000"/>
+          <w:sz w:val="26"/>
+          <w:szCs w:val="26"/>
+        </w:rPr>
+        <w:t xml:space="preserve"> types</w:t>
       </w:r>
       <w:r>
         <w:rPr>
@@ -5948,7 +5964,25 @@
           <w:sz w:val="26"/>
           <w:szCs w:val="26"/>
         </w:rPr>
-        <w:t xml:space="preserve"> et l’administrateur</w:t>
+        <w:t xml:space="preserve">, </w:t>
+      </w:r>
+      <w:r>
+        <w:rPr>
+          <w:rFonts w:ascii="Times New Roman" w:hAnsi="Times New Roman" w:cs="Times New Roman"/>
+          <w:color w:val="000000"/>
+          <w:sz w:val="26"/>
+          <w:szCs w:val="26"/>
+        </w:rPr>
+        <w:t>l’administrateur</w:t>
+      </w:r>
+      <w:r>
+        <w:rPr>
+          <w:rFonts w:ascii="Times New Roman" w:hAnsi="Times New Roman" w:cs="Times New Roman"/>
+          <w:color w:val="000000"/>
+          <w:sz w:val="26"/>
+          <w:szCs w:val="26"/>
+        </w:rPr>
+        <w:t>, et le cuisinier</w:t>
       </w:r>
       <w:r>
         <w:rPr>
@@ -6041,7 +6075,34 @@
           <w:sz w:val="26"/>
           <w:szCs w:val="26"/>
         </w:rPr>
-        <w:t xml:space="preserve"> ou </w:t>
+        <w:t>…</w:t>
+      </w:r>
+      <w:r>
+        <w:rPr>
+          <w:rFonts w:ascii="Times New Roman" w:hAnsi="Times New Roman" w:cs="Times New Roman"/>
+          <w:color w:val="000000"/>
+          <w:sz w:val="26"/>
+          <w:szCs w:val="26"/>
+        </w:rPr>
+        <w:t xml:space="preserve">). Pour accéder aux tâches auxquelles on a droit dans </w:t>
+      </w:r>
+      <w:r>
+        <w:rPr>
+          <w:rFonts w:ascii="Times New Roman" w:hAnsi="Times New Roman" w:cs="Times New Roman"/>
+          <w:color w:val="000000"/>
+          <w:sz w:val="26"/>
+          <w:szCs w:val="26"/>
+        </w:rPr>
+        <w:t>le systeme</w:t>
+      </w:r>
+      <w:r>
+        <w:rPr>
+          <w:rFonts w:ascii="Times New Roman" w:hAnsi="Times New Roman" w:cs="Times New Roman"/>
+          <w:color w:val="000000"/>
+          <w:sz w:val="26"/>
+          <w:szCs w:val="26"/>
+        </w:rPr>
+        <w:t xml:space="preserve">, tout utilisateur passe </w:t>
       </w:r>
       <w:r>
         <w:rPr>
@@ -6051,34 +6112,43 @@
           <w:szCs w:val="26"/>
         </w:rPr>
         <w:lastRenderedPageBreak/>
-        <w:t>commercial</w:t>
-      </w:r>
-      <w:r>
-        <w:rPr>
-          <w:rFonts w:ascii="Times New Roman" w:hAnsi="Times New Roman" w:cs="Times New Roman"/>
-          <w:color w:val="000000"/>
-          <w:sz w:val="26"/>
-          <w:szCs w:val="26"/>
-        </w:rPr>
-        <w:t xml:space="preserve">). Pour accéder aux tâches auxquelles on a droit dans </w:t>
-      </w:r>
-      <w:r>
-        <w:rPr>
-          <w:rFonts w:ascii="Times New Roman" w:hAnsi="Times New Roman" w:cs="Times New Roman"/>
-          <w:color w:val="000000"/>
-          <w:sz w:val="26"/>
-          <w:szCs w:val="26"/>
-        </w:rPr>
-        <w:t>le systeme</w:t>
-      </w:r>
-      <w:r>
-        <w:rPr>
-          <w:rFonts w:ascii="Times New Roman" w:hAnsi="Times New Roman" w:cs="Times New Roman"/>
-          <w:color w:val="000000"/>
-          <w:sz w:val="26"/>
-          <w:szCs w:val="26"/>
-        </w:rPr>
-        <w:t>, tout utilisateur passe par la page d’authentification où il saisit ses paramètres de connexion à son compte utilisateur (pseudo et mot de passe) à fin d’avoir la possibilité d’accéder à toutes les pages auxquelles il a droit.</w:t>
+        <w:t xml:space="preserve">par la page d’authentification où il saisit ses </w:t>
+      </w:r>
+      <w:r>
+        <w:rPr>
+          <w:rFonts w:ascii="Times New Roman" w:hAnsi="Times New Roman" w:cs="Times New Roman"/>
+          <w:color w:val="000000"/>
+          <w:sz w:val="26"/>
+          <w:szCs w:val="26"/>
+        </w:rPr>
+        <w:t>informations</w:t>
+      </w:r>
+      <w:r>
+        <w:rPr>
+          <w:rFonts w:ascii="Times New Roman" w:hAnsi="Times New Roman" w:cs="Times New Roman"/>
+          <w:color w:val="000000"/>
+          <w:sz w:val="26"/>
+          <w:szCs w:val="26"/>
+        </w:rPr>
+        <w:t xml:space="preserve"> de connexion à son compte utilisa</w:t>
+      </w:r>
+      <w:r>
+        <w:rPr>
+          <w:rFonts w:ascii="Times New Roman" w:hAnsi="Times New Roman" w:cs="Times New Roman"/>
+          <w:color w:val="000000"/>
+          <w:sz w:val="26"/>
+          <w:szCs w:val="26"/>
+        </w:rPr>
+        <w:t>teur (pseudo et mot de passe) a</w:t>
+      </w:r>
+      <w:r>
+        <w:rPr>
+          <w:rFonts w:ascii="Times New Roman" w:hAnsi="Times New Roman" w:cs="Times New Roman"/>
+          <w:color w:val="000000"/>
+          <w:sz w:val="26"/>
+          <w:szCs w:val="26"/>
+        </w:rPr>
+        <w:t>fin d’avoir la possibilité d’accéder à toutes les pages auxquelles il a droit.</w:t>
       </w:r>
     </w:p>
     <w:p>
@@ -6149,7 +6219,7 @@
       <w:pPr>
         <w:pStyle w:val="Titre3"/>
       </w:pPr>
-      <w:bookmarkStart w:id="47" w:name="_Toc531526424"/>
+      <w:bookmarkStart w:id="48" w:name="_Toc531526424"/>
       <w:r>
         <w:t>II</w:t>
       </w:r>
@@ -6162,7 +6232,7 @@
       <w:r>
         <w:t xml:space="preserve"> </w:t>
       </w:r>
-      <w:bookmarkEnd w:id="47"/>
+      <w:bookmarkEnd w:id="48"/>
       <w:r>
         <w:t>Table</w:t>
       </w:r>
@@ -6184,16 +6254,43 @@
           <w:sz w:val="26"/>
           <w:szCs w:val="26"/>
         </w:rPr>
-        <w:t xml:space="preserve">Chaque table est pris pour un utilisateur ce qui a une double mission à savoir identifier d’où vient une commnade et eviter que les clients choissisent eux mene les tables où ils sont car il pouront </w:t>
-      </w:r>
-      <w:r>
-        <w:rPr>
-          <w:rFonts w:ascii="Times New Roman" w:hAnsi="Times New Roman" w:cs="Times New Roman"/>
-          <w:color w:val="000000"/>
-          <w:sz w:val="26"/>
-          <w:szCs w:val="26"/>
-        </w:rPr>
-        <w:t>se faire passer pour un autre client sur une autre table.</w:t>
+        <w:t xml:space="preserve">Chaque table est pris pour un utilisateur ce qui a une double mission à savoir identifier d’où vient une commnade et eviter que les clients choissisent </w:t>
+      </w:r>
+      <w:r>
+        <w:rPr>
+          <w:rFonts w:ascii="Times New Roman" w:hAnsi="Times New Roman" w:cs="Times New Roman"/>
+          <w:color w:val="000000"/>
+          <w:sz w:val="26"/>
+          <w:szCs w:val="26"/>
+        </w:rPr>
+        <w:t>eux mene les tables où ils sont,  ce qui permet d’éviter qu’un client</w:t>
+      </w:r>
+      <w:r>
+        <w:rPr>
+          <w:rFonts w:ascii="Times New Roman" w:hAnsi="Times New Roman" w:cs="Times New Roman"/>
+          <w:color w:val="000000"/>
+          <w:sz w:val="26"/>
+          <w:szCs w:val="26"/>
+        </w:rPr>
+        <w:t xml:space="preserve"> </w:t>
+      </w:r>
+      <w:r>
+        <w:rPr>
+          <w:rFonts w:ascii="Times New Roman" w:hAnsi="Times New Roman" w:cs="Times New Roman"/>
+          <w:color w:val="000000"/>
+          <w:sz w:val="26"/>
+          <w:szCs w:val="26"/>
+        </w:rPr>
+        <w:t>se fasse</w:t>
+      </w:r>
+      <w:r>
+        <w:rPr>
+          <w:rFonts w:ascii="Times New Roman" w:hAnsi="Times New Roman" w:cs="Times New Roman"/>
+          <w:color w:val="000000"/>
+          <w:sz w:val="26"/>
+          <w:szCs w:val="26"/>
+        </w:rPr>
+        <w:t xml:space="preserve"> passer pour un autre client sur une autre table.</w:t>
       </w:r>
     </w:p>
     <w:p>
@@ -6304,7 +6401,7 @@
       <w:pPr>
         <w:pStyle w:val="Titre3"/>
       </w:pPr>
-      <w:bookmarkStart w:id="48" w:name="_Toc531526425"/>
+      <w:bookmarkStart w:id="49" w:name="_Toc531526425"/>
       <w:r>
         <w:t>II</w:t>
       </w:r>
@@ -6314,14 +6411,20 @@
       <w:r>
         <w:t>.</w:t>
       </w:r>
-      <w:bookmarkEnd w:id="48"/>
+      <w:bookmarkEnd w:id="49"/>
       <w:r>
         <w:t xml:space="preserve"> chef de service</w:t>
       </w:r>
     </w:p>
     <w:p>
       <w:r>
-        <w:t>Le chef de service et un utilisateur qui une fois connécté est redirigé sur un</w:t>
+        <w:t>Le chef de service e</w:t>
+      </w:r>
+      <w:r>
+        <w:t>s</w:t>
+      </w:r>
+      <w:r>
+        <w:t>t un utilisateur qui une fois connécté est redirigé sur un</w:t>
       </w:r>
       <w:r>
         <w:t>e</w:t>
@@ -6348,7 +6451,13 @@
         <w:t xml:space="preserve">valider quand le serveur vais la livrer au client et par cette acte une </w:t>
       </w:r>
       <w:r>
-        <w:t>reçu est imprimer et lui-même ne peut plus la modifier.</w:t>
+        <w:t>reçu</w:t>
+      </w:r>
+      <w:r>
+        <w:t xml:space="preserve"> (facture) est imprimé</w:t>
+      </w:r>
+      <w:r>
+        <w:t xml:space="preserve"> et lui-même ne peut plus la modifier.</w:t>
       </w:r>
     </w:p>
     <w:p/>
@@ -6374,19 +6483,13 @@
     </w:p>
     <w:p>
       <w:r>
-        <w:t xml:space="preserve">Le caissier </w:t>
-      </w:r>
-      <w:r>
-        <w:t>et un utilisateur qui une fois connécté est redirigé sur un</w:t>
-      </w:r>
-      <w:r>
-        <w:t>e</w:t>
-      </w:r>
-      <w:r>
-        <w:t xml:space="preserve"> interface</w:t>
-      </w:r>
-      <w:r>
-        <w:t xml:space="preserve"> ou il peut valider les payements, visualiser l’etat du stock pour </w:t>
+        <w:t>Le caissier e</w:t>
+      </w:r>
+      <w:r>
+        <w:t>s</w:t>
+      </w:r>
+      <w:r>
+        <w:t xml:space="preserve">t un utilisateur qui une fois connécté est redirigé sur une interface ou il peut valider les payements, visualiser l’etat du stock pour </w:t>
       </w:r>
       <w:r>
         <w:t>faire des approvissionnements</w:t>
@@ -6400,8 +6503,6 @@
       <w:r>
         <w:t>s</w:t>
       </w:r>
-      <w:bookmarkStart w:id="49" w:name="_GoBack"/>
-      <w:bookmarkEnd w:id="49"/>
       <w:r>
         <w:t xml:space="preserve"> statistiques</w:t>
       </w:r>
@@ -6409,6 +6510,60 @@
         <w:t>.</w:t>
       </w:r>
     </w:p>
+    <w:p/>
+    <w:p>
+      <w:pPr>
+        <w:pStyle w:val="Titre3"/>
+      </w:pPr>
+      <w:r>
+        <w:t>II</w:t>
+      </w:r>
+      <w:r>
+        <w:t>.3.5</w:t>
+      </w:r>
+      <w:r>
+        <w:t xml:space="preserve">. le </w:t>
+      </w:r>
+      <w:r>
+        <w:t>cuisinier</w:t>
+      </w:r>
+    </w:p>
+    <w:p>
+      <w:r>
+        <w:t xml:space="preserve">Le cuisinier </w:t>
+      </w:r>
+      <w:r>
+        <w:t xml:space="preserve">est un utilisateur qui une fois connécté est redirigé sur une interface ou il peut </w:t>
+      </w:r>
+      <w:r>
+        <w:t xml:space="preserve">visualiser à temp reéls les details des commandes </w:t>
+      </w:r>
+      <w:r>
+        <w:t xml:space="preserve">du plus ancien au plus récent. Le cuisinier </w:t>
+      </w:r>
+      <w:r>
+        <w:t>valide chaque fois les recettes qu’il a fini de préparer</w:t>
+      </w:r>
+      <w:r>
+        <w:t xml:space="preserve">. Une fois que les recettes qui compose une commandes sont tous validé le systemè marque automatiquement </w:t>
+      </w:r>
+      <w:r>
+        <w:t>la</w:t>
+      </w:r>
+      <w:r>
+        <w:t xml:space="preserve"> commande comme disponibles</w:t>
+      </w:r>
+      <w:r>
+        <w:t xml:space="preserve"> et ainsi le chef </w:t>
+      </w:r>
+      <w:r>
+        <w:t>de service reçoit un signal et ainsi il peut dire aux serveurs de l’apporter au client</w:t>
+      </w:r>
+      <w:r>
+        <w:t>.</w:t>
+      </w:r>
+    </w:p>
+    <w:p/>
     <w:sectPr>
       <w:pgSz w:w="11906" w:h="16838"/>
       <w:pgMar w:top="1417" w:right="1417" w:bottom="1417" w:left="1417" w:header="708" w:footer="708" w:gutter="0"/>
@@ -6507,7 +6662,7 @@
         <v:path o:extrusionok="f" gradientshapeok="t" o:connecttype="rect"/>
         <o:lock v:ext="edit" aspectratio="t"/>
       </v:shapetype>
-      <v:shape id="_x0000_i1160" type="#_x0000_t75" style="width:10.9pt;height:10.9pt" o:bullet="t">
+      <v:shape id="_x0000_i1058" type="#_x0000_t75" style="width:10.9pt;height:10.9pt" o:bullet="t">
         <v:imagedata r:id="rId1" o:title="msoAE4A"/>
       </v:shape>
     </w:pict>
@@ -12049,7 +12204,6 @@
   <w:style w:type="character" w:default="1" w:styleId="Policepardfaut">
     <w:name w:val="Default Paragraph Font"/>
     <w:uiPriority w:val="1"/>
-    <w:semiHidden/>
     <w:unhideWhenUsed/>
   </w:style>
   <w:style w:type="table" w:default="1" w:styleId="TableauNormal">
@@ -12936,7 +13090,6 @@
   <w:style w:type="character" w:default="1" w:styleId="Policepardfaut">
     <w:name w:val="Default Paragraph Font"/>
     <w:uiPriority w:val="1"/>
-    <w:semiHidden/>
     <w:unhideWhenUsed/>
   </w:style>
   <w:style w:type="table" w:default="1" w:styleId="TableauNormal">

</xml_diff>

<commit_message>
Cuisine-Requisition added only in stock products and updated formset edition, Product model : corrected quantiteEnStock method
</commit_message>
<xml_diff>
--- a/Rapport  Jonathan Nkur.docx
+++ b/Rapport  Jonathan Nkur.docx
@@ -779,25 +779,7 @@
           <w:lang w:val="en-US"/>
         </w:rPr>
         <w:tab/>
-        <w:t xml:space="preserve">: Asynchronous Javascript </w:t>
-      </w:r>
-      <w:proofErr w:type="gramStart"/>
-      <w:r>
-        <w:rPr>
-          <w:rFonts w:ascii="Times New Roman" w:hAnsi="Times New Roman" w:cs="Times New Roman"/>
-          <w:color w:val="00000A"/>
-          <w:lang w:val="en-US"/>
-        </w:rPr>
-        <w:t>And</w:t>
-      </w:r>
-      <w:proofErr w:type="gramEnd"/>
-      <w:r>
-        <w:rPr>
-          <w:rFonts w:ascii="Times New Roman" w:hAnsi="Times New Roman" w:cs="Times New Roman"/>
-          <w:color w:val="00000A"/>
-          <w:lang w:val="en-US"/>
-        </w:rPr>
-        <w:t xml:space="preserve"> Xml</w:t>
+        <w:t>: Asynchronous Javascript And Xml</w:t>
       </w:r>
     </w:p>
     <w:p>
@@ -896,26 +878,22 @@
         <w:rPr>
           <w:rFonts w:ascii="Times New Roman" w:hAnsi="Times New Roman" w:cs="Times New Roman"/>
           <w:color w:val="00000A"/>
-        </w:rPr>
-      </w:pPr>
-      <w:r>
-        <w:rPr>
-          <w:sz w:val="26"/>
-          <w:szCs w:val="26"/>
-        </w:rPr>
-        <w:t>CSS</w:t>
-      </w:r>
-      <w:r>
-        <w:rPr>
-          <w:sz w:val="26"/>
-          <w:szCs w:val="26"/>
-        </w:rPr>
-        <w:t xml:space="preserve"> </w:t>
-      </w:r>
-      <w:r>
-        <w:rPr>
-          <w:sz w:val="26"/>
-          <w:szCs w:val="26"/>
+          <w:lang w:val="en-US"/>
+        </w:rPr>
+      </w:pPr>
+      <w:r>
+        <w:rPr>
+          <w:sz w:val="26"/>
+          <w:szCs w:val="26"/>
+          <w:lang w:val="en-US"/>
+        </w:rPr>
+        <w:t xml:space="preserve">CSS </w:t>
+      </w:r>
+      <w:r>
+        <w:rPr>
+          <w:sz w:val="26"/>
+          <w:szCs w:val="26"/>
+          <w:lang w:val="en-US"/>
         </w:rPr>
         <w:tab/>
       </w:r>
@@ -923,6 +901,7 @@
         <w:rPr>
           <w:sz w:val="26"/>
           <w:szCs w:val="26"/>
+          <w:lang w:val="en-US"/>
         </w:rPr>
         <w:tab/>
       </w:r>
@@ -930,30 +909,10 @@
         <w:rPr>
           <w:sz w:val="26"/>
           <w:szCs w:val="26"/>
+          <w:lang w:val="en-US"/>
         </w:rPr>
         <w:tab/>
-        <w:t xml:space="preserve">: </w:t>
-      </w:r>
-      <w:r>
-        <w:rPr>
-          <w:sz w:val="26"/>
-          <w:szCs w:val="26"/>
-        </w:rPr>
-        <w:t>C</w:t>
-      </w:r>
-      <w:r>
-        <w:rPr>
-          <w:sz w:val="26"/>
-          <w:szCs w:val="26"/>
-        </w:rPr>
-        <w:t>ascading Style Sheets</w:t>
-      </w:r>
-      <w:r>
-        <w:rPr>
-          <w:sz w:val="26"/>
-          <w:szCs w:val="26"/>
-        </w:rPr>
-        <w:t xml:space="preserve">  </w:t>
+        <w:t xml:space="preserve">: Cascading Style Sheets  </w:t>
       </w:r>
     </w:p>
     <w:p>
@@ -1082,12 +1041,14 @@
         <w:jc w:val="both"/>
         <w:rPr>
           <w:rFonts w:ascii="Times New Roman" w:hAnsi="Times New Roman" w:cs="Times New Roman"/>
+          <w:lang w:val="en-US"/>
         </w:rPr>
       </w:pPr>
       <w:r>
         <w:rPr>
           <w:rFonts w:ascii="Times New Roman" w:hAnsi="Times New Roman" w:cs="Times New Roman"/>
           <w:color w:val="00000A"/>
+          <w:lang w:val="en-US"/>
         </w:rPr>
         <w:t>HTTP</w:t>
       </w:r>
@@ -1095,6 +1056,7 @@
         <w:rPr>
           <w:rFonts w:ascii="Times New Roman" w:hAnsi="Times New Roman" w:cs="Times New Roman"/>
           <w:color w:val="00000A"/>
+          <w:lang w:val="en-US"/>
         </w:rPr>
         <w:tab/>
       </w:r>
@@ -1102,6 +1064,7 @@
         <w:rPr>
           <w:rFonts w:ascii="Times New Roman" w:hAnsi="Times New Roman" w:cs="Times New Roman"/>
           <w:color w:val="00000A"/>
+          <w:lang w:val="en-US"/>
         </w:rPr>
         <w:tab/>
         <w:t>: Hyper Text Transfer Protocol</w:t>
@@ -1229,7 +1192,6 @@
           <w:color w:val="00000A"/>
         </w:rPr>
       </w:pPr>
-      <w:proofErr w:type="gramStart"/>
       <w:r>
         <w:rPr>
           <w:rFonts w:ascii="Times New Roman" w:hAnsi="Times New Roman" w:cs="Times New Roman"/>
@@ -1237,7 +1199,6 @@
         </w:rPr>
         <w:t>kMeans</w:t>
       </w:r>
-      <w:proofErr w:type="gramEnd"/>
       <w:r>
         <w:rPr>
           <w:rFonts w:ascii="Times New Roman" w:hAnsi="Times New Roman" w:cs="Times New Roman"/>
@@ -1262,7 +1223,6 @@
           <w:color w:val="00000A"/>
         </w:rPr>
       </w:pPr>
-      <w:proofErr w:type="gramStart"/>
       <w:r>
         <w:rPr>
           <w:rFonts w:ascii="Times New Roman" w:hAnsi="Times New Roman" w:cs="Times New Roman"/>
@@ -1270,7 +1230,6 @@
         </w:rPr>
         <w:t>kNN</w:t>
       </w:r>
-      <w:proofErr w:type="gramEnd"/>
       <w:r>
         <w:rPr>
           <w:rFonts w:ascii="Times New Roman" w:hAnsi="Times New Roman" w:cs="Times New Roman"/>
@@ -1368,25 +1327,7 @@
           <w:lang w:val="en-US"/>
         </w:rPr>
         <w:tab/>
-        <w:t xml:space="preserve">: Machine </w:t>
-      </w:r>
-      <w:proofErr w:type="gramStart"/>
-      <w:r>
-        <w:rPr>
-          <w:rFonts w:ascii="Times New Roman" w:hAnsi="Times New Roman" w:cs="Times New Roman"/>
-          <w:color w:val="00000A"/>
-          <w:lang w:val="en-US"/>
-        </w:rPr>
-        <w:t>Learning</w:t>
-      </w:r>
-      <w:proofErr w:type="gramEnd"/>
-      <w:r>
-        <w:rPr>
-          <w:rFonts w:ascii="Times New Roman" w:hAnsi="Times New Roman" w:cs="Times New Roman"/>
-          <w:color w:val="00000A"/>
-          <w:lang w:val="en-US"/>
-        </w:rPr>
-        <w:t xml:space="preserve"> (apprentissage automatique)</w:t>
+        <w:t>: Machine Learning (apprentissage automatique)</w:t>
       </w:r>
     </w:p>
     <w:p>
@@ -13194,27 +13135,7 @@
           <w:sz w:val="26"/>
           <w:szCs w:val="26"/>
         </w:rPr>
-        <w:t xml:space="preserve"> : est une variante des machines à états dans laquelle les états correspondent à l’exécution d’actions ou d’activités (i.e. </w:t>
-      </w:r>
-      <w:proofErr w:type="gramStart"/>
-      <w:r>
-        <w:rPr>
-          <w:rFonts w:ascii="Times New Roman" w:hAnsi="Times New Roman" w:cs="Times New Roman"/>
-          <w:color w:val="000000"/>
-          <w:sz w:val="26"/>
-          <w:szCs w:val="26"/>
-        </w:rPr>
-        <w:t>sont</w:t>
-      </w:r>
-      <w:proofErr w:type="gramEnd"/>
-      <w:r>
-        <w:rPr>
-          <w:rFonts w:ascii="Times New Roman" w:hAnsi="Times New Roman" w:cs="Times New Roman"/>
-          <w:color w:val="000000"/>
-          <w:sz w:val="26"/>
-          <w:szCs w:val="26"/>
-        </w:rPr>
-        <w:t xml:space="preserve"> des états action) et où les transitions sont automatiques. Un diagramme d’activités s’utilise pour montrer les événements correspondant à des actions internes (i.e. des flots de contrôle de procédures). Un diagramme d’activité est attaché dans sa globalité soit à une classe, soit à un cas d’utilisation, soit à un paquetage, soit à l’implémentation d’une opération.</w:t>
+        <w:t> : est une variante des machines à états dans laquelle les états correspondent à l’exécution d’actions ou d’activités (i.e. sont des états action) et où les transitions sont automatiques. Un diagramme d’activités s’utilise pour montrer les événements correspondant à des actions internes (i.e. des flots de contrôle de procédures). Un diagramme d’activité est attaché dans sa globalité soit à une classe, soit à un cas d’utilisation, soit à un paquetage, soit à l’implémentation d’une opération.</w:t>
       </w:r>
     </w:p>
     <w:p>
@@ -16509,19 +16430,6 @@
     </w:p>
     <w:p>
       <w:pPr>
-        <w:spacing w:line="276" w:lineRule="auto"/>
-        <w:jc w:val="both"/>
-        <w:rPr>
-          <w:rFonts w:ascii="Times New Roman" w:hAnsi="Times New Roman" w:cs="Times New Roman"/>
-          <w:b/>
-          <w:color w:val="000000"/>
-          <w:sz w:val="26"/>
-          <w:szCs w:val="26"/>
-        </w:rPr>
-      </w:pPr>
-    </w:p>
-    <w:p>
-      <w:pPr>
         <w:pStyle w:val="Paragraphedeliste"/>
         <w:numPr>
           <w:ilvl w:val="0"/>
@@ -16552,7 +16460,7 @@
           <w:sz w:val="26"/>
           <w:szCs w:val="26"/>
         </w:rPr>
-        <w:t>isolation</w:t>
+        <w:t>metter à part</w:t>
       </w:r>
       <w:r>
         <w:rPr>
@@ -16831,7 +16739,34 @@
           <w:sz w:val="26"/>
           <w:szCs w:val="26"/>
         </w:rPr>
-        <w:t xml:space="preserve"> l’onglet « panier » pour regler la quantité voulue pour chaque recette qu’il a mis au panier</w:t>
+        <w:t xml:space="preserve"> l’onglet « panier » </w:t>
+      </w:r>
+    </w:p>
+    <w:p>
+      <w:pPr>
+        <w:pStyle w:val="Paragraphedeliste"/>
+        <w:numPr>
+          <w:ilvl w:val="0"/>
+          <w:numId w:val="6"/>
+        </w:numPr>
+        <w:spacing w:line="276" w:lineRule="auto"/>
+        <w:jc w:val="both"/>
+        <w:rPr>
+          <w:rFonts w:ascii="Times New Roman" w:hAnsi="Times New Roman" w:cs="Times New Roman"/>
+          <w:color w:val="000000"/>
+          <w:sz w:val="26"/>
+          <w:szCs w:val="26"/>
+        </w:rPr>
+      </w:pPr>
+      <w:r>
+        <w:rPr>
+          <w:rFonts w:ascii="Times New Roman" w:hAnsi="Times New Roman" w:cs="Times New Roman"/>
+          <w:bCs/>
+          <w:color w:val="000000"/>
+          <w:sz w:val="26"/>
+          <w:szCs w:val="26"/>
+        </w:rPr>
+        <w:t>l’utilisateur appuis sur bouton commander</w:t>
       </w:r>
     </w:p>
     <w:p>
@@ -16977,7 +16912,7 @@
           <w:sz w:val="26"/>
           <w:szCs w:val="26"/>
         </w:rPr>
-        <w:t xml:space="preserve">Lorque l’utilisateur pas </w:t>
+        <w:t>Lorque l’utilisateur pas</w:t>
       </w:r>
       <w:r>
         <w:rPr>
@@ -16987,7 +16922,87 @@
           <w:sz w:val="26"/>
           <w:szCs w:val="26"/>
         </w:rPr>
-        <w:t>une commande il a la paaibiliter de donner son numero de telephone et de laisser un message qui accompange sa commande</w:t>
+        <w:t>se</w:t>
+      </w:r>
+      <w:r>
+        <w:rPr>
+          <w:rFonts w:ascii="Times New Roman" w:hAnsi="Times New Roman" w:cs="Times New Roman"/>
+          <w:bCs/>
+          <w:color w:val="000000"/>
+          <w:sz w:val="26"/>
+          <w:szCs w:val="26"/>
+        </w:rPr>
+        <w:t xml:space="preserve"> </w:t>
+      </w:r>
+      <w:r>
+        <w:rPr>
+          <w:rFonts w:ascii="Times New Roman" w:hAnsi="Times New Roman" w:cs="Times New Roman"/>
+          <w:bCs/>
+          <w:color w:val="000000"/>
+          <w:sz w:val="26"/>
+          <w:szCs w:val="26"/>
+        </w:rPr>
+        <w:t>une commande</w:t>
+      </w:r>
+      <w:r>
+        <w:rPr>
+          <w:rFonts w:ascii="Times New Roman" w:hAnsi="Times New Roman" w:cs="Times New Roman"/>
+          <w:bCs/>
+          <w:color w:val="000000"/>
+          <w:sz w:val="26"/>
+          <w:szCs w:val="26"/>
+        </w:rPr>
+        <w:t>, l</w:t>
+      </w:r>
+      <w:r>
+        <w:rPr>
+          <w:rFonts w:ascii="Times New Roman" w:hAnsi="Times New Roman" w:cs="Times New Roman"/>
+          <w:bCs/>
+          <w:color w:val="000000"/>
+          <w:sz w:val="26"/>
+          <w:szCs w:val="26"/>
+        </w:rPr>
+        <w:t>e syteme lui d</w:t>
+      </w:r>
+      <w:r>
+        <w:rPr>
+          <w:rFonts w:ascii="Times New Roman" w:hAnsi="Times New Roman" w:cs="Times New Roman"/>
+          <w:bCs/>
+          <w:color w:val="000000"/>
+          <w:sz w:val="26"/>
+          <w:szCs w:val="26"/>
+        </w:rPr>
+        <w:t>emande son numero de télephone ainsi i</w:t>
+      </w:r>
+      <w:r>
+        <w:rPr>
+          <w:rFonts w:ascii="Times New Roman" w:hAnsi="Times New Roman" w:cs="Times New Roman"/>
+          <w:bCs/>
+          <w:color w:val="000000"/>
+          <w:sz w:val="26"/>
+          <w:szCs w:val="26"/>
+        </w:rPr>
+        <w:t>l a la possibilité</w:t>
+      </w:r>
+      <w:r>
+        <w:rPr>
+          <w:rFonts w:ascii="Times New Roman" w:hAnsi="Times New Roman" w:cs="Times New Roman"/>
+          <w:bCs/>
+          <w:color w:val="000000"/>
+          <w:sz w:val="26"/>
+          <w:szCs w:val="26"/>
+        </w:rPr>
+        <w:t xml:space="preserve"> de donner son numero de té</w:t>
+      </w:r>
+      <w:r>
+        <w:rPr>
+          <w:rFonts w:ascii="Times New Roman" w:hAnsi="Times New Roman" w:cs="Times New Roman"/>
+          <w:bCs/>
+          <w:color w:val="000000"/>
+          <w:sz w:val="26"/>
+          <w:szCs w:val="26"/>
+        </w:rPr>
+        <w:t>lephone et de laisser un message qui accompange sa commande</w:t>
       </w:r>
       <w:r>
         <w:rPr>
@@ -17316,7 +17331,7 @@
           <w:sz w:val="26"/>
           <w:szCs w:val="26"/>
         </w:rPr>
-        <w:t>L’utilisateur click sur le lien contrôle, le scanneur s’ouvre et scanne le permis.</w:t>
+        <w:t xml:space="preserve">L’utilisateur </w:t>
       </w:r>
     </w:p>
     <w:p>
@@ -17418,25 +17433,551 @@
           <w:sz w:val="26"/>
           <w:szCs w:val="26"/>
         </w:rPr>
-        <w:t xml:space="preserve">nt trouvé après le scanne de QR code n’est lié à aucune information dans la base de données, un </w:t>
-      </w:r>
-      <w:r>
-        <w:rPr>
-          <w:rFonts w:ascii="Times New Roman" w:hAnsi="Times New Roman" w:cs="Times New Roman"/>
+        <w:t xml:space="preserve">nt trouvé </w:t>
+      </w:r>
+    </w:p>
+    <w:p>
+      <w:pPr>
+        <w:pStyle w:val="Paragraphedeliste"/>
+        <w:spacing w:line="276" w:lineRule="auto"/>
+        <w:ind w:left="1440"/>
+        <w:jc w:val="both"/>
+        <w:rPr>
+          <w:rFonts w:ascii="Times New Roman" w:hAnsi="Times New Roman" w:cs="Times New Roman"/>
+          <w:color w:val="000000"/>
+          <w:sz w:val="26"/>
+          <w:szCs w:val="26"/>
+        </w:rPr>
+      </w:pPr>
+    </w:p>
+    <w:p>
+      <w:pPr>
+        <w:spacing w:line="276" w:lineRule="auto"/>
+        <w:jc w:val="both"/>
+        <w:rPr>
+          <w:rFonts w:ascii="Times New Roman" w:hAnsi="Times New Roman" w:cs="Times New Roman"/>
+          <w:b/>
+          <w:color w:val="000000"/>
+          <w:sz w:val="26"/>
+          <w:szCs w:val="26"/>
+        </w:rPr>
+      </w:pPr>
+      <w:r>
+        <w:rPr>
+          <w:rFonts w:ascii="MS Mincho" w:eastAsia="MS Mincho" w:hAnsi="MS Mincho" w:cs="MS Mincho" w:hint="eastAsia"/>
+          <w:b/>
+          <w:color w:val="000000"/>
+          <w:sz w:val="26"/>
+          <w:szCs w:val="26"/>
+        </w:rPr>
+        <w:t>➢</w:t>
+      </w:r>
+      <w:r>
+        <w:rPr>
+          <w:rFonts w:ascii="Times New Roman" w:hAnsi="Times New Roman" w:cs="Times New Roman"/>
+          <w:b/>
+          <w:color w:val="000000"/>
+          <w:sz w:val="26"/>
+          <w:szCs w:val="26"/>
+        </w:rPr>
+        <w:t xml:space="preserve"> </w:t>
+      </w:r>
+      <w:r>
+        <w:rPr>
+          <w:rFonts w:ascii="Times New Roman" w:hAnsi="Times New Roman" w:cs="Times New Roman"/>
+          <w:b/>
+          <w:color w:val="000000"/>
+          <w:sz w:val="26"/>
+          <w:szCs w:val="26"/>
+        </w:rPr>
+        <w:t>Effectuer une requisition</w:t>
+      </w:r>
+      <w:r>
+        <w:rPr>
+          <w:rFonts w:ascii="Times New Roman" w:hAnsi="Times New Roman" w:cs="Times New Roman"/>
+          <w:b/>
+          <w:color w:val="000000"/>
+          <w:sz w:val="26"/>
+          <w:szCs w:val="26"/>
+        </w:rPr>
+        <w:t>:</w:t>
+      </w:r>
+    </w:p>
+    <w:p>
+      <w:pPr>
+        <w:pStyle w:val="Paragraphedeliste"/>
+        <w:numPr>
+          <w:ilvl w:val="0"/>
+          <w:numId w:val="2"/>
+        </w:numPr>
+        <w:spacing w:line="276" w:lineRule="auto"/>
+        <w:jc w:val="both"/>
+        <w:rPr>
+          <w:rFonts w:ascii="Times New Roman" w:hAnsi="Times New Roman" w:cs="Times New Roman"/>
+          <w:color w:val="000000"/>
+          <w:sz w:val="26"/>
+          <w:szCs w:val="26"/>
+        </w:rPr>
+      </w:pPr>
+      <w:r>
+        <w:rPr>
+          <w:rFonts w:ascii="Times New Roman" w:hAnsi="Times New Roman" w:cs="Times New Roman"/>
+          <w:color w:val="000000"/>
+          <w:sz w:val="26"/>
+          <w:szCs w:val="26"/>
+        </w:rPr>
+        <w:t xml:space="preserve">Objectif : </w:t>
+      </w:r>
+      <w:r>
+        <w:rPr>
+          <w:rFonts w:ascii="Times New Roman" w:hAnsi="Times New Roman" w:cs="Times New Roman"/>
+          <w:color w:val="000000"/>
+          <w:sz w:val="26"/>
+          <w:szCs w:val="26"/>
+        </w:rPr>
+        <w:t>prendre une petite quantité d’un produit du stock à la cuisine</w:t>
+      </w:r>
+      <w:r>
+        <w:rPr>
+          <w:rFonts w:ascii="Times New Roman" w:hAnsi="Times New Roman" w:cs="Times New Roman"/>
+          <w:color w:val="000000"/>
+          <w:sz w:val="26"/>
+          <w:szCs w:val="26"/>
+        </w:rPr>
+        <w:t>.</w:t>
+      </w:r>
+    </w:p>
+    <w:p>
+      <w:pPr>
+        <w:pStyle w:val="Paragraphedeliste"/>
+        <w:numPr>
+          <w:ilvl w:val="0"/>
+          <w:numId w:val="2"/>
+        </w:numPr>
+        <w:spacing w:line="276" w:lineRule="auto"/>
+        <w:jc w:val="both"/>
+        <w:rPr>
+          <w:rFonts w:ascii="Times New Roman" w:hAnsi="Times New Roman" w:cs="Times New Roman"/>
+          <w:color w:val="000000"/>
+          <w:sz w:val="26"/>
+          <w:szCs w:val="26"/>
+        </w:rPr>
+      </w:pPr>
+      <w:r>
+        <w:rPr>
+          <w:rFonts w:ascii="Times New Roman" w:hAnsi="Times New Roman" w:cs="Times New Roman"/>
+          <w:color w:val="000000"/>
+          <w:sz w:val="26"/>
+          <w:szCs w:val="26"/>
+        </w:rPr>
+        <w:lastRenderedPageBreak/>
+        <w:t xml:space="preserve">Acteurs concernées : </w:t>
+      </w:r>
+      <w:r>
+        <w:rPr>
+          <w:rFonts w:ascii="Times New Roman" w:hAnsi="Times New Roman" w:cs="Times New Roman"/>
+          <w:color w:val="000000"/>
+          <w:sz w:val="26"/>
+          <w:szCs w:val="26"/>
+        </w:rPr>
+        <w:t>un cuisinier et un commercial</w:t>
+      </w:r>
+      <w:r>
+        <w:rPr>
+          <w:rFonts w:ascii="Times New Roman" w:hAnsi="Times New Roman" w:cs="Times New Roman"/>
+          <w:color w:val="000000"/>
+          <w:sz w:val="26"/>
+          <w:szCs w:val="26"/>
+        </w:rPr>
+        <w:t>.</w:t>
+      </w:r>
+    </w:p>
+    <w:p>
+      <w:pPr>
+        <w:pStyle w:val="Paragraphedeliste"/>
+        <w:numPr>
+          <w:ilvl w:val="0"/>
+          <w:numId w:val="2"/>
+        </w:numPr>
+        <w:spacing w:line="276" w:lineRule="auto"/>
+        <w:jc w:val="both"/>
+        <w:rPr>
+          <w:rFonts w:ascii="Times New Roman" w:hAnsi="Times New Roman" w:cs="Times New Roman"/>
+          <w:color w:val="000000"/>
+          <w:sz w:val="26"/>
+          <w:szCs w:val="26"/>
+        </w:rPr>
+      </w:pPr>
+      <w:r>
+        <w:rPr>
+          <w:rFonts w:ascii="Times New Roman" w:hAnsi="Times New Roman" w:cs="Times New Roman"/>
+          <w:color w:val="000000"/>
+          <w:sz w:val="26"/>
+          <w:szCs w:val="26"/>
+        </w:rPr>
+        <w:t>pré condition</w:t>
+      </w:r>
+      <w:r>
+        <w:rPr>
+          <w:rFonts w:ascii="Times New Roman" w:hAnsi="Times New Roman" w:cs="Times New Roman"/>
+          <w:color w:val="000000"/>
+          <w:sz w:val="26"/>
+          <w:szCs w:val="26"/>
+        </w:rPr>
+        <w:t>s</w:t>
+      </w:r>
+      <w:r>
+        <w:rPr>
+          <w:rFonts w:ascii="Times New Roman" w:hAnsi="Times New Roman" w:cs="Times New Roman"/>
+          <w:color w:val="000000"/>
+          <w:sz w:val="26"/>
+          <w:szCs w:val="26"/>
+        </w:rPr>
+        <w:t> : Etre authentifié</w:t>
+      </w:r>
+      <w:r>
+        <w:rPr>
+          <w:rFonts w:ascii="Times New Roman" w:hAnsi="Times New Roman" w:cs="Times New Roman"/>
+          <w:color w:val="000000"/>
+          <w:sz w:val="26"/>
+          <w:szCs w:val="26"/>
+        </w:rPr>
+        <w:t>.</w:t>
+      </w:r>
+    </w:p>
+    <w:p>
+      <w:pPr>
+        <w:pStyle w:val="Paragraphedeliste"/>
+        <w:spacing w:line="276" w:lineRule="auto"/>
+        <w:ind w:left="1440"/>
+        <w:jc w:val="both"/>
+        <w:rPr>
+          <w:rFonts w:ascii="Times New Roman" w:hAnsi="Times New Roman" w:cs="Times New Roman"/>
+          <w:color w:val="000000"/>
+          <w:sz w:val="26"/>
+          <w:szCs w:val="26"/>
+        </w:rPr>
+      </w:pPr>
+    </w:p>
+    <w:p>
+      <w:pPr>
+        <w:pStyle w:val="Paragraphedeliste"/>
+        <w:numPr>
+          <w:ilvl w:val="0"/>
+          <w:numId w:val="1"/>
+        </w:numPr>
+        <w:spacing w:line="276" w:lineRule="auto"/>
+        <w:jc w:val="both"/>
+        <w:rPr>
+          <w:rFonts w:ascii="Times New Roman" w:hAnsi="Times New Roman" w:cs="Times New Roman"/>
+          <w:color w:val="000000"/>
+          <w:sz w:val="26"/>
+          <w:szCs w:val="26"/>
+        </w:rPr>
+      </w:pPr>
+      <w:r>
+        <w:rPr>
+          <w:rFonts w:ascii="Times New Roman" w:hAnsi="Times New Roman" w:cs="Times New Roman"/>
+          <w:b/>
           <w:bCs/>
           <w:color w:val="000000"/>
           <w:sz w:val="26"/>
           <w:szCs w:val="26"/>
         </w:rPr>
-        <w:lastRenderedPageBreak/>
-        <w:t xml:space="preserve">message d’avertissement s’affiche. Outre ; les informations liées à cet identifient s’affichent. </w:t>
-      </w:r>
-    </w:p>
-    <w:p>
-      <w:pPr>
+        <w:t xml:space="preserve">Scénario normal : </w:t>
+      </w:r>
+    </w:p>
+    <w:p>
+      <w:pPr>
+        <w:pStyle w:val="Paragraphedeliste"/>
+        <w:numPr>
+          <w:ilvl w:val="0"/>
+          <w:numId w:val="23"/>
+        </w:numPr>
+        <w:spacing w:line="276" w:lineRule="auto"/>
+        <w:jc w:val="both"/>
+        <w:rPr>
+          <w:rFonts w:ascii="Times New Roman" w:hAnsi="Times New Roman" w:cs="Times New Roman"/>
+          <w:color w:val="000000"/>
+          <w:sz w:val="26"/>
+          <w:szCs w:val="26"/>
+        </w:rPr>
+      </w:pPr>
+      <w:r>
+        <w:rPr>
+          <w:rFonts w:ascii="Times New Roman" w:hAnsi="Times New Roman" w:cs="Times New Roman"/>
+          <w:bCs/>
+          <w:color w:val="000000"/>
+          <w:sz w:val="26"/>
+          <w:szCs w:val="26"/>
+        </w:rPr>
+        <w:t xml:space="preserve">Le cuisinier ouvre l’interface «requisition» </w:t>
+      </w:r>
+      <w:r>
+        <w:rPr>
+          <w:rFonts w:ascii="Times New Roman" w:hAnsi="Times New Roman" w:cs="Times New Roman"/>
+          <w:bCs/>
+          <w:color w:val="000000"/>
+          <w:sz w:val="26"/>
+          <w:szCs w:val="26"/>
+        </w:rPr>
+        <w:t>et trouve un</w:t>
+      </w:r>
+      <w:r>
+        <w:rPr>
+          <w:rFonts w:ascii="Times New Roman" w:hAnsi="Times New Roman" w:cs="Times New Roman"/>
+          <w:bCs/>
+          <w:color w:val="000000"/>
+          <w:sz w:val="26"/>
+          <w:szCs w:val="26"/>
+        </w:rPr>
+        <w:t xml:space="preserve"> formulaire</w:t>
+      </w:r>
+    </w:p>
+    <w:p>
+      <w:pPr>
+        <w:pStyle w:val="Paragraphedeliste"/>
+        <w:numPr>
+          <w:ilvl w:val="0"/>
+          <w:numId w:val="23"/>
+        </w:numPr>
+        <w:spacing w:line="276" w:lineRule="auto"/>
+        <w:jc w:val="both"/>
+        <w:rPr>
+          <w:rFonts w:ascii="Times New Roman" w:hAnsi="Times New Roman" w:cs="Times New Roman"/>
+          <w:color w:val="000000"/>
+          <w:sz w:val="26"/>
+          <w:szCs w:val="26"/>
+        </w:rPr>
+      </w:pPr>
+      <w:r>
+        <w:rPr>
+          <w:rFonts w:ascii="Times New Roman" w:hAnsi="Times New Roman" w:cs="Times New Roman"/>
+          <w:bCs/>
+          <w:color w:val="000000"/>
+          <w:sz w:val="26"/>
+          <w:szCs w:val="26"/>
+        </w:rPr>
+        <w:t>Le cuisinier</w:t>
+      </w:r>
+      <w:r>
+        <w:rPr>
+          <w:rFonts w:ascii="Times New Roman" w:hAnsi="Times New Roman" w:cs="Times New Roman"/>
+          <w:bCs/>
+          <w:color w:val="000000"/>
+          <w:sz w:val="26"/>
+          <w:szCs w:val="26"/>
+        </w:rPr>
+        <w:t xml:space="preserve"> choisi un produit parmi les produits disponibles dans le stock, et la quantité qu’il veut requisitionner.</w:t>
+      </w:r>
+      <w:r>
+        <w:rPr>
+          <w:rFonts w:ascii="Times New Roman" w:hAnsi="Times New Roman" w:cs="Times New Roman"/>
+          <w:bCs/>
+          <w:color w:val="000000"/>
+          <w:sz w:val="26"/>
+          <w:szCs w:val="26"/>
+        </w:rPr>
+        <w:t xml:space="preserve"> </w:t>
+      </w:r>
+    </w:p>
+    <w:p>
+      <w:pPr>
+        <w:pStyle w:val="Paragraphedeliste"/>
+        <w:numPr>
+          <w:ilvl w:val="0"/>
+          <w:numId w:val="23"/>
+        </w:numPr>
+        <w:spacing w:line="276" w:lineRule="auto"/>
+        <w:jc w:val="both"/>
+        <w:rPr>
+          <w:rFonts w:ascii="Times New Roman" w:hAnsi="Times New Roman" w:cs="Times New Roman"/>
+          <w:color w:val="000000"/>
+          <w:sz w:val="26"/>
+          <w:szCs w:val="26"/>
+        </w:rPr>
+      </w:pPr>
+      <w:r>
+        <w:rPr>
+          <w:rFonts w:ascii="Times New Roman" w:hAnsi="Times New Roman" w:cs="Times New Roman"/>
+          <w:color w:val="000000"/>
+          <w:sz w:val="26"/>
+          <w:szCs w:val="26"/>
+        </w:rPr>
+        <w:t xml:space="preserve">Le commercial quant à lui, il ouvre l’onglet,  réquisition à partir de son paneau. </w:t>
+      </w:r>
+      <w:r>
+        <w:rPr>
+          <w:rFonts w:ascii="Times New Roman" w:hAnsi="Times New Roman" w:cs="Times New Roman"/>
+          <w:color w:val="000000"/>
+          <w:sz w:val="26"/>
+          <w:szCs w:val="26"/>
+        </w:rPr>
+        <w:t>Il retrouve un tableau</w:t>
+      </w:r>
+    </w:p>
+    <w:p>
+      <w:pPr>
+        <w:pStyle w:val="Paragraphedeliste"/>
+        <w:numPr>
+          <w:ilvl w:val="0"/>
+          <w:numId w:val="1"/>
+        </w:numPr>
+        <w:spacing w:line="276" w:lineRule="auto"/>
+        <w:jc w:val="both"/>
+        <w:rPr>
+          <w:rFonts w:ascii="Times New Roman" w:hAnsi="Times New Roman" w:cs="Times New Roman"/>
+          <w:color w:val="000000"/>
+          <w:sz w:val="26"/>
+          <w:szCs w:val="26"/>
+        </w:rPr>
+      </w:pPr>
+      <w:r>
         <w:rPr>
           <w:rFonts w:ascii="Times New Roman" w:hAnsi="Times New Roman" w:cs="Times New Roman"/>
           <w:b/>
+          <w:bCs/>
+          <w:color w:val="000000"/>
+          <w:sz w:val="26"/>
+          <w:szCs w:val="26"/>
+        </w:rPr>
+        <w:t>Scénario alternatif :</w:t>
+      </w:r>
+    </w:p>
+    <w:p>
+      <w:pPr>
+        <w:pStyle w:val="Paragraphedeliste"/>
+        <w:spacing w:line="276" w:lineRule="auto"/>
+        <w:jc w:val="both"/>
+        <w:rPr>
+          <w:rFonts w:ascii="Times New Roman" w:hAnsi="Times New Roman" w:cs="Times New Roman"/>
+          <w:b/>
+          <w:bCs/>
+          <w:color w:val="000000"/>
+          <w:sz w:val="26"/>
+          <w:szCs w:val="26"/>
+        </w:rPr>
+      </w:pPr>
+    </w:p>
+    <w:p>
+      <w:pPr>
+        <w:pStyle w:val="Paragraphedeliste"/>
+        <w:numPr>
+          <w:ilvl w:val="0"/>
+          <w:numId w:val="23"/>
+        </w:numPr>
+        <w:spacing w:line="276" w:lineRule="auto"/>
+        <w:jc w:val="both"/>
+        <w:rPr>
+          <w:rFonts w:ascii="Times New Roman" w:hAnsi="Times New Roman" w:cs="Times New Roman"/>
+          <w:color w:val="000000"/>
+          <w:sz w:val="26"/>
+          <w:szCs w:val="26"/>
+        </w:rPr>
+      </w:pPr>
+      <w:r>
+        <w:rPr>
+          <w:rFonts w:ascii="Times New Roman" w:hAnsi="Times New Roman" w:cs="Times New Roman"/>
+          <w:bCs/>
+          <w:color w:val="000000"/>
+          <w:sz w:val="26"/>
+          <w:szCs w:val="26"/>
+        </w:rPr>
+        <w:t>Si à l’étape</w:t>
+      </w:r>
+      <w:r>
+        <w:rPr>
+          <w:rFonts w:ascii="Times New Roman" w:hAnsi="Times New Roman" w:cs="Times New Roman"/>
+          <w:bCs/>
+          <w:color w:val="000000"/>
+          <w:sz w:val="26"/>
+          <w:szCs w:val="26"/>
+        </w:rPr>
+        <w:t xml:space="preserve"> 2</w:t>
+      </w:r>
+      <w:r>
+        <w:rPr>
+          <w:rFonts w:ascii="Times New Roman" w:hAnsi="Times New Roman" w:cs="Times New Roman"/>
+          <w:bCs/>
+          <w:color w:val="000000"/>
+          <w:sz w:val="26"/>
+          <w:szCs w:val="26"/>
+        </w:rPr>
+        <w:t xml:space="preserve"> </w:t>
+      </w:r>
+      <w:r>
+        <w:rPr>
+          <w:rFonts w:ascii="Times New Roman" w:hAnsi="Times New Roman" w:cs="Times New Roman"/>
+          <w:bCs/>
+          <w:color w:val="000000"/>
+          <w:sz w:val="26"/>
+          <w:szCs w:val="26"/>
+        </w:rPr>
+        <w:t xml:space="preserve">le cuisinier veux requisitionner plus d’un produit </w:t>
+      </w:r>
+      <w:r>
+        <w:rPr>
+          <w:rFonts w:ascii="Times New Roman" w:hAnsi="Times New Roman" w:cs="Times New Roman"/>
+          <w:bCs/>
+          <w:color w:val="000000"/>
+          <w:sz w:val="26"/>
+          <w:szCs w:val="26"/>
+        </w:rPr>
+        <w:t>a aussi la posibilité d’ajouter d’autres formulaires</w:t>
+      </w:r>
+      <w:r>
+        <w:rPr>
+          <w:rFonts w:ascii="Times New Roman" w:hAnsi="Times New Roman" w:cs="Times New Roman"/>
+          <w:bCs/>
+          <w:color w:val="000000"/>
+          <w:sz w:val="26"/>
+          <w:szCs w:val="26"/>
+        </w:rPr>
+        <w:t xml:space="preserve"> en cliquant sur «</w:t>
+      </w:r>
+      <w:hyperlink r:id="rId19" w:history="1">
+        <w:r>
+          <w:rPr>
+            <w:rFonts w:ascii="Segoe UI" w:hAnsi="Segoe UI" w:cs="Segoe UI"/>
+            <w:color w:val="007BFF"/>
+            <w:szCs w:val="24"/>
+            <w:shd w:val="clear" w:color="auto" w:fill="FFFFFF"/>
+          </w:rPr>
+          <w:t>ajouter un autre produit</w:t>
+        </w:r>
+      </w:hyperlink>
+      <w:r>
+        <w:rPr>
+          <w:rFonts w:cs="FreeSans"/>
+          <w:szCs w:val="24"/>
+        </w:rPr>
+        <w:t> ».</w:t>
+      </w:r>
+      <w:bookmarkStart w:id="115" w:name="_GoBack"/>
+      <w:bookmarkEnd w:id="115"/>
+    </w:p>
+    <w:p>
+      <w:pPr>
+        <w:pStyle w:val="Paragraphedeliste"/>
+        <w:numPr>
+          <w:ilvl w:val="0"/>
+          <w:numId w:val="2"/>
+        </w:numPr>
+        <w:spacing w:line="276" w:lineRule="auto"/>
+        <w:jc w:val="both"/>
+        <w:rPr>
+          <w:rFonts w:ascii="Times New Roman" w:hAnsi="Times New Roman" w:cs="Times New Roman"/>
+          <w:color w:val="000000"/>
+          <w:sz w:val="26"/>
+          <w:szCs w:val="26"/>
+        </w:rPr>
+      </w:pPr>
+    </w:p>
+    <w:p>
+      <w:pPr>
+        <w:rPr>
+          <w:rFonts w:ascii="Times New Roman" w:hAnsi="Times New Roman" w:cs="Times New Roman"/>
+          <w:b/>
           <w:sz w:val="26"/>
           <w:szCs w:val="26"/>
         </w:rPr>
@@ -17446,8 +17987,8 @@
       <w:pPr>
         <w:pStyle w:val="Titre3"/>
       </w:pPr>
-      <w:bookmarkStart w:id="115" w:name="_Toc531526441"/>
-      <w:bookmarkStart w:id="116" w:name="_Toc34305126"/>
+      <w:bookmarkStart w:id="116" w:name="_Toc531526441"/>
+      <w:bookmarkStart w:id="117" w:name="_Toc34305126"/>
       <w:r>
         <w:t>III.2.2</w:t>
       </w:r>
@@ -17457,14 +17998,14 @@
       <w:r>
         <w:t xml:space="preserve"> Diagramme d’activité</w:t>
       </w:r>
-      <w:bookmarkEnd w:id="115"/>
       <w:bookmarkEnd w:id="116"/>
+      <w:bookmarkEnd w:id="117"/>
     </w:p>
     <w:p>
       <w:pPr>
         <w:pStyle w:val="Titre4"/>
       </w:pPr>
-      <w:bookmarkStart w:id="117" w:name="_Toc531526442"/>
+      <w:bookmarkStart w:id="118" w:name="_Toc531526442"/>
       <w:r>
         <w:t>1</w:t>
       </w:r>
@@ -17474,7 +18015,7 @@
       <w:r>
         <w:t xml:space="preserve"> Diagramme d’activité pour « Authentification »</w:t>
       </w:r>
-      <w:bookmarkEnd w:id="117"/>
+      <w:bookmarkEnd w:id="118"/>
     </w:p>
     <w:p>
       <w:pPr>
@@ -17516,8 +18057,9 @@
           <w:szCs w:val="23"/>
           <w:lang w:eastAsia="fr-FR" w:bidi="ar-SA"/>
         </w:rPr>
+        <w:lastRenderedPageBreak/>
         <w:drawing>
-          <wp:inline distT="0" distB="0" distL="0" distR="0" wp14:anchorId="1AD106CE" wp14:editId="5FFED464">
+          <wp:inline distT="0" distB="0" distL="0" distR="0" wp14:anchorId="795FAEEA" wp14:editId="66C646D5">
             <wp:extent cx="5581291" cy="4627206"/>
             <wp:effectExtent l="0" t="0" r="635" b="2540"/>
             <wp:docPr id="19" name="Image 19" descr="C:\Users\KonstrIctor\Downloads\authentification.vpd.png"/>
@@ -17534,7 +18076,7 @@
                     </pic:cNvPicPr>
                   </pic:nvPicPr>
                   <pic:blipFill rotWithShape="1">
-                    <a:blip r:embed="rId19">
+                    <a:blip r:embed="rId20">
                       <a:biLevel thresh="50000"/>
                       <a:extLst>
                         <a:ext uri="{28A0092B-C50C-407E-A947-70E740481C1C}">
@@ -17569,7 +18111,7 @@
           </wp:inline>
         </w:drawing>
       </w:r>
-      <w:bookmarkStart w:id="118" w:name="_Toc531526443"/>
+      <w:bookmarkStart w:id="119" w:name="_Toc531526443"/>
     </w:p>
     <w:p>
       <w:pPr>
@@ -17621,7 +18163,7 @@
       <w:r>
         <w:t> »</w:t>
       </w:r>
-      <w:bookmarkEnd w:id="118"/>
+      <w:bookmarkEnd w:id="119"/>
     </w:p>
     <w:p>
       <w:pPr>
@@ -17649,7 +18191,7 @@
           <w:lang w:eastAsia="fr-FR" w:bidi="ar-SA"/>
         </w:rPr>
         <w:drawing>
-          <wp:inline distT="0" distB="0" distL="0" distR="0" wp14:anchorId="4E26EC13" wp14:editId="463B7662">
+          <wp:inline distT="0" distB="0" distL="0" distR="0" wp14:anchorId="5F985515" wp14:editId="7205028F">
             <wp:extent cx="6142008" cy="6937916"/>
             <wp:effectExtent l="0" t="0" r="0" b="0"/>
             <wp:docPr id="18" name="Image 18" descr="C:\Users\KonstrIctor\Downloads\client cart.png"/>
@@ -17666,7 +18208,7 @@
                     </pic:cNvPicPr>
                   </pic:nvPicPr>
                   <pic:blipFill rotWithShape="1">
-                    <a:blip r:embed="rId20">
+                    <a:blip r:embed="rId21">
                       <a:biLevel thresh="50000"/>
                       <a:extLst>
                         <a:ext uri="{28A0092B-C50C-407E-A947-70E740481C1C}">
@@ -17745,87 +18287,14 @@
       <w:r>
         <w:t xml:space="preserve"> </w:t>
       </w:r>
-      <w:bookmarkStart w:id="119" w:name="_Toc531526444"/>
+      <w:bookmarkStart w:id="120" w:name="_Toc531526444"/>
       <w:r>
         <w:t>Diagramme d’activité pour « </w:t>
       </w:r>
       <w:r>
         <w:t>servir une commande</w:t>
       </w:r>
-      <w:bookmarkStart w:id="120" w:name="_Toc521619123"/>
-      <w:bookmarkStart w:id="121" w:name="_Toc530851703"/>
-      <w:bookmarkEnd w:id="119"/>
-      <w:r>
-        <w:rPr>
-          <w:noProof/>
-          <w:lang w:eastAsia="fr-FR" w:bidi="ar-SA"/>
-        </w:rPr>
-        <w:drawing>
-          <wp:inline distT="0" distB="0" distL="0" distR="0" wp14:anchorId="0D772F1A" wp14:editId="3056BE34">
-            <wp:extent cx="5972175" cy="6915150"/>
-            <wp:effectExtent l="0" t="0" r="9525" b="0"/>
-            <wp:docPr id="4" name="Image 4" descr="C:\Users\KonstrIctor\Downloads\service servir.png"/>
-            <wp:cNvGraphicFramePr>
-              <a:graphicFrameLocks xmlns:a="http://schemas.openxmlformats.org/drawingml/2006/main" noChangeAspect="1"/>
-            </wp:cNvGraphicFramePr>
-            <a:graphic xmlns:a="http://schemas.openxmlformats.org/drawingml/2006/main">
-              <a:graphicData uri="http://schemas.openxmlformats.org/drawingml/2006/picture">
-                <pic:pic xmlns:pic="http://schemas.openxmlformats.org/drawingml/2006/picture">
-                  <pic:nvPicPr>
-                    <pic:cNvPr id="0" name="Picture 2" descr="C:\Users\KonstrIctor\Downloads\service servir.png"/>
-                    <pic:cNvPicPr>
-                      <a:picLocks noChangeAspect="1" noChangeArrowheads="1"/>
-                    </pic:cNvPicPr>
-                  </pic:nvPicPr>
-                  <pic:blipFill rotWithShape="1">
-                    <a:blip r:embed="rId21" cstate="print">
-                      <a:extLst>
-                        <a:ext uri="{BEBA8EAE-BF5A-486C-A8C5-ECC9F3942E4B}">
-                          <a14:imgProps xmlns:a14="http://schemas.microsoft.com/office/drawing/2010/main">
-                            <a14:imgLayer r:embed="rId22">
-                              <a14:imgEffect>
-                                <a14:sharpenSoften amount="50000"/>
-                              </a14:imgEffect>
-                              <a14:imgEffect>
-                                <a14:brightnessContrast bright="40000" contrast="-40000"/>
-                              </a14:imgEffect>
-                            </a14:imgLayer>
-                          </a14:imgProps>
-                        </a:ext>
-                        <a:ext uri="{28A0092B-C50C-407E-A947-70E740481C1C}">
-                          <a14:useLocalDpi xmlns:a14="http://schemas.microsoft.com/office/drawing/2010/main" val="0"/>
-                        </a:ext>
-                      </a:extLst>
-                    </a:blip>
-                    <a:srcRect t="-1971"/>
-                    <a:stretch/>
-                  </pic:blipFill>
-                  <pic:spPr bwMode="auto">
-                    <a:xfrm>
-                      <a:off x="0" y="0"/>
-                      <a:ext cx="5972175" cy="6915150"/>
-                    </a:xfrm>
-                    <a:prstGeom prst="rect">
-                      <a:avLst/>
-                    </a:prstGeom>
-                    <a:noFill/>
-                    <a:ln>
-                      <a:noFill/>
-                    </a:ln>
-                    <a:extLst>
-                      <a:ext uri="{53640926-AAD7-44D8-BBD7-CCE9431645EC}">
-                        <a14:shadowObscured xmlns:a14="http://schemas.microsoft.com/office/drawing/2010/main"/>
-                      </a:ext>
-                    </a:extLst>
-                  </pic:spPr>
-                </pic:pic>
-              </a:graphicData>
-            </a:graphic>
-          </wp:inline>
-        </w:drawing>
-      </w:r>
       <w:bookmarkEnd w:id="120"/>
-      <w:bookmarkEnd w:id="121"/>
     </w:p>
     <w:p>
       <w:pPr>
@@ -17861,7 +18330,7 @@
           <w:szCs w:val="21"/>
         </w:rPr>
       </w:pPr>
-      <w:bookmarkStart w:id="122" w:name="_Toc531526445"/>
+      <w:bookmarkStart w:id="121" w:name="_Toc531526445"/>
       <w:r>
         <w:br w:type="page"/>
       </w:r>
@@ -17883,7 +18352,7 @@
       <w:r>
         <w:t>»</w:t>
       </w:r>
-      <w:bookmarkEnd w:id="122"/>
+      <w:bookmarkEnd w:id="121"/>
       <w:r>
         <w:rPr>
           <w:rFonts w:ascii="Times New Roman" w:hAnsi="Times New Roman" w:cs="Times New Roman"/>
@@ -17903,7 +18372,7 @@
           <w:lang w:eastAsia="fr-FR" w:bidi="ar-SA"/>
         </w:rPr>
         <w:drawing>
-          <wp:inline distT="0" distB="0" distL="0" distR="0" wp14:anchorId="22DCCA12" wp14:editId="0B40D954">
+          <wp:inline distT="0" distB="0" distL="0" distR="0" wp14:anchorId="4540126C" wp14:editId="460F976B">
             <wp:extent cx="4781550" cy="4809269"/>
             <wp:effectExtent l="0" t="0" r="0" b="0"/>
             <wp:docPr id="5" name="Image 5" descr="C:\Users\KonstrIctor\Downloads\cuisine requisition.png"/>
@@ -17920,7 +18389,7 @@
                     </pic:cNvPicPr>
                   </pic:nvPicPr>
                   <pic:blipFill rotWithShape="1">
-                    <a:blip r:embed="rId23" cstate="print">
+                    <a:blip r:embed="rId22" cstate="print">
                       <a:biLevel thresh="50000"/>
                       <a:extLst>
                         <a:ext uri="{28A0092B-C50C-407E-A947-70E740481C1C}">
@@ -17976,8 +18445,8 @@
       </w:r>
     </w:p>
     <w:p>
-      <w:bookmarkStart w:id="123" w:name="_Toc521619124"/>
-      <w:bookmarkStart w:id="124" w:name="_Toc530851704"/>
+      <w:bookmarkStart w:id="122" w:name="_Toc521619124"/>
+      <w:bookmarkStart w:id="123" w:name="_Toc530851704"/>
     </w:p>
     <w:p>
       <w:pPr>
@@ -17993,11 +18462,11 @@
           <w:szCs w:val="21"/>
         </w:rPr>
       </w:pPr>
-      <w:bookmarkStart w:id="125" w:name="_Toc522546257"/>
-      <w:bookmarkStart w:id="126" w:name="_Toc522546409"/>
-      <w:bookmarkStart w:id="127" w:name="_Toc531526446"/>
+      <w:bookmarkStart w:id="124" w:name="_Toc522546257"/>
+      <w:bookmarkStart w:id="125" w:name="_Toc522546409"/>
+      <w:bookmarkStart w:id="126" w:name="_Toc531526446"/>
+      <w:bookmarkEnd w:id="122"/>
       <w:bookmarkEnd w:id="123"/>
-      <w:bookmarkEnd w:id="124"/>
       <w:r>
         <w:br w:type="page"/>
       </w:r>
@@ -18013,9 +18482,9 @@
       <w:r>
         <w:t xml:space="preserve"> Diagramme d’activité pour </w:t>
       </w:r>
+      <w:bookmarkEnd w:id="124"/>
       <w:bookmarkEnd w:id="125"/>
       <w:bookmarkEnd w:id="126"/>
-      <w:bookmarkEnd w:id="127"/>
       <w:r>
         <w:t>« </w:t>
       </w:r>
@@ -18042,7 +18511,7 @@
           <w:lang w:eastAsia="fr-FR" w:bidi="ar-SA"/>
         </w:rPr>
         <w:drawing>
-          <wp:inline distT="0" distB="0" distL="0" distR="0" wp14:anchorId="51DE1540" wp14:editId="4FE218C2">
+          <wp:inline distT="0" distB="0" distL="0" distR="0" wp14:anchorId="5F30CA12" wp14:editId="6DC50B73">
             <wp:extent cx="5124450" cy="6315005"/>
             <wp:effectExtent l="0" t="0" r="0" b="0"/>
             <wp:docPr id="9" name="Image 9" descr="C:\Users\KonstrIctor\Downloads\commercial payement.png"/>
@@ -18059,7 +18528,7 @@
                     </pic:cNvPicPr>
                   </pic:nvPicPr>
                   <pic:blipFill rotWithShape="1">
-                    <a:blip r:embed="rId24" cstate="print">
+                    <a:blip r:embed="rId23" cstate="print">
                       <a:biLevel thresh="50000"/>
                       <a:extLst>
                         <a:ext uri="{28A0092B-C50C-407E-A947-70E740481C1C}">
@@ -18127,7 +18596,7 @@
           <w:szCs w:val="23"/>
         </w:rPr>
       </w:pPr>
-      <w:bookmarkStart w:id="128" w:name="_Toc531526447"/>
+      <w:bookmarkStart w:id="127" w:name="_Toc531526447"/>
     </w:p>
     <w:p>
       <w:pPr>
@@ -18192,7 +18661,7 @@
           <w:lang w:eastAsia="fr-FR" w:bidi="ar-SA"/>
         </w:rPr>
         <w:drawing>
-          <wp:inline distT="0" distB="0" distL="0" distR="0" wp14:anchorId="2FDCA285" wp14:editId="3E538C34">
+          <wp:inline distT="0" distB="0" distL="0" distR="0" wp14:anchorId="3B551EBB" wp14:editId="4B88D1C3">
             <wp:extent cx="5162550" cy="6581014"/>
             <wp:effectExtent l="0" t="0" r="0" b="0"/>
             <wp:docPr id="13" name="Image 13" descr="C:\Users\KonstrIctor\Downloads\commercial stock.png"/>
@@ -18209,7 +18678,7 @@
                     </pic:cNvPicPr>
                   </pic:nvPicPr>
                   <pic:blipFill rotWithShape="1">
-                    <a:blip r:embed="rId25">
+                    <a:blip r:embed="rId24">
                       <a:biLevel thresh="50000"/>
                       <a:extLst>
                         <a:ext uri="{28A0092B-C50C-407E-A947-70E740481C1C}">
@@ -18285,25 +18754,25 @@
       <w:pPr>
         <w:pStyle w:val="Titre2"/>
       </w:pPr>
-      <w:bookmarkStart w:id="129" w:name="_Toc34305133"/>
+      <w:bookmarkStart w:id="128" w:name="_Toc34305133"/>
       <w:r>
         <w:lastRenderedPageBreak/>
         <w:t>III.3. Diagramme de séquence</w:t>
       </w:r>
+      <w:bookmarkEnd w:id="127"/>
       <w:bookmarkEnd w:id="128"/>
+    </w:p>
+    <w:p>
+      <w:pPr>
+        <w:pStyle w:val="Titre3"/>
+      </w:pPr>
+      <w:bookmarkStart w:id="129" w:name="_Toc531526448"/>
+      <w:bookmarkStart w:id="130" w:name="_Toc34305134"/>
+      <w:r>
+        <w:t>III.3.1. Diagramme de séquence pour « Authentification»</w:t>
+      </w:r>
       <w:bookmarkEnd w:id="129"/>
-    </w:p>
-    <w:p>
-      <w:pPr>
-        <w:pStyle w:val="Titre3"/>
-      </w:pPr>
-      <w:bookmarkStart w:id="130" w:name="_Toc531526448"/>
-      <w:bookmarkStart w:id="131" w:name="_Toc34305134"/>
-      <w:r>
-        <w:t>III.3.1. Diagramme de séquence pour « Authentification»</w:t>
-      </w:r>
       <w:bookmarkEnd w:id="130"/>
-      <w:bookmarkEnd w:id="131"/>
       <w:r>
         <w:rPr>
           <w:noProof/>
@@ -18316,7 +18785,7 @@
       <w:pPr>
         <w:keepNext/>
       </w:pPr>
-      <w:bookmarkStart w:id="132" w:name="_Toc521619125"/>
+      <w:bookmarkStart w:id="131" w:name="_Toc521619125"/>
       <w:r>
         <w:rPr>
           <w:rFonts w:ascii="Times New Roman" w:hAnsi="Times New Roman" w:cs="Times New Roman"/>
@@ -18327,7 +18796,7 @@
           <w:lang w:eastAsia="fr-FR" w:bidi="ar-SA"/>
         </w:rPr>
         <w:drawing>
-          <wp:inline distT="0" distB="0" distL="0" distR="0" wp14:anchorId="7CB7C030" wp14:editId="3054DE4F">
+          <wp:inline distT="0" distB="0" distL="0" distR="0" wp14:anchorId="5AE3F9E8" wp14:editId="76F731D6">
             <wp:extent cx="4775786" cy="3843968"/>
             <wp:effectExtent l="0" t="0" r="0" b="0"/>
             <wp:docPr id="11" name="Image 11"/>
@@ -18344,7 +18813,7 @@
                     </pic:cNvPicPr>
                   </pic:nvPicPr>
                   <pic:blipFill>
-                    <a:blip r:embed="rId26" cstate="print">
+                    <a:blip r:embed="rId25" cstate="print">
                       <a:extLst>
                         <a:ext uri="{28A0092B-C50C-407E-A947-70E740481C1C}">
                           <a14:useLocalDpi xmlns:a14="http://schemas.microsoft.com/office/drawing/2010/main" val="0"/>
@@ -18375,7 +18844,7 @@
           </wp:inline>
         </w:drawing>
       </w:r>
-      <w:bookmarkEnd w:id="132"/>
+      <w:bookmarkEnd w:id="131"/>
     </w:p>
     <w:p>
       <w:pPr>
@@ -18416,9 +18885,9 @@
       <w:pPr>
         <w:pStyle w:val="Titre3"/>
       </w:pPr>
-      <w:bookmarkStart w:id="133" w:name="_Toc521619126"/>
-      <w:bookmarkStart w:id="134" w:name="_Toc531526449"/>
-      <w:bookmarkStart w:id="135" w:name="_Toc34305136"/>
+      <w:bookmarkStart w:id="132" w:name="_Toc531526449"/>
+      <w:bookmarkStart w:id="133" w:name="_Toc34305136"/>
+      <w:bookmarkStart w:id="134" w:name="_Toc521619126"/>
       <w:r>
         <w:lastRenderedPageBreak/>
         <w:t>III.3.2.</w:t>
@@ -18432,8 +18901,8 @@
       <w:r>
         <w:t>»</w:t>
       </w:r>
-      <w:bookmarkEnd w:id="134"/>
-      <w:bookmarkEnd w:id="135"/>
+      <w:bookmarkEnd w:id="132"/>
+      <w:bookmarkEnd w:id="133"/>
     </w:p>
     <w:p>
       <w:pPr>
@@ -18453,7 +18922,7 @@
           <w:lang w:eastAsia="fr-FR" w:bidi="ar-SA"/>
         </w:rPr>
         <w:drawing>
-          <wp:inline distT="0" distB="0" distL="0" distR="0" wp14:anchorId="27A2C8C9" wp14:editId="2AFD8DAE">
+          <wp:inline distT="0" distB="0" distL="0" distR="0" wp14:anchorId="043FE8EA" wp14:editId="22D70A63">
             <wp:extent cx="3543300" cy="4200525"/>
             <wp:effectExtent l="0" t="0" r="0" b="9525"/>
             <wp:docPr id="22" name="Image 22" descr="https://onvgukbwon.de-05.visual-paradigm.com/rest/diagrams/projects/clipboard/1_xYT2lQ6FYDwCIyGC?dummy=kXBMVQ6AQNC8SQoT"/>
@@ -18470,7 +18939,7 @@
                     </pic:cNvPicPr>
                   </pic:nvPicPr>
                   <pic:blipFill rotWithShape="1">
-                    <a:blip r:embed="rId27">
+                    <a:blip r:embed="rId26">
                       <a:extLst>
                         <a:ext uri="{28A0092B-C50C-407E-A947-70E740481C1C}">
                           <a14:useLocalDpi xmlns:a14="http://schemas.microsoft.com/office/drawing/2010/main" val="0"/>
@@ -18504,8 +18973,8 @@
           </wp:inline>
         </w:drawing>
       </w:r>
-      <w:bookmarkStart w:id="136" w:name="_Toc531526450"/>
-      <w:bookmarkEnd w:id="133"/>
+      <w:bookmarkStart w:id="135" w:name="_Toc531526450"/>
+      <w:bookmarkEnd w:id="134"/>
     </w:p>
     <w:p>
       <w:pPr>
@@ -18530,7 +18999,7 @@
       <w:pPr>
         <w:pStyle w:val="Titre3"/>
       </w:pPr>
-      <w:bookmarkStart w:id="137" w:name="_Toc34305138"/>
+      <w:bookmarkStart w:id="136" w:name="_Toc34305138"/>
       <w:r>
         <w:t>III.3.3.</w:t>
       </w:r>
@@ -18543,8 +19012,8 @@
       <w:r>
         <w:t>»</w:t>
       </w:r>
+      <w:bookmarkEnd w:id="135"/>
       <w:bookmarkEnd w:id="136"/>
-      <w:bookmarkEnd w:id="137"/>
     </w:p>
     <w:p>
       <w:pPr>
@@ -18556,7 +19025,7 @@
           <w:lang w:eastAsia="fr-FR" w:bidi="ar-SA"/>
         </w:rPr>
         <w:drawing>
-          <wp:inline distT="0" distB="0" distL="0" distR="0" wp14:anchorId="3C8EC763" wp14:editId="4C83F350">
+          <wp:inline distT="0" distB="0" distL="0" distR="0" wp14:anchorId="2EB64657" wp14:editId="21B5514C">
             <wp:extent cx="3848100" cy="2992966"/>
             <wp:effectExtent l="0" t="0" r="0" b="0"/>
             <wp:docPr id="29" name="Image 29" descr="https://onvgukbwon.de-05.visual-paradigm.com/rest/diagrams/projects/clipboard/1_xYT2lQ6FYDwCIyGC?dummy=vYCSVQ6CSA2w4iad"/>
@@ -18573,7 +19042,7 @@
                     </pic:cNvPicPr>
                   </pic:nvPicPr>
                   <pic:blipFill rotWithShape="1">
-                    <a:blip r:embed="rId28">
+                    <a:blip r:embed="rId27">
                       <a:extLst>
                         <a:ext uri="{28A0092B-C50C-407E-A947-70E740481C1C}">
                           <a14:useLocalDpi xmlns:a14="http://schemas.microsoft.com/office/drawing/2010/main" val="0"/>
@@ -18631,8 +19100,8 @@
       <w:pPr>
         <w:pStyle w:val="Titre3"/>
       </w:pPr>
-      <w:bookmarkStart w:id="138" w:name="_Toc34305140"/>
-      <w:bookmarkStart w:id="139" w:name="_Toc531526451"/>
+      <w:bookmarkStart w:id="137" w:name="_Toc34305140"/>
+      <w:bookmarkStart w:id="138" w:name="_Toc531526451"/>
       <w:r>
         <w:lastRenderedPageBreak/>
         <w:t>III.3.4</w:t>
@@ -18652,7 +19121,7 @@
       <w:r>
         <w:t>»</w:t>
       </w:r>
-      <w:bookmarkEnd w:id="138"/>
+      <w:bookmarkEnd w:id="137"/>
     </w:p>
     <w:p>
       <w:pPr>
@@ -18690,7 +19159,7 @@
           <w:lang w:eastAsia="fr-FR" w:bidi="ar-SA"/>
         </w:rPr>
         <w:drawing>
-          <wp:inline distT="0" distB="0" distL="0" distR="0" wp14:anchorId="009195E5" wp14:editId="6C302344">
+          <wp:inline distT="0" distB="0" distL="0" distR="0" wp14:anchorId="43FC9458" wp14:editId="4BD3D59A">
             <wp:extent cx="3904262" cy="3714750"/>
             <wp:effectExtent l="0" t="0" r="1270" b="0"/>
             <wp:docPr id="6" name="Image 6" descr="https://onvgukbwon.de-05.visual-paradigm.com/rest/diagrams/projects/clipboard/1_xYT2lQ6FYDwCIyGC?dummy=VUwVVQ6BuREyhgGv"/>
@@ -18707,7 +19176,7 @@
                     </pic:cNvPicPr>
                   </pic:nvPicPr>
                   <pic:blipFill rotWithShape="1">
-                    <a:blip r:embed="rId29">
+                    <a:blip r:embed="rId28">
                       <a:extLst>
                         <a:ext uri="{28A0092B-C50C-407E-A947-70E740481C1C}">
                           <a14:useLocalDpi xmlns:a14="http://schemas.microsoft.com/office/drawing/2010/main" val="0"/>
@@ -18765,7 +19234,7 @@
       <w:pPr>
         <w:pStyle w:val="Titre3"/>
       </w:pPr>
-      <w:bookmarkStart w:id="140" w:name="_Toc34305142"/>
+      <w:bookmarkStart w:id="139" w:name="_Toc34305142"/>
       <w:r>
         <w:t>III.3.5</w:t>
       </w:r>
@@ -18784,7 +19253,7 @@
       <w:r>
         <w:t>»</w:t>
       </w:r>
-      <w:bookmarkEnd w:id="140"/>
+      <w:bookmarkEnd w:id="139"/>
     </w:p>
     <w:p>
       <w:pPr>
@@ -18796,7 +19265,7 @@
           <w:lang w:eastAsia="fr-FR" w:bidi="ar-SA"/>
         </w:rPr>
         <w:drawing>
-          <wp:inline distT="0" distB="0" distL="0" distR="0" wp14:anchorId="0DC5E6F0" wp14:editId="7C392E2C">
+          <wp:inline distT="0" distB="0" distL="0" distR="0" wp14:anchorId="18B6426D" wp14:editId="231EFC08">
             <wp:extent cx="3124200" cy="3448050"/>
             <wp:effectExtent l="0" t="0" r="0" b="0"/>
             <wp:docPr id="10" name="Image 10" descr="https://onvgukbwon.de-05.visual-paradigm.com/rest/diagrams/projects/clipboard/1_xYT2lQ6FYDwCIyGC?dummy=2KTVVQ6HOXQ80QBq"/>
@@ -18813,7 +19282,7 @@
                     </pic:cNvPicPr>
                   </pic:nvPicPr>
                   <pic:blipFill rotWithShape="1">
-                    <a:blip r:embed="rId30">
+                    <a:blip r:embed="rId29">
                       <a:extLst>
                         <a:ext uri="{28A0092B-C50C-407E-A947-70E740481C1C}">
                           <a14:useLocalDpi xmlns:a14="http://schemas.microsoft.com/office/drawing/2010/main" val="0"/>
@@ -18891,7 +19360,7 @@
       <w:pPr>
         <w:pStyle w:val="Titre3"/>
       </w:pPr>
-      <w:bookmarkStart w:id="141" w:name="_Toc34305144"/>
+      <w:bookmarkStart w:id="140" w:name="_Toc34305144"/>
       <w:r>
         <w:t>III.3.6</w:t>
       </w:r>
@@ -18910,7 +19379,7 @@
       <w:r>
         <w:t>»</w:t>
       </w:r>
-      <w:bookmarkEnd w:id="141"/>
+      <w:bookmarkEnd w:id="140"/>
     </w:p>
     <w:p>
       <w:pPr>
@@ -18939,7 +19408,7 @@
           <w:lang w:eastAsia="fr-FR" w:bidi="ar-SA"/>
         </w:rPr>
         <w:drawing>
-          <wp:inline distT="0" distB="0" distL="0" distR="0" wp14:anchorId="38AD3589" wp14:editId="67EBA3CE">
+          <wp:inline distT="0" distB="0" distL="0" distR="0" wp14:anchorId="76B78DBA" wp14:editId="7AC51C11">
             <wp:extent cx="3473206" cy="3457575"/>
             <wp:effectExtent l="0" t="0" r="0" b="0"/>
             <wp:docPr id="14" name="Image 14" descr="https://onvgukbwon.de-05.visual-paradigm.com/rest/diagrams/projects/clipboard/1_xYT2lQ6FYDwCIyGC?dummy=qqjzVQ6E20BYLAer"/>
@@ -18956,7 +19425,7 @@
                     </pic:cNvPicPr>
                   </pic:nvPicPr>
                   <pic:blipFill rotWithShape="1">
-                    <a:blip r:embed="rId31">
+                    <a:blip r:embed="rId30">
                       <a:extLst>
                         <a:ext uri="{28A0092B-C50C-407E-A947-70E740481C1C}">
                           <a14:useLocalDpi xmlns:a14="http://schemas.microsoft.com/office/drawing/2010/main" val="0"/>
@@ -19015,9 +19484,9 @@
       <w:r>
         <w:t xml:space="preserve"> : Diagramme de séquence pour « s’approvisionner»</w:t>
       </w:r>
-      <w:bookmarkStart w:id="142" w:name="_Toc522447475"/>
-      <w:bookmarkStart w:id="143" w:name="_Toc531526453"/>
-      <w:bookmarkEnd w:id="139"/>
+      <w:bookmarkStart w:id="141" w:name="_Toc522447475"/>
+      <w:bookmarkStart w:id="142" w:name="_Toc531526453"/>
+      <w:bookmarkEnd w:id="138"/>
       <w:r>
         <w:br w:type="page"/>
       </w:r>
@@ -19033,7 +19502,7 @@
           <w:lang w:eastAsia="fr-FR" w:bidi="ar-SA"/>
         </w:rPr>
       </w:pPr>
-      <w:bookmarkStart w:id="144" w:name="_Toc34305150"/>
+      <w:bookmarkStart w:id="143" w:name="_Toc34305150"/>
       <w:r>
         <w:lastRenderedPageBreak/>
         <w:t>III.4</w:t>
@@ -19044,8 +19513,8 @@
       <w:r>
         <w:t xml:space="preserve"> Diagramme de class</w:t>
       </w:r>
+      <w:bookmarkEnd w:id="141"/>
       <w:bookmarkEnd w:id="142"/>
-      <w:bookmarkEnd w:id="143"/>
       <w:r>
         <w:rPr>
           <w:rFonts w:cs="Times New Roman"/>
@@ -19056,7 +19525,7 @@
         </w:rPr>
         <w:t>e</w:t>
       </w:r>
-      <w:bookmarkEnd w:id="144"/>
+      <w:bookmarkEnd w:id="143"/>
     </w:p>
     <w:p>
       <w:pPr>
@@ -19076,7 +19545,7 @@
           <w:lang w:eastAsia="fr-FR" w:bidi="ar-SA"/>
         </w:rPr>
         <w:drawing>
-          <wp:inline distT="0" distB="0" distL="0" distR="0" wp14:anchorId="3712AB39" wp14:editId="623F8292">
+          <wp:inline distT="0" distB="0" distL="0" distR="0" wp14:anchorId="76D2AFFC" wp14:editId="0BB64179">
             <wp:extent cx="5758933" cy="5886450"/>
             <wp:effectExtent l="0" t="0" r="0" b="0"/>
             <wp:docPr id="15" name="Image 15" descr="https://onvgukbwon.de-05.visual-paradigm.com/rest/diagrams/projects/clipboard/1_Ow879Q6FYDwCI3yt?dummy=3dMeDQ6GMlDYv1iV"/>
@@ -19093,7 +19562,7 @@
                     </pic:cNvPicPr>
                   </pic:nvPicPr>
                   <pic:blipFill rotWithShape="1">
-                    <a:blip r:embed="rId32">
+                    <a:blip r:embed="rId31">
                       <a:extLst>
                         <a:ext uri="{28A0092B-C50C-407E-A947-70E740481C1C}">
                           <a14:useLocalDpi xmlns:a14="http://schemas.microsoft.com/office/drawing/2010/main" val="0"/>
@@ -19183,9 +19652,9 @@
           <w:szCs w:val="23"/>
         </w:rPr>
       </w:pPr>
-      <w:bookmarkStart w:id="145" w:name="_Toc522447476"/>
-      <w:bookmarkStart w:id="146" w:name="_Toc531526454"/>
-      <w:bookmarkStart w:id="147" w:name="_Toc34305152"/>
+      <w:bookmarkStart w:id="144" w:name="_Toc522447476"/>
+      <w:bookmarkStart w:id="145" w:name="_Toc531526454"/>
+      <w:bookmarkStart w:id="146" w:name="_Toc34305152"/>
       <w:r>
         <w:br w:type="page"/>
       </w:r>
@@ -19204,9 +19673,9 @@
       <w:r>
         <w:t xml:space="preserve"> </w:t>
       </w:r>
+      <w:bookmarkEnd w:id="144"/>
       <w:bookmarkEnd w:id="145"/>
       <w:bookmarkEnd w:id="146"/>
-      <w:bookmarkEnd w:id="147"/>
       <w:r>
         <w:t>Model physique des donnés</w:t>
       </w:r>
@@ -19230,7 +19699,7 @@
           <w:lang w:eastAsia="fr-FR" w:bidi="ar-SA"/>
         </w:rPr>
         <w:drawing>
-          <wp:inline distT="0" distB="0" distL="0" distR="0">
+          <wp:inline distT="0" distB="0" distL="0" distR="0" wp14:anchorId="69FA7A39" wp14:editId="492FD08C">
             <wp:extent cx="5753100" cy="4886325"/>
             <wp:effectExtent l="0" t="0" r="0" b="9525"/>
             <wp:docPr id="16" name="Image 16" descr="D:\SCRIPT\Rapport_De_Stage\myapp_models_purified.png"/>
@@ -19247,7 +19716,7 @@
                     </pic:cNvPicPr>
                   </pic:nvPicPr>
                   <pic:blipFill>
-                    <a:blip r:embed="rId33" cstate="print">
+                    <a:blip r:embed="rId32" cstate="print">
                       <a:extLst>
                         <a:ext uri="{28A0092B-C50C-407E-A947-70E740481C1C}">
                           <a14:useLocalDpi xmlns:a14="http://schemas.microsoft.com/office/drawing/2010/main" val="0"/>
@@ -19287,46 +19756,46 @@
           <w:i w:val="0"/>
         </w:rPr>
       </w:pPr>
-      <w:bookmarkStart w:id="148" w:name="_Toc521618592"/>
-      <w:bookmarkStart w:id="149" w:name="_Toc521619130"/>
-      <w:bookmarkStart w:id="150" w:name="_Toc521620437"/>
-      <w:bookmarkStart w:id="151" w:name="_Toc521620788"/>
-      <w:bookmarkStart w:id="152" w:name="_Toc521623084"/>
-      <w:bookmarkStart w:id="153" w:name="_Toc530853268"/>
-      <w:bookmarkStart w:id="154" w:name="_Toc34305153"/>
+      <w:bookmarkStart w:id="147" w:name="_Toc521618592"/>
+      <w:bookmarkStart w:id="148" w:name="_Toc521619130"/>
+      <w:bookmarkStart w:id="149" w:name="_Toc521620437"/>
+      <w:bookmarkStart w:id="150" w:name="_Toc521620788"/>
+      <w:bookmarkStart w:id="151" w:name="_Toc521623084"/>
+      <w:bookmarkStart w:id="152" w:name="_Toc530853268"/>
+      <w:bookmarkStart w:id="153" w:name="_Toc34305153"/>
       <w:r>
         <w:rPr>
           <w:b w:val="0"/>
         </w:rPr>
         <w:t>Tableau 2 : Dictionnaire de données</w:t>
       </w:r>
+      <w:bookmarkEnd w:id="147"/>
       <w:bookmarkEnd w:id="148"/>
       <w:bookmarkEnd w:id="149"/>
       <w:bookmarkEnd w:id="150"/>
       <w:bookmarkEnd w:id="151"/>
       <w:bookmarkEnd w:id="152"/>
       <w:bookmarkEnd w:id="153"/>
+    </w:p>
+    <w:p>
+      <w:pPr>
+        <w:pStyle w:val="Titre2"/>
+      </w:pPr>
+      <w:bookmarkStart w:id="154" w:name="_Toc522447477"/>
+      <w:bookmarkStart w:id="155" w:name="_Toc531526455"/>
+      <w:bookmarkStart w:id="156" w:name="_Toc34305154"/>
+      <w:r>
+        <w:t>III.6</w:t>
+      </w:r>
+      <w:r>
+        <w:t>.</w:t>
+      </w:r>
+      <w:r>
+        <w:t>Diagramme de déploiement</w:t>
+      </w:r>
       <w:bookmarkEnd w:id="154"/>
-    </w:p>
-    <w:p>
-      <w:pPr>
-        <w:pStyle w:val="Titre2"/>
-      </w:pPr>
-      <w:bookmarkStart w:id="155" w:name="_Toc522447477"/>
-      <w:bookmarkStart w:id="156" w:name="_Toc531526455"/>
-      <w:bookmarkStart w:id="157" w:name="_Toc34305154"/>
-      <w:r>
-        <w:t>III.6</w:t>
-      </w:r>
-      <w:r>
-        <w:t>.</w:t>
-      </w:r>
-      <w:r>
-        <w:t>Diagramme de déploiement</w:t>
-      </w:r>
       <w:bookmarkEnd w:id="155"/>
       <w:bookmarkEnd w:id="156"/>
-      <w:bookmarkEnd w:id="157"/>
     </w:p>
     <w:p>
       <w:pPr>
@@ -19338,7 +19807,7 @@
           <w:lang w:eastAsia="fr-FR" w:bidi="ar-SA"/>
         </w:rPr>
         <w:drawing>
-          <wp:inline distT="0" distB="0" distL="0" distR="0">
+          <wp:inline distT="0" distB="0" distL="0" distR="0" wp14:anchorId="4A605DA8" wp14:editId="6DF5C4DA">
             <wp:extent cx="5760720" cy="2372570"/>
             <wp:effectExtent l="0" t="0" r="0" b="8890"/>
             <wp:docPr id="26" name="Image 26" descr="https://documents.lucidchart.com/documents/63838732-0563-4a5e-91e5-2eae7c500170/pages/0_0?a=1147&amp;x=270&amp;y=595&amp;w=1777&amp;h=732&amp;store=1&amp;accept=image%2F*&amp;auth=LCA%20215edef6ec7711cd73d7db15716fa70f66cc306c-ts%3D1583512217"/>
@@ -19355,7 +19824,7 @@
                     </pic:cNvPicPr>
                   </pic:nvPicPr>
                   <pic:blipFill>
-                    <a:blip r:embed="rId34" cstate="print">
+                    <a:blip r:embed="rId33" cstate="print">
                       <a:extLst>
                         <a:ext uri="{28A0092B-C50C-407E-A947-70E740481C1C}">
                           <a14:useLocalDpi xmlns:a14="http://schemas.microsoft.com/office/drawing/2010/main" val="0"/>
@@ -19416,206 +19885,378 @@
       <w:pPr>
         <w:pStyle w:val="Titre1"/>
       </w:pPr>
-      <w:bookmarkStart w:id="158" w:name="_Toc522447478"/>
-      <w:bookmarkStart w:id="159" w:name="_Toc531526456"/>
+      <w:bookmarkStart w:id="157" w:name="_Toc522447478"/>
+      <w:bookmarkStart w:id="158" w:name="_Toc531526456"/>
       <w:r>
         <w:lastRenderedPageBreak/>
         <w:t>CHAPITRE IV: PRESENTATION DE QUELQUES  PAGES D</w:t>
       </w:r>
+      <w:bookmarkEnd w:id="157"/>
       <w:bookmarkEnd w:id="158"/>
+      <w:r>
+        <w:t>U SYSTEME …</w:t>
+      </w:r>
+    </w:p>
+    <w:p>
+      <w:pPr>
+        <w:pStyle w:val="Titre2"/>
+      </w:pPr>
+      <w:bookmarkStart w:id="159" w:name="_Toc522447479"/>
+      <w:bookmarkStart w:id="160" w:name="_Toc531526457"/>
+      <w:r>
+        <w:t>IV.1</w:t>
+      </w:r>
+      <w:r>
+        <w:t>.</w:t>
+      </w:r>
+      <w:r>
+        <w:t>Introduction</w:t>
+      </w:r>
       <w:bookmarkEnd w:id="159"/>
-      <w:r>
-        <w:t>U SYSTEME …</w:t>
+      <w:bookmarkEnd w:id="160"/>
+    </w:p>
+    <w:p>
+      <w:pPr>
+        <w:jc w:val="both"/>
+        <w:rPr>
+          <w:rFonts w:ascii="Times New Roman" w:hAnsi="Times New Roman" w:cs="Times New Roman"/>
+          <w:sz w:val="26"/>
+          <w:szCs w:val="26"/>
+        </w:rPr>
+      </w:pPr>
+      <w:r>
+        <w:rPr>
+          <w:rFonts w:ascii="Times New Roman" w:hAnsi="Times New Roman" w:cs="Times New Roman"/>
+          <w:sz w:val="26"/>
+          <w:szCs w:val="26"/>
+        </w:rPr>
+        <w:t xml:space="preserve">Dans ce chapitre, J’essaie </w:t>
+      </w:r>
+      <w:r>
+        <w:rPr>
+          <w:rFonts w:ascii="Times New Roman" w:hAnsi="Times New Roman" w:cs="Times New Roman"/>
+          <w:sz w:val="26"/>
+          <w:szCs w:val="26"/>
+        </w:rPr>
+        <w:t>de montrer quelq</w:t>
+      </w:r>
+      <w:r>
+        <w:rPr>
+          <w:rFonts w:ascii="Times New Roman" w:hAnsi="Times New Roman" w:cs="Times New Roman"/>
+          <w:sz w:val="26"/>
+          <w:szCs w:val="26"/>
+        </w:rPr>
+        <w:t xml:space="preserve">ues pages utilisateurs montrant </w:t>
+      </w:r>
+      <w:r>
+        <w:rPr>
+          <w:rFonts w:ascii="Times New Roman" w:hAnsi="Times New Roman" w:cs="Times New Roman"/>
+          <w:sz w:val="26"/>
+          <w:szCs w:val="26"/>
+        </w:rPr>
+        <w:t>le fonctionnement de</w:t>
+      </w:r>
+      <w:r>
+        <w:rPr>
+          <w:rFonts w:ascii="Times New Roman" w:hAnsi="Times New Roman" w:cs="Times New Roman"/>
+          <w:sz w:val="26"/>
+          <w:szCs w:val="26"/>
+        </w:rPr>
+        <w:t>s</w:t>
+      </w:r>
+      <w:r>
+        <w:rPr>
+          <w:rFonts w:ascii="Times New Roman" w:hAnsi="Times New Roman" w:cs="Times New Roman"/>
+          <w:sz w:val="26"/>
+          <w:szCs w:val="26"/>
+        </w:rPr>
+        <w:t xml:space="preserve"> application</w:t>
+      </w:r>
+      <w:r>
+        <w:rPr>
+          <w:rFonts w:ascii="Times New Roman" w:hAnsi="Times New Roman" w:cs="Times New Roman"/>
+          <w:sz w:val="26"/>
+          <w:szCs w:val="26"/>
+        </w:rPr>
+        <w:t>s composantes de systeme</w:t>
+      </w:r>
+      <w:r>
+        <w:rPr>
+          <w:rFonts w:ascii="Times New Roman" w:hAnsi="Times New Roman" w:cs="Times New Roman"/>
+          <w:sz w:val="26"/>
+          <w:szCs w:val="26"/>
+        </w:rPr>
+        <w:t xml:space="preserve"> </w:t>
+      </w:r>
+      <w:r>
+        <w:rPr>
+          <w:rFonts w:ascii="Times New Roman" w:hAnsi="Times New Roman" w:cs="Times New Roman"/>
+          <w:sz w:val="26"/>
+          <w:szCs w:val="26"/>
+        </w:rPr>
+        <w:t>…</w:t>
+      </w:r>
+      <w:r>
+        <w:rPr>
+          <w:rFonts w:ascii="Times New Roman" w:hAnsi="Times New Roman" w:cs="Times New Roman"/>
+          <w:sz w:val="26"/>
+          <w:szCs w:val="26"/>
+        </w:rPr>
+        <w:t xml:space="preserve"> </w:t>
+      </w:r>
+      <w:r>
+        <w:rPr>
+          <w:rFonts w:ascii="Times New Roman" w:hAnsi="Times New Roman" w:cs="Times New Roman"/>
+          <w:sz w:val="26"/>
+          <w:szCs w:val="26"/>
+        </w:rPr>
+        <w:t>Je tiens aussi à montrer les outils que j’ai</w:t>
+      </w:r>
+      <w:r>
+        <w:rPr>
+          <w:rFonts w:ascii="Times New Roman" w:hAnsi="Times New Roman" w:cs="Times New Roman"/>
+          <w:sz w:val="26"/>
+          <w:szCs w:val="26"/>
+        </w:rPr>
+        <w:t xml:space="preserve"> utilisés au</w:t>
+      </w:r>
+      <w:r>
+        <w:rPr>
+          <w:rFonts w:ascii="Times New Roman" w:hAnsi="Times New Roman" w:cs="Times New Roman"/>
+          <w:sz w:val="26"/>
+          <w:szCs w:val="26"/>
+        </w:rPr>
+        <w:t xml:space="preserve"> cours du développement de ce</w:t>
+      </w:r>
+      <w:r>
+        <w:rPr>
+          <w:rFonts w:ascii="Times New Roman" w:hAnsi="Times New Roman" w:cs="Times New Roman"/>
+          <w:sz w:val="26"/>
+          <w:szCs w:val="26"/>
+        </w:rPr>
+        <w:t xml:space="preserve"> dernière</w:t>
+      </w:r>
+      <w:r>
+        <w:rPr>
+          <w:rFonts w:ascii="Times New Roman" w:hAnsi="Times New Roman" w:cs="Times New Roman"/>
+          <w:sz w:val="26"/>
+          <w:szCs w:val="26"/>
+        </w:rPr>
+        <w:t xml:space="preserve"> et pourquoi</w:t>
+      </w:r>
+      <w:r>
+        <w:rPr>
+          <w:rFonts w:ascii="Times New Roman" w:hAnsi="Times New Roman" w:cs="Times New Roman"/>
+          <w:sz w:val="26"/>
+          <w:szCs w:val="26"/>
+        </w:rPr>
+        <w:t xml:space="preserve">. </w:t>
       </w:r>
     </w:p>
     <w:p>
       <w:pPr>
         <w:pStyle w:val="Titre2"/>
       </w:pPr>
-      <w:bookmarkStart w:id="160" w:name="_Toc522447479"/>
-      <w:bookmarkStart w:id="161" w:name="_Toc531526457"/>
-      <w:r>
-        <w:t>IV.1</w:t>
+      <w:bookmarkStart w:id="161" w:name="_Toc517375392"/>
+      <w:bookmarkStart w:id="162" w:name="_Toc521761417"/>
+      <w:bookmarkStart w:id="163" w:name="_Toc522447480"/>
+      <w:bookmarkStart w:id="164" w:name="_Toc531526458"/>
+      <w:r>
+        <w:t>IV.2</w:t>
       </w:r>
       <w:r>
         <w:t>.</w:t>
       </w:r>
       <w:r>
-        <w:t>Introduction</w:t>
-      </w:r>
-      <w:bookmarkEnd w:id="160"/>
+        <w:t xml:space="preserve"> Choix des outils et technologies utilisés</w:t>
+      </w:r>
       <w:bookmarkEnd w:id="161"/>
-    </w:p>
-    <w:p>
-      <w:pPr>
-        <w:jc w:val="both"/>
-        <w:rPr>
-          <w:rFonts w:ascii="Times New Roman" w:hAnsi="Times New Roman" w:cs="Times New Roman"/>
-          <w:sz w:val="26"/>
-          <w:szCs w:val="26"/>
-        </w:rPr>
-      </w:pPr>
-      <w:r>
-        <w:rPr>
-          <w:rFonts w:ascii="Times New Roman" w:hAnsi="Times New Roman" w:cs="Times New Roman"/>
-          <w:sz w:val="26"/>
-          <w:szCs w:val="26"/>
-        </w:rPr>
-        <w:t xml:space="preserve">Dans ce chapitre, J’essaie </w:t>
-      </w:r>
-      <w:r>
-        <w:rPr>
-          <w:rFonts w:ascii="Times New Roman" w:hAnsi="Times New Roman" w:cs="Times New Roman"/>
-          <w:sz w:val="26"/>
-          <w:szCs w:val="26"/>
-        </w:rPr>
-        <w:t>de montrer quelq</w:t>
-      </w:r>
-      <w:r>
-        <w:rPr>
-          <w:rFonts w:ascii="Times New Roman" w:hAnsi="Times New Roman" w:cs="Times New Roman"/>
-          <w:sz w:val="26"/>
-          <w:szCs w:val="26"/>
-        </w:rPr>
-        <w:t xml:space="preserve">ues pages utilisateurs montrant </w:t>
-      </w:r>
-      <w:r>
-        <w:rPr>
-          <w:rFonts w:ascii="Times New Roman" w:hAnsi="Times New Roman" w:cs="Times New Roman"/>
-          <w:sz w:val="26"/>
-          <w:szCs w:val="26"/>
-        </w:rPr>
-        <w:t>le fonctionnement de</w:t>
-      </w:r>
-      <w:r>
-        <w:rPr>
-          <w:rFonts w:ascii="Times New Roman" w:hAnsi="Times New Roman" w:cs="Times New Roman"/>
-          <w:sz w:val="26"/>
-          <w:szCs w:val="26"/>
-        </w:rPr>
-        <w:t>s</w:t>
-      </w:r>
-      <w:r>
-        <w:rPr>
-          <w:rFonts w:ascii="Times New Roman" w:hAnsi="Times New Roman" w:cs="Times New Roman"/>
-          <w:sz w:val="26"/>
-          <w:szCs w:val="26"/>
-        </w:rPr>
-        <w:t xml:space="preserve"> application</w:t>
-      </w:r>
-      <w:r>
-        <w:rPr>
-          <w:rFonts w:ascii="Times New Roman" w:hAnsi="Times New Roman" w:cs="Times New Roman"/>
-          <w:sz w:val="26"/>
-          <w:szCs w:val="26"/>
-        </w:rPr>
-        <w:t>s composantes de systeme</w:t>
-      </w:r>
-      <w:r>
-        <w:rPr>
-          <w:rFonts w:ascii="Times New Roman" w:hAnsi="Times New Roman" w:cs="Times New Roman"/>
-          <w:sz w:val="26"/>
-          <w:szCs w:val="26"/>
-        </w:rPr>
-        <w:t xml:space="preserve"> </w:t>
-      </w:r>
-      <w:r>
-        <w:rPr>
-          <w:rFonts w:ascii="Times New Roman" w:hAnsi="Times New Roman" w:cs="Times New Roman"/>
-          <w:sz w:val="26"/>
-          <w:szCs w:val="26"/>
-        </w:rPr>
-        <w:t>…</w:t>
-      </w:r>
-      <w:r>
-        <w:rPr>
-          <w:rFonts w:ascii="Times New Roman" w:hAnsi="Times New Roman" w:cs="Times New Roman"/>
-          <w:sz w:val="26"/>
-          <w:szCs w:val="26"/>
-        </w:rPr>
-        <w:t xml:space="preserve"> </w:t>
-      </w:r>
-      <w:r>
-        <w:rPr>
-          <w:rFonts w:ascii="Times New Roman" w:hAnsi="Times New Roman" w:cs="Times New Roman"/>
-          <w:sz w:val="26"/>
-          <w:szCs w:val="26"/>
-        </w:rPr>
-        <w:t>Je tiens aussi à montrer les outils que j’ai</w:t>
-      </w:r>
-      <w:r>
-        <w:rPr>
-          <w:rFonts w:ascii="Times New Roman" w:hAnsi="Times New Roman" w:cs="Times New Roman"/>
-          <w:sz w:val="26"/>
-          <w:szCs w:val="26"/>
-        </w:rPr>
-        <w:t xml:space="preserve"> utilisés au</w:t>
-      </w:r>
-      <w:r>
-        <w:rPr>
-          <w:rFonts w:ascii="Times New Roman" w:hAnsi="Times New Roman" w:cs="Times New Roman"/>
-          <w:sz w:val="26"/>
-          <w:szCs w:val="26"/>
-        </w:rPr>
-        <w:t xml:space="preserve"> cours du développement de ce</w:t>
-      </w:r>
-      <w:r>
-        <w:rPr>
-          <w:rFonts w:ascii="Times New Roman" w:hAnsi="Times New Roman" w:cs="Times New Roman"/>
-          <w:sz w:val="26"/>
-          <w:szCs w:val="26"/>
-        </w:rPr>
-        <w:t xml:space="preserve"> dernière</w:t>
-      </w:r>
-      <w:r>
-        <w:rPr>
-          <w:rFonts w:ascii="Times New Roman" w:hAnsi="Times New Roman" w:cs="Times New Roman"/>
-          <w:sz w:val="26"/>
-          <w:szCs w:val="26"/>
-        </w:rPr>
-        <w:t xml:space="preserve"> et pourquoi</w:t>
-      </w:r>
-      <w:r>
-        <w:rPr>
-          <w:rFonts w:ascii="Times New Roman" w:hAnsi="Times New Roman" w:cs="Times New Roman"/>
-          <w:sz w:val="26"/>
-          <w:szCs w:val="26"/>
-        </w:rPr>
-        <w:t xml:space="preserve">. </w:t>
-      </w:r>
-    </w:p>
-    <w:p>
-      <w:pPr>
-        <w:pStyle w:val="Titre2"/>
-      </w:pPr>
-      <w:bookmarkStart w:id="162" w:name="_Toc517375392"/>
-      <w:bookmarkStart w:id="163" w:name="_Toc521761417"/>
-      <w:bookmarkStart w:id="164" w:name="_Toc522447480"/>
-      <w:bookmarkStart w:id="165" w:name="_Toc531526458"/>
-      <w:r>
-        <w:t>IV.2</w:t>
-      </w:r>
-      <w:r>
-        <w:t>.</w:t>
-      </w:r>
-      <w:r>
-        <w:t xml:space="preserve"> Choix des outils et technologies utilisés</w:t>
-      </w:r>
       <w:bookmarkEnd w:id="162"/>
       <w:bookmarkEnd w:id="163"/>
       <w:bookmarkEnd w:id="164"/>
+    </w:p>
+    <w:p>
+      <w:pPr>
+        <w:pStyle w:val="Titre3"/>
+      </w:pPr>
+      <w:bookmarkStart w:id="165" w:name="_Toc517375393"/>
+      <w:bookmarkStart w:id="166" w:name="_Toc531526459"/>
+      <w:r>
+        <w:t>IV.2.1</w:t>
+      </w:r>
       <w:bookmarkEnd w:id="165"/>
+      <w:r>
+        <w:t>.</w:t>
+      </w:r>
+      <w:r>
+        <w:t xml:space="preserve"> </w:t>
+      </w:r>
+      <w:r>
+        <w:t>Au niveau conceptuel</w:t>
+      </w:r>
+      <w:bookmarkEnd w:id="166"/>
+    </w:p>
+    <w:p>
+      <w:pPr>
+        <w:jc w:val="both"/>
+        <w:rPr>
+          <w:rFonts w:ascii="Times New Roman" w:hAnsi="Times New Roman" w:cs="Times New Roman"/>
+          <w:sz w:val="26"/>
+          <w:szCs w:val="26"/>
+        </w:rPr>
+      </w:pPr>
+      <w:r>
+        <w:rPr>
+          <w:rFonts w:ascii="Times New Roman" w:hAnsi="Times New Roman" w:cs="Times New Roman"/>
+          <w:sz w:val="26"/>
+          <w:szCs w:val="26"/>
+        </w:rPr>
+        <w:t xml:space="preserve">Pour la conception de notre système d’information </w:t>
+      </w:r>
+      <w:r>
+        <w:rPr>
+          <w:rFonts w:ascii="Times New Roman" w:hAnsi="Times New Roman" w:cs="Times New Roman"/>
+          <w:sz w:val="26"/>
+          <w:szCs w:val="26"/>
+        </w:rPr>
+        <w:t>j’ai</w:t>
+      </w:r>
+      <w:r>
+        <w:rPr>
+          <w:rFonts w:ascii="Times New Roman" w:hAnsi="Times New Roman" w:cs="Times New Roman"/>
+          <w:sz w:val="26"/>
+          <w:szCs w:val="26"/>
+        </w:rPr>
+        <w:t xml:space="preserve"> utilisé UML (</w:t>
+      </w:r>
+      <w:r>
+        <w:rPr>
+          <w:rFonts w:ascii="Times New Roman" w:hAnsi="Times New Roman" w:cs="Times New Roman"/>
+          <w:sz w:val="26"/>
+          <w:szCs w:val="26"/>
+        </w:rPr>
+        <w:t>expliqué</w:t>
+      </w:r>
+      <w:r>
+        <w:rPr>
+          <w:rFonts w:ascii="Times New Roman" w:hAnsi="Times New Roman" w:cs="Times New Roman"/>
+          <w:sz w:val="26"/>
+          <w:szCs w:val="26"/>
+        </w:rPr>
+        <w:t xml:space="preserve"> au troisième chapitre)</w:t>
+      </w:r>
+      <w:r>
+        <w:rPr>
+          <w:rFonts w:ascii="Times New Roman" w:hAnsi="Times New Roman" w:cs="Times New Roman"/>
+          <w:sz w:val="26"/>
+          <w:szCs w:val="26"/>
+        </w:rPr>
+        <w:t xml:space="preserve"> comme</w:t>
+      </w:r>
+      <w:r>
+        <w:rPr>
+          <w:color w:val="000000"/>
+          <w:sz w:val="26"/>
+          <w:szCs w:val="26"/>
+        </w:rPr>
+        <w:t xml:space="preserve"> langage de modélisation </w:t>
+      </w:r>
+      <w:r>
+        <w:rPr>
+          <w:color w:val="000000"/>
+          <w:sz w:val="26"/>
+          <w:szCs w:val="26"/>
+        </w:rPr>
+        <w:t xml:space="preserve">vu que c’est un langage qui a </w:t>
+      </w:r>
+      <w:r>
+        <w:rPr>
+          <w:color w:val="000000"/>
+          <w:sz w:val="26"/>
+          <w:szCs w:val="26"/>
+        </w:rPr>
+        <w:t>pour but de faciliter les transitions, lors du développement d’une application informatique, du besoin originel à la phase d’implémentation</w:t>
+      </w:r>
+      <w:r>
+        <w:rPr>
+          <w:color w:val="000000"/>
+        </w:rPr>
+        <w:t xml:space="preserve">, </w:t>
+      </w:r>
+      <w:r>
+        <w:rPr>
+          <w:color w:val="000000"/>
+          <w:sz w:val="26"/>
+          <w:szCs w:val="26"/>
+        </w:rPr>
+        <w:t xml:space="preserve">et </w:t>
+      </w:r>
+      <w:r>
+        <w:rPr>
+          <w:color w:val="000000"/>
+          <w:sz w:val="26"/>
+          <w:szCs w:val="26"/>
+        </w:rPr>
+        <w:t xml:space="preserve">visual paradigm online diagrams </w:t>
+      </w:r>
+      <w:r>
+        <w:rPr>
+          <w:color w:val="000000"/>
+        </w:rPr>
+        <w:t>(</w:t>
+      </w:r>
+      <w:r>
+        <w:rPr>
+          <w:color w:val="000000"/>
+        </w:rPr>
+        <w:t>Un logiciel de création de diagrammes tout-en-un qui prend en charge une grande variété de diagr</w:t>
+      </w:r>
+      <w:r>
+        <w:rPr>
+          <w:color w:val="000000"/>
+        </w:rPr>
+        <w:t xml:space="preserve">ammes commerciaux et techniques) </w:t>
+      </w:r>
+      <w:r>
+        <w:rPr>
+          <w:color w:val="000000"/>
+          <w:sz w:val="26"/>
+          <w:szCs w:val="26"/>
+        </w:rPr>
+        <w:t xml:space="preserve">accessible sur </w:t>
+      </w:r>
+      <w:r>
+        <w:rPr>
+          <w:color w:val="000000"/>
+          <w:sz w:val="26"/>
+          <w:szCs w:val="26"/>
+        </w:rPr>
+        <w:t>online.visual-paradigm.com</w:t>
+      </w:r>
+      <w:r>
+        <w:rPr>
+          <w:color w:val="000000"/>
+        </w:rPr>
+        <w:t>.</w:t>
+      </w:r>
+    </w:p>
+    <w:p>
+      <w:pPr>
+        <w:rPr>
+          <w:rFonts w:ascii="Times New Roman" w:hAnsi="Times New Roman" w:cs="Times New Roman"/>
+          <w:sz w:val="26"/>
+          <w:szCs w:val="26"/>
+        </w:rPr>
+      </w:pPr>
     </w:p>
     <w:p>
       <w:pPr>
         <w:pStyle w:val="Titre3"/>
       </w:pPr>
-      <w:bookmarkStart w:id="166" w:name="_Toc517375393"/>
-      <w:bookmarkStart w:id="167" w:name="_Toc531526459"/>
-      <w:r>
-        <w:t>IV.2.1</w:t>
-      </w:r>
-      <w:bookmarkEnd w:id="166"/>
+      <w:bookmarkStart w:id="167" w:name="_Toc531526460"/>
+      <w:r>
+        <w:t>IV.2.2</w:t>
+      </w:r>
       <w:r>
         <w:t>.</w:t>
       </w:r>
@@ -19623,181 +20264,9 @@
         <w:t xml:space="preserve"> </w:t>
       </w:r>
       <w:r>
-        <w:t>Au niveau conceptuel</w:t>
+        <w:t>Au niveau développement</w:t>
       </w:r>
       <w:bookmarkEnd w:id="167"/>
-    </w:p>
-    <w:p>
-      <w:pPr>
-        <w:jc w:val="both"/>
-        <w:rPr>
-          <w:rFonts w:ascii="Times New Roman" w:hAnsi="Times New Roman" w:cs="Times New Roman"/>
-          <w:sz w:val="26"/>
-          <w:szCs w:val="26"/>
-        </w:rPr>
-      </w:pPr>
-      <w:r>
-        <w:rPr>
-          <w:rFonts w:ascii="Times New Roman" w:hAnsi="Times New Roman" w:cs="Times New Roman"/>
-          <w:sz w:val="26"/>
-          <w:szCs w:val="26"/>
-        </w:rPr>
-        <w:t xml:space="preserve">Pour la conception de notre système d’information </w:t>
-      </w:r>
-      <w:r>
-        <w:rPr>
-          <w:rFonts w:ascii="Times New Roman" w:hAnsi="Times New Roman" w:cs="Times New Roman"/>
-          <w:sz w:val="26"/>
-          <w:szCs w:val="26"/>
-        </w:rPr>
-        <w:t>j’ai</w:t>
-      </w:r>
-      <w:r>
-        <w:rPr>
-          <w:rFonts w:ascii="Times New Roman" w:hAnsi="Times New Roman" w:cs="Times New Roman"/>
-          <w:sz w:val="26"/>
-          <w:szCs w:val="26"/>
-        </w:rPr>
-        <w:t xml:space="preserve"> utilisé UML (</w:t>
-      </w:r>
-      <w:r>
-        <w:rPr>
-          <w:rFonts w:ascii="Times New Roman" w:hAnsi="Times New Roman" w:cs="Times New Roman"/>
-          <w:sz w:val="26"/>
-          <w:szCs w:val="26"/>
-        </w:rPr>
-        <w:t>expliqué</w:t>
-      </w:r>
-      <w:r>
-        <w:rPr>
-          <w:rFonts w:ascii="Times New Roman" w:hAnsi="Times New Roman" w:cs="Times New Roman"/>
-          <w:sz w:val="26"/>
-          <w:szCs w:val="26"/>
-        </w:rPr>
-        <w:t xml:space="preserve"> au troisième chapitre)</w:t>
-      </w:r>
-      <w:r>
-        <w:rPr>
-          <w:rFonts w:ascii="Times New Roman" w:hAnsi="Times New Roman" w:cs="Times New Roman"/>
-          <w:sz w:val="26"/>
-          <w:szCs w:val="26"/>
-        </w:rPr>
-        <w:t xml:space="preserve"> comme</w:t>
-      </w:r>
-      <w:r>
-        <w:rPr>
-          <w:color w:val="000000"/>
-          <w:sz w:val="26"/>
-          <w:szCs w:val="26"/>
-        </w:rPr>
-        <w:t xml:space="preserve"> langage de modélisation </w:t>
-      </w:r>
-      <w:r>
-        <w:rPr>
-          <w:color w:val="000000"/>
-          <w:sz w:val="26"/>
-          <w:szCs w:val="26"/>
-        </w:rPr>
-        <w:t xml:space="preserve">vu que c’est un langage qui a </w:t>
-      </w:r>
-      <w:r>
-        <w:rPr>
-          <w:color w:val="000000"/>
-          <w:sz w:val="26"/>
-          <w:szCs w:val="26"/>
-        </w:rPr>
-        <w:t>pour but de faciliter les transitions, lors du développement d’une application informatique, du besoin originel à la phase d’implémentation</w:t>
-      </w:r>
-      <w:r>
-        <w:rPr>
-          <w:color w:val="000000"/>
-        </w:rPr>
-        <w:t xml:space="preserve">, </w:t>
-      </w:r>
-      <w:r>
-        <w:rPr>
-          <w:color w:val="000000"/>
-          <w:sz w:val="26"/>
-          <w:szCs w:val="26"/>
-        </w:rPr>
-        <w:t xml:space="preserve">et </w:t>
-      </w:r>
-      <w:r>
-        <w:rPr>
-          <w:color w:val="000000"/>
-          <w:sz w:val="26"/>
-          <w:szCs w:val="26"/>
-        </w:rPr>
-        <w:t xml:space="preserve">visual paradigm online diagrams </w:t>
-      </w:r>
-      <w:r>
-        <w:rPr>
-          <w:color w:val="000000"/>
-        </w:rPr>
-        <w:t>(</w:t>
-      </w:r>
-      <w:r>
-        <w:rPr>
-          <w:color w:val="000000"/>
-        </w:rPr>
-        <w:t>Un logiciel de création de diagrammes tout-en-un qui prend en charge une grande variété de diagr</w:t>
-      </w:r>
-      <w:r>
-        <w:rPr>
-          <w:color w:val="000000"/>
-        </w:rPr>
-        <w:t xml:space="preserve">ammes commerciaux et techniques) </w:t>
-      </w:r>
-      <w:r>
-        <w:rPr>
-          <w:color w:val="000000"/>
-          <w:sz w:val="26"/>
-          <w:szCs w:val="26"/>
-        </w:rPr>
-        <w:t xml:space="preserve">accessible sur </w:t>
-      </w:r>
-      <w:r>
-        <w:rPr>
-          <w:color w:val="000000"/>
-          <w:sz w:val="26"/>
-          <w:szCs w:val="26"/>
-        </w:rPr>
-        <w:t>online.visual-paradigm.com</w:t>
-      </w:r>
-      <w:r>
-        <w:rPr>
-          <w:color w:val="000000"/>
-        </w:rPr>
-        <w:t>.</w:t>
-      </w:r>
-    </w:p>
-    <w:p>
-      <w:pPr>
-        <w:rPr>
-          <w:rFonts w:ascii="Times New Roman" w:hAnsi="Times New Roman" w:cs="Times New Roman"/>
-          <w:sz w:val="26"/>
-          <w:szCs w:val="26"/>
-        </w:rPr>
-      </w:pPr>
-    </w:p>
-    <w:p>
-      <w:pPr>
-        <w:pStyle w:val="Titre3"/>
-      </w:pPr>
-      <w:bookmarkStart w:id="168" w:name="_Toc531526460"/>
-      <w:r>
-        <w:t>IV.2.2</w:t>
-      </w:r>
-      <w:r>
-        <w:t>.</w:t>
-      </w:r>
-      <w:r>
-        <w:t xml:space="preserve"> </w:t>
-      </w:r>
-      <w:r>
-        <w:t>Au niveau développement</w:t>
-      </w:r>
-      <w:bookmarkEnd w:id="168"/>
       <w:r>
         <w:t xml:space="preserve"> back-end</w:t>
       </w:r>
@@ -20156,27 +20625,7 @@
           <w:szCs w:val="26"/>
           <w:bdr w:val="none" w:sz="0" w:space="0" w:color="auto" w:frame="1"/>
         </w:rPr>
-        <w:t>Il est utilisé par de nombreux sites et organisations dont quelques sites majeurs d’internet citons : Instagram, Pinterest, disqus, bitbucket, l’admin d’open stak</w:t>
-      </w:r>
-      <w:proofErr w:type="gramStart"/>
-      <w:r>
-        <w:rPr>
-          <w:color w:val="333333"/>
-          <w:sz w:val="26"/>
-          <w:szCs w:val="26"/>
-          <w:bdr w:val="none" w:sz="0" w:space="0" w:color="auto" w:frame="1"/>
-        </w:rPr>
-        <w:t>, ,</w:t>
-      </w:r>
-      <w:proofErr w:type="gramEnd"/>
-      <w:r>
-        <w:rPr>
-          <w:color w:val="333333"/>
-          <w:sz w:val="26"/>
-          <w:szCs w:val="26"/>
-          <w:bdr w:val="none" w:sz="0" w:space="0" w:color="auto" w:frame="1"/>
-        </w:rPr>
-        <w:t xml:space="preserve"> le département des sciences de la NASA, The Onion, Le New York Times, le Washington Post</w:t>
+        <w:t>Il est utilisé par de nombreux sites et organisations dont quelques sites majeurs d’internet citons : Instagram, Pinterest, disqus, bitbucket, l’admin d’open stak, , le département des sciences de la NASA, The Onion, Le New York Times, le Washington Post</w:t>
       </w:r>
       <w:r>
         <w:rPr>
@@ -20430,7 +20879,7 @@
           <w:szCs w:val="26"/>
         </w:rPr>
         <w:drawing>
-          <wp:inline distT="0" distB="0" distL="0" distR="0" wp14:anchorId="557F805E" wp14:editId="176C7E3A">
+          <wp:inline distT="0" distB="0" distL="0" distR="0" wp14:anchorId="088DE2B3" wp14:editId="463E981C">
             <wp:extent cx="5760720" cy="2579174"/>
             <wp:effectExtent l="0" t="0" r="0" b="0"/>
             <wp:docPr id="23" name="Image 23" descr="Schéma d'exécution d'une requête"/>
@@ -20447,7 +20896,7 @@
                     </pic:cNvPicPr>
                   </pic:nvPicPr>
                   <pic:blipFill>
-                    <a:blip r:embed="rId35">
+                    <a:blip r:embed="rId34">
                       <a:extLst>
                         <a:ext uri="{28A0092B-C50C-407E-A947-70E740481C1C}">
                           <a14:useLocalDpi xmlns:a14="http://schemas.microsoft.com/office/drawing/2010/main" val="0"/>
@@ -21062,10 +21511,7 @@
         <w:t>Au niveau développement</w:t>
       </w:r>
       <w:r>
-        <w:t xml:space="preserve"> </w:t>
-      </w:r>
-      <w:r>
-        <w:t>front-end (client)</w:t>
+        <w:t xml:space="preserve"> front-end (client)</w:t>
       </w:r>
     </w:p>
     <w:p>
@@ -21173,8 +21619,8 @@
           <w:numId w:val="21"/>
         </w:numPr>
       </w:pPr>
-      <w:bookmarkStart w:id="169" w:name="_Toc522447481"/>
-      <w:bookmarkStart w:id="170" w:name="_Toc531526461"/>
+      <w:bookmarkStart w:id="168" w:name="_Toc522447481"/>
+      <w:bookmarkStart w:id="169" w:name="_Toc531526461"/>
       <w:r>
         <w:t>Twitter Bootstrap</w:t>
       </w:r>
@@ -21391,7 +21837,7 @@
         </w:rPr>
         <w:t>Une bibliothèque totalement open source sous </w:t>
       </w:r>
-      <w:hyperlink r:id="rId36" w:tgtFrame="_blank" w:history="1">
+      <w:hyperlink r:id="rId35" w:tgtFrame="_blank" w:history="1">
         <w:r>
           <w:rPr>
             <w:rStyle w:val="Lienhypertexte"/>
@@ -21517,33 +21963,15 @@
           <w:sz w:val="26"/>
           <w:szCs w:val="26"/>
         </w:rPr>
-        <w:t xml:space="preserve"> (la prise en charge </w:t>
-      </w:r>
-      <w:proofErr w:type="gramStart"/>
-      <w:r>
-        <w:rPr>
-          <w:color w:val="000000"/>
-          <w:sz w:val="26"/>
-          <w:szCs w:val="26"/>
-        </w:rPr>
-        <w:t>de I</w:t>
-      </w:r>
-      <w:r>
-        <w:rPr>
-          <w:color w:val="000000"/>
-          <w:sz w:val="26"/>
-          <w:szCs w:val="26"/>
-        </w:rPr>
-        <w:t>nternet</w:t>
-      </w:r>
-      <w:proofErr w:type="gramEnd"/>
-      <w:r>
-        <w:rPr>
-          <w:color w:val="000000"/>
-          <w:sz w:val="26"/>
-          <w:szCs w:val="26"/>
-        </w:rPr>
-        <w:t xml:space="preserve"> </w:t>
+        <w:t> (la prise en charge de I</w:t>
+      </w:r>
+      <w:r>
+        <w:rPr>
+          <w:color w:val="000000"/>
+          <w:sz w:val="26"/>
+          <w:szCs w:val="26"/>
+        </w:rPr>
+        <w:t xml:space="preserve">nternet </w:t>
       </w:r>
       <w:r>
         <w:rPr>
@@ -21698,7 +22126,7 @@
         </w:rPr>
         <w:t xml:space="preserve"> est avant tout le langage de programmation du Web. Il a été inventé en 1995 par </w:t>
       </w:r>
-      <w:hyperlink r:id="rId37" w:tgtFrame="_blank" w:history="1">
+      <w:hyperlink r:id="rId36" w:tgtFrame="_blank" w:history="1">
         <w:r>
           <w:rPr>
             <w:rStyle w:val="Lienhypertexte"/>
@@ -21720,7 +22148,7 @@
         </w:rPr>
         <w:t>, qui travaillait à l'époque pour la société </w:t>
       </w:r>
-      <w:hyperlink r:id="rId38" w:tgtFrame="_blank" w:history="1">
+      <w:hyperlink r:id="rId37" w:tgtFrame="_blank" w:history="1">
         <w:r>
           <w:rPr>
             <w:rStyle w:val="Lienhypertexte"/>
@@ -21750,7 +22178,7 @@
         </w:rPr>
         <w:t>Le langage JavaScript a été </w:t>
       </w:r>
-      <w:hyperlink r:id="rId39" w:anchor="Histoire" w:tgtFrame="_blank" w:history="1">
+      <w:hyperlink r:id="rId38" w:anchor="Histoire" w:tgtFrame="_blank" w:history="1">
         <w:r>
           <w:rPr>
             <w:rStyle w:val="Lienhypertexte"/>
@@ -21772,7 +22200,7 @@
         </w:rPr>
         <w:t>  pour dynamiser les sites Internet coté client. Il a beaucoup évolué depuis, au point de </w:t>
       </w:r>
-      <w:hyperlink r:id="rId40" w:anchor=".yxtyaolpj" w:tgtFrame="_blank" w:history="1">
+      <w:hyperlink r:id="rId39" w:anchor=".yxtyaolpj" w:tgtFrame="_blank" w:history="1">
         <w:r>
           <w:rPr>
             <w:rStyle w:val="Lienhypertexte"/>
@@ -21822,7 +22250,6 @@
           <w:lang w:eastAsia="fr-FR" w:bidi="ar-SA"/>
         </w:rPr>
       </w:pPr>
-      <w:proofErr w:type="gramStart"/>
       <w:r>
         <w:rPr>
           <w:rFonts w:ascii="Times New Roman" w:eastAsia="Times New Roman" w:hAnsi="Times New Roman" w:cs="Times New Roman"/>
@@ -21834,7 +22261,6 @@
         </w:rPr>
         <w:t>jQuery</w:t>
       </w:r>
-      <w:proofErr w:type="gramEnd"/>
       <w:r>
         <w:rPr>
           <w:rFonts w:ascii="Times New Roman" w:eastAsia="Times New Roman" w:hAnsi="Times New Roman" w:cs="Times New Roman"/>
@@ -21855,7 +22281,6 @@
         </w:rPr>
         <w:t xml:space="preserve">e HTML, CSS, JavaScript et AJAX. </w:t>
       </w:r>
-      <w:proofErr w:type="gramStart"/>
       <w:r>
         <w:rPr>
           <w:rFonts w:ascii="Times New Roman" w:eastAsia="Times New Roman" w:hAnsi="Times New Roman" w:cs="Times New Roman"/>
@@ -21864,18 +22289,7 @@
           <w:szCs w:val="26"/>
           <w:lang w:eastAsia="fr-FR" w:bidi="ar-SA"/>
         </w:rPr>
-        <w:t>jQuery</w:t>
-      </w:r>
-      <w:proofErr w:type="gramEnd"/>
-      <w:r>
-        <w:rPr>
-          <w:rFonts w:ascii="Times New Roman" w:eastAsia="Times New Roman" w:hAnsi="Times New Roman" w:cs="Times New Roman"/>
-          <w:kern w:val="0"/>
-          <w:sz w:val="26"/>
-          <w:szCs w:val="26"/>
-          <w:lang w:eastAsia="fr-FR" w:bidi="ar-SA"/>
-        </w:rPr>
-        <w:t xml:space="preserve"> permet de manipuler les éléments mis en place en HTML (textes, images, liens, vidéos, etc.) et mis en forme en CSS (position, taille, couleur, transparence, etc.) en utilisant des instructions simples qui donnent accès aux immenses possibilités de </w:t>
+        <w:t xml:space="preserve">jQuery permet de manipuler les éléments mis en place en HTML (textes, images, liens, vidéos, etc.) et mis en forme en CSS (position, taille, couleur, transparence, etc.) en utilisant des instructions simples qui donnent accès aux immenses possibilités de </w:t>
       </w:r>
       <w:r>
         <w:rPr>
@@ -22218,10 +22632,16 @@
         <w:t>.</w:t>
       </w:r>
       <w:r>
-        <w:t xml:space="preserve"> Présentation des pages de l’application</w:t>
-      </w:r>
+        <w:t xml:space="preserve"> Présentation de</w:t>
+      </w:r>
+      <w:r>
+        <w:t xml:space="preserve"> quelques</w:t>
+      </w:r>
+      <w:r>
+        <w:t xml:space="preserve"> pages de l’application</w:t>
+      </w:r>
+      <w:bookmarkEnd w:id="168"/>
       <w:bookmarkEnd w:id="169"/>
-      <w:bookmarkEnd w:id="170"/>
     </w:p>
     <w:p>
       <w:pPr>
@@ -22231,15 +22651,15 @@
           <w:numId w:val="1"/>
         </w:numPr>
       </w:pPr>
-      <w:bookmarkStart w:id="171" w:name="_Toc522609171"/>
-      <w:bookmarkStart w:id="172" w:name="_Toc522612419"/>
-      <w:bookmarkStart w:id="173" w:name="_Toc531526462"/>
+      <w:bookmarkStart w:id="170" w:name="_Toc522609171"/>
+      <w:bookmarkStart w:id="171" w:name="_Toc522612419"/>
+      <w:bookmarkStart w:id="172" w:name="_Toc531526462"/>
       <w:r>
         <w:t>Page pour authentification</w:t>
       </w:r>
+      <w:bookmarkEnd w:id="170"/>
       <w:bookmarkEnd w:id="171"/>
       <w:bookmarkEnd w:id="172"/>
-      <w:bookmarkEnd w:id="173"/>
     </w:p>
     <w:p>
       <w:pPr>
@@ -22289,7 +22709,7 @@
         </w:rPr>
         <w:lastRenderedPageBreak/>
         <w:drawing>
-          <wp:inline distT="0" distB="0" distL="0" distR="0" wp14:anchorId="6D4418D6" wp14:editId="6879B4F6">
+          <wp:inline distT="0" distB="0" distL="0" distR="0" wp14:anchorId="6A5E5504" wp14:editId="3FF07B68">
             <wp:extent cx="5400675" cy="3518893"/>
             <wp:effectExtent l="0" t="0" r="0" b="5715"/>
             <wp:docPr id="27" name="Image 27"/>
@@ -22304,7 +22724,7 @@
                     <pic:cNvPicPr/>
                   </pic:nvPicPr>
                   <pic:blipFill>
-                    <a:blip r:embed="rId41">
+                    <a:blip r:embed="rId40">
                       <a:extLst>
                         <a:ext uri="{28A0092B-C50C-407E-A947-70E740481C1C}">
                           <a14:useLocalDpi xmlns:a14="http://schemas.microsoft.com/office/drawing/2010/main" val="0"/>
@@ -22330,8 +22750,8 @@
           </wp:inline>
         </w:drawing>
       </w:r>
-      <w:bookmarkStart w:id="174" w:name="_Toc522609172"/>
-      <w:bookmarkStart w:id="175" w:name="_Toc522612421"/>
+      <w:bookmarkStart w:id="173" w:name="_Toc522609172"/>
+      <w:bookmarkStart w:id="174" w:name="_Toc522612421"/>
     </w:p>
     <w:p>
       <w:pPr>
@@ -22366,13 +22786,13 @@
         </w:numPr>
         <w:jc w:val="both"/>
       </w:pPr>
-      <w:bookmarkStart w:id="176" w:name="_Toc531526463"/>
+      <w:bookmarkStart w:id="175" w:name="_Toc531526463"/>
       <w:r>
         <w:t xml:space="preserve">Page pour </w:t>
       </w:r>
+      <w:bookmarkEnd w:id="173"/>
       <w:bookmarkEnd w:id="174"/>
       <w:bookmarkEnd w:id="175"/>
-      <w:bookmarkEnd w:id="176"/>
       <w:r>
         <w:t>administrateurs</w:t>
       </w:r>
@@ -22387,7 +22807,7 @@
           <w:lang w:eastAsia="fr-FR" w:bidi="ar-SA"/>
         </w:rPr>
         <w:drawing>
-          <wp:inline distT="0" distB="0" distL="0" distR="0" wp14:anchorId="30D94A5A" wp14:editId="1B063551">
+          <wp:inline distT="0" distB="0" distL="0" distR="0" wp14:anchorId="07BB0F6A" wp14:editId="2E4B05B0">
             <wp:extent cx="5760720" cy="2458720"/>
             <wp:effectExtent l="0" t="0" r="0" b="0"/>
             <wp:docPr id="28" name="Image 28"/>
@@ -22402,7 +22822,7 @@
                     <pic:cNvPicPr/>
                   </pic:nvPicPr>
                   <pic:blipFill>
-                    <a:blip r:embed="rId42">
+                    <a:blip r:embed="rId41">
                       <a:extLst>
                         <a:ext uri="{28A0092B-C50C-407E-A947-70E740481C1C}">
                           <a14:useLocalDpi xmlns:a14="http://schemas.microsoft.com/office/drawing/2010/main" val="0"/>
@@ -22522,7 +22942,7 @@
         </w:rPr>
         <w:lastRenderedPageBreak/>
         <w:drawing>
-          <wp:inline distT="0" distB="0" distL="0" distR="0" wp14:anchorId="0175674A" wp14:editId="100831B1">
+          <wp:inline distT="0" distB="0" distL="0" distR="0" wp14:anchorId="0F2602EA" wp14:editId="404A738B">
             <wp:extent cx="5760720" cy="2684145"/>
             <wp:effectExtent l="0" t="0" r="0" b="1905"/>
             <wp:docPr id="30" name="Image 30"/>
@@ -22537,7 +22957,7 @@
                     <pic:cNvPicPr/>
                   </pic:nvPicPr>
                   <pic:blipFill>
-                    <a:blip r:embed="rId43">
+                    <a:blip r:embed="rId42">
                       <a:extLst>
                         <a:ext uri="{28A0092B-C50C-407E-A947-70E740481C1C}">
                           <a14:useLocalDpi xmlns:a14="http://schemas.microsoft.com/office/drawing/2010/main" val="0"/>
@@ -22635,47 +23055,7 @@
           <w:sz w:val="26"/>
           <w:szCs w:val="26"/>
         </w:rPr>
-        <w:t>Ajouter, modifier, supprimer le personnel</w:t>
-      </w:r>
-      <w:r>
-        <w:rPr>
-          <w:rFonts w:ascii="Times New Roman" w:hAnsi="Times New Roman" w:cs="Times New Roman"/>
-          <w:sz w:val="26"/>
-          <w:szCs w:val="26"/>
-        </w:rPr>
-        <w:t xml:space="preserve">, </w:t>
-      </w:r>
-      <w:r>
-        <w:rPr>
-          <w:rFonts w:ascii="Times New Roman" w:hAnsi="Times New Roman" w:cs="Times New Roman"/>
-          <w:sz w:val="26"/>
-          <w:szCs w:val="26"/>
-        </w:rPr>
-        <w:t xml:space="preserve"> les permissions, </w:t>
-      </w:r>
-      <w:r>
-        <w:rPr>
-          <w:rFonts w:ascii="Times New Roman" w:hAnsi="Times New Roman" w:cs="Times New Roman"/>
-          <w:sz w:val="26"/>
-          <w:szCs w:val="26"/>
-        </w:rPr>
-        <w:t xml:space="preserve">les </w:t>
-      </w:r>
-      <w:r>
-        <w:rPr>
-          <w:rFonts w:ascii="Times New Roman" w:hAnsi="Times New Roman" w:cs="Times New Roman"/>
-          <w:sz w:val="26"/>
-          <w:szCs w:val="26"/>
-        </w:rPr>
-        <w:t xml:space="preserve">fournisseurs, </w:t>
-      </w:r>
-      <w:r>
-        <w:rPr>
-          <w:rFonts w:ascii="Times New Roman" w:hAnsi="Times New Roman" w:cs="Times New Roman"/>
-          <w:sz w:val="26"/>
-          <w:szCs w:val="26"/>
-        </w:rPr>
-        <w:t xml:space="preserve"> les </w:t>
+        <w:t xml:space="preserve">Ajouter, modifier, supprimer le personnel,  les permissions, les fournisseurs,  les </w:t>
       </w:r>
       <w:r>
         <w:rPr>
@@ -22691,23 +23071,7 @@
           <w:sz w:val="26"/>
           <w:szCs w:val="26"/>
         </w:rPr>
-        <w:t xml:space="preserve">ffres, </w:t>
-      </w:r>
-      <w:r>
-        <w:rPr>
-          <w:rFonts w:ascii="Times New Roman" w:hAnsi="Times New Roman" w:cs="Times New Roman"/>
-          <w:sz w:val="26"/>
-          <w:szCs w:val="26"/>
-        </w:rPr>
-        <w:t xml:space="preserve"> les</w:t>
-      </w:r>
-      <w:r>
-        <w:rPr>
-          <w:rFonts w:ascii="Times New Roman" w:hAnsi="Times New Roman" w:cs="Times New Roman"/>
-          <w:sz w:val="26"/>
-          <w:szCs w:val="26"/>
-        </w:rPr>
-        <w:t xml:space="preserve"> </w:t>
+        <w:t xml:space="preserve">ffres,  les </w:t>
       </w:r>
       <w:r>
         <w:rPr>
@@ -22723,23 +23087,7 @@
           <w:sz w:val="26"/>
           <w:szCs w:val="26"/>
         </w:rPr>
-        <w:t>laces,</w:t>
-      </w:r>
-      <w:r>
-        <w:rPr>
-          <w:rFonts w:ascii="Times New Roman" w:hAnsi="Times New Roman" w:cs="Times New Roman"/>
-          <w:sz w:val="26"/>
-          <w:szCs w:val="26"/>
-        </w:rPr>
-        <w:t xml:space="preserve"> les </w:t>
-      </w:r>
-      <w:r>
-        <w:rPr>
-          <w:rFonts w:ascii="Times New Roman" w:hAnsi="Times New Roman" w:cs="Times New Roman"/>
-          <w:sz w:val="26"/>
-          <w:szCs w:val="26"/>
-        </w:rPr>
-        <w:t xml:space="preserve"> </w:t>
+        <w:t xml:space="preserve">laces, les  </w:t>
       </w:r>
       <w:r>
         <w:rPr>
@@ -22755,23 +23103,7 @@
           <w:sz w:val="26"/>
           <w:szCs w:val="26"/>
         </w:rPr>
-        <w:t>roduits</w:t>
-      </w:r>
-      <w:r>
-        <w:rPr>
-          <w:rFonts w:ascii="Times New Roman" w:hAnsi="Times New Roman" w:cs="Times New Roman"/>
-          <w:sz w:val="26"/>
-          <w:szCs w:val="26"/>
-        </w:rPr>
-        <w:t>, les</w:t>
-      </w:r>
-      <w:r>
-        <w:rPr>
-          <w:rFonts w:ascii="Times New Roman" w:hAnsi="Times New Roman" w:cs="Times New Roman"/>
-          <w:sz w:val="26"/>
-          <w:szCs w:val="26"/>
-        </w:rPr>
-        <w:t xml:space="preserve"> </w:t>
+        <w:t xml:space="preserve">roduits, les </w:t>
       </w:r>
       <w:r>
         <w:rPr>
@@ -22787,23 +23119,7 @@
           <w:sz w:val="26"/>
           <w:szCs w:val="26"/>
         </w:rPr>
-        <w:t>ecettes</w:t>
-      </w:r>
-      <w:r>
-        <w:rPr>
-          <w:rFonts w:ascii="Times New Roman" w:hAnsi="Times New Roman" w:cs="Times New Roman"/>
-          <w:sz w:val="26"/>
-          <w:szCs w:val="26"/>
-        </w:rPr>
-        <w:t>, les</w:t>
-      </w:r>
-      <w:r>
-        <w:rPr>
-          <w:rFonts w:ascii="Times New Roman" w:hAnsi="Times New Roman" w:cs="Times New Roman"/>
-          <w:sz w:val="26"/>
-          <w:szCs w:val="26"/>
-        </w:rPr>
-        <w:t xml:space="preserve"> </w:t>
+        <w:t xml:space="preserve">ecettes, les </w:t>
       </w:r>
       <w:r>
         <w:rPr>
@@ -22830,18 +23146,18 @@
           <w:numId w:val="1"/>
         </w:numPr>
       </w:pPr>
-      <w:bookmarkStart w:id="177" w:name="_Toc522609173"/>
-      <w:bookmarkStart w:id="178" w:name="_Toc522612423"/>
-      <w:bookmarkStart w:id="179" w:name="_Toc531526464"/>
+      <w:bookmarkStart w:id="176" w:name="_Toc522609173"/>
+      <w:bookmarkStart w:id="177" w:name="_Toc522612423"/>
+      <w:bookmarkStart w:id="178" w:name="_Toc531526464"/>
       <w:r>
         <w:t xml:space="preserve"> P</w:t>
       </w:r>
       <w:r>
         <w:t xml:space="preserve">age </w:t>
       </w:r>
+      <w:bookmarkEnd w:id="176"/>
       <w:bookmarkEnd w:id="177"/>
       <w:bookmarkEnd w:id="178"/>
-      <w:bookmarkEnd w:id="179"/>
       <w:r>
         <w:t>regler une facture</w:t>
       </w:r>
@@ -22922,14 +23238,14 @@
       <w:pPr>
         <w:keepNext/>
       </w:pPr>
-      <w:bookmarkStart w:id="180" w:name="_Toc522612424"/>
+      <w:bookmarkStart w:id="179" w:name="_Toc522612424"/>
       <w:r>
         <w:rPr>
           <w:noProof/>
           <w:lang w:eastAsia="fr-FR" w:bidi="ar-SA"/>
         </w:rPr>
         <w:drawing>
-          <wp:inline distT="0" distB="0" distL="0" distR="0" wp14:anchorId="152D074A" wp14:editId="7B7D616B">
+          <wp:inline distT="0" distB="0" distL="0" distR="0" wp14:anchorId="033F7F9B" wp14:editId="360F0433">
             <wp:extent cx="5760720" cy="2084705"/>
             <wp:effectExtent l="0" t="0" r="0" b="0"/>
             <wp:docPr id="31" name="Image 31"/>
@@ -22944,7 +23260,7 @@
                     <pic:cNvPicPr/>
                   </pic:nvPicPr>
                   <pic:blipFill>
-                    <a:blip r:embed="rId44">
+                    <a:blip r:embed="rId43">
                       <a:extLst>
                         <a:ext uri="{28A0092B-C50C-407E-A947-70E740481C1C}">
                           <a14:useLocalDpi xmlns:a14="http://schemas.microsoft.com/office/drawing/2010/main" val="0"/>
@@ -23007,15 +23323,15 @@
           <w:numId w:val="1"/>
         </w:numPr>
       </w:pPr>
-      <w:bookmarkStart w:id="181" w:name="_Toc522612425"/>
-      <w:bookmarkStart w:id="182" w:name="_Toc531526465"/>
-      <w:bookmarkEnd w:id="180"/>
+      <w:bookmarkStart w:id="180" w:name="_Toc522612425"/>
+      <w:bookmarkStart w:id="181" w:name="_Toc531526465"/>
+      <w:bookmarkEnd w:id="179"/>
       <w:r>
         <w:lastRenderedPageBreak/>
         <w:t xml:space="preserve">Page pour </w:t>
       </w:r>
+      <w:bookmarkEnd w:id="180"/>
       <w:bookmarkEnd w:id="181"/>
-      <w:bookmarkEnd w:id="182"/>
       <w:r>
         <w:t>Stock</w:t>
       </w:r>
@@ -23030,7 +23346,7 @@
           <w:lang w:eastAsia="fr-FR" w:bidi="ar-SA"/>
         </w:rPr>
         <w:drawing>
-          <wp:inline distT="0" distB="0" distL="0" distR="0" wp14:anchorId="29A924E5" wp14:editId="58F9251B">
+          <wp:inline distT="0" distB="0" distL="0" distR="0" wp14:anchorId="7920D66B" wp14:editId="7BCEB90F">
             <wp:extent cx="5760720" cy="3288665"/>
             <wp:effectExtent l="0" t="0" r="0" b="6985"/>
             <wp:docPr id="32" name="Image 32"/>
@@ -23045,7 +23361,7 @@
                     <pic:cNvPicPr/>
                   </pic:nvPicPr>
                   <pic:blipFill>
-                    <a:blip r:embed="rId45">
+                    <a:blip r:embed="rId44">
                       <a:extLst>
                         <a:ext uri="{28A0092B-C50C-407E-A947-70E740481C1C}">
                           <a14:useLocalDpi xmlns:a14="http://schemas.microsoft.com/office/drawing/2010/main" val="0"/>
@@ -23124,7 +23440,7 @@
         <mc:AlternateContent>
           <mc:Choice Requires="wps">
             <w:drawing>
-              <wp:inline distT="0" distB="0" distL="0" distR="0" wp14:anchorId="6A9B0071" wp14:editId="576CD10E">
+              <wp:inline distT="0" distB="0" distL="0" distR="0" wp14:anchorId="449E6DC2" wp14:editId="0CE58851">
                 <wp:extent cx="1028700" cy="180975"/>
                 <wp:effectExtent l="0" t="0" r="0" b="9525"/>
                 <wp:docPr id="33" name="Rectangle à coins arrondis 33"/>
@@ -23265,7 +23581,7 @@
         <mc:AlternateContent>
           <mc:Choice Requires="wps">
             <w:drawing>
-              <wp:inline distT="0" distB="0" distL="0" distR="0" wp14:anchorId="55EE742F" wp14:editId="37EC1940">
+              <wp:inline distT="0" distB="0" distL="0" distR="0" wp14:anchorId="5CAB40EC" wp14:editId="30E69219">
                 <wp:extent cx="1466850" cy="190500"/>
                 <wp:effectExtent l="0" t="0" r="0" b="0"/>
                 <wp:docPr id="34" name="Rectangle à coins arrondis 34"/>
@@ -23389,15 +23705,15 @@
           <w:numId w:val="1"/>
         </w:numPr>
       </w:pPr>
-      <w:bookmarkStart w:id="183" w:name="_Toc522609175"/>
-      <w:bookmarkStart w:id="184" w:name="_Toc522612427"/>
-      <w:bookmarkStart w:id="185" w:name="_Toc531526466"/>
+      <w:bookmarkStart w:id="182" w:name="_Toc522609175"/>
+      <w:bookmarkStart w:id="183" w:name="_Toc522612427"/>
+      <w:bookmarkStart w:id="184" w:name="_Toc531526466"/>
       <w:r>
         <w:t xml:space="preserve"> Page pour </w:t>
       </w:r>
+      <w:bookmarkEnd w:id="182"/>
       <w:bookmarkEnd w:id="183"/>
       <w:bookmarkEnd w:id="184"/>
-      <w:bookmarkEnd w:id="185"/>
       <w:r>
         <w:t>approvisionnement</w:t>
       </w:r>
@@ -23412,7 +23728,7 @@
           <w:lang w:eastAsia="fr-FR" w:bidi="ar-SA"/>
         </w:rPr>
         <w:drawing>
-          <wp:inline distT="0" distB="0" distL="0" distR="0" wp14:anchorId="304D4AAC" wp14:editId="203685EC">
+          <wp:inline distT="0" distB="0" distL="0" distR="0" wp14:anchorId="187FA64C" wp14:editId="741B6395">
             <wp:extent cx="5760720" cy="2650490"/>
             <wp:effectExtent l="0" t="0" r="0" b="0"/>
             <wp:docPr id="35" name="Image 35"/>
@@ -23427,7 +23743,7 @@
                     <pic:cNvPicPr/>
                   </pic:nvPicPr>
                   <pic:blipFill>
-                    <a:blip r:embed="rId46">
+                    <a:blip r:embed="rId45">
                       <a:extLst>
                         <a:ext uri="{28A0092B-C50C-407E-A947-70E740481C1C}">
                           <a14:useLocalDpi xmlns:a14="http://schemas.microsoft.com/office/drawing/2010/main" val="0"/>
@@ -23492,16 +23808,125 @@
           <w:numId w:val="1"/>
         </w:numPr>
       </w:pPr>
-      <w:bookmarkStart w:id="186" w:name="_Toc522609176"/>
-      <w:bookmarkStart w:id="187" w:name="_Toc522612429"/>
-      <w:bookmarkStart w:id="188" w:name="_Toc531526467"/>
+      <w:bookmarkStart w:id="185" w:name="_Toc522609176"/>
+      <w:bookmarkStart w:id="186" w:name="_Toc522612429"/>
+      <w:bookmarkStart w:id="187" w:name="_Toc531526467"/>
       <w:r>
         <w:lastRenderedPageBreak/>
+        <w:t>Page pour effectuer une requisition</w:t>
+      </w:r>
+    </w:p>
+    <w:p>
+      <w:pPr>
+        <w:keepNext/>
+      </w:pPr>
+      <w:r>
+        <w:rPr>
+          <w:noProof/>
+          <w:lang w:eastAsia="fr-FR" w:bidi="ar-SA"/>
+        </w:rPr>
+        <w:drawing>
+          <wp:inline distT="0" distB="0" distL="0" distR="0" wp14:anchorId="59C85140" wp14:editId="74E1E37B">
+            <wp:extent cx="5760720" cy="1626235"/>
+            <wp:effectExtent l="0" t="0" r="0" b="0"/>
+            <wp:docPr id="17" name="Image 17"/>
+            <wp:cNvGraphicFramePr>
+              <a:graphicFrameLocks xmlns:a="http://schemas.openxmlformats.org/drawingml/2006/main" noChangeAspect="1"/>
+            </wp:cNvGraphicFramePr>
+            <a:graphic xmlns:a="http://schemas.openxmlformats.org/drawingml/2006/main">
+              <a:graphicData uri="http://schemas.openxmlformats.org/drawingml/2006/picture">
+                <pic:pic xmlns:pic="http://schemas.openxmlformats.org/drawingml/2006/picture">
+                  <pic:nvPicPr>
+                    <pic:cNvPr id="0" name="cuiusine-requisition.JPG"/>
+                    <pic:cNvPicPr/>
+                  </pic:nvPicPr>
+                  <pic:blipFill>
+                    <a:blip r:embed="rId46">
+                      <a:extLst>
+                        <a:ext uri="{28A0092B-C50C-407E-A947-70E740481C1C}">
+                          <a14:useLocalDpi xmlns:a14="http://schemas.microsoft.com/office/drawing/2010/main" val="0"/>
+                        </a:ext>
+                      </a:extLst>
+                    </a:blip>
+                    <a:stretch>
+                      <a:fillRect/>
+                    </a:stretch>
+                  </pic:blipFill>
+                  <pic:spPr>
+                    <a:xfrm>
+                      <a:off x="0" y="0"/>
+                      <a:ext cx="5760720" cy="1626235"/>
+                    </a:xfrm>
+                    <a:prstGeom prst="rect">
+                      <a:avLst/>
+                    </a:prstGeom>
+                  </pic:spPr>
+                </pic:pic>
+              </a:graphicData>
+            </a:graphic>
+          </wp:inline>
+        </w:drawing>
+      </w:r>
+    </w:p>
+    <w:p>
+      <w:pPr>
+        <w:pStyle w:val="Lgende"/>
+      </w:pPr>
+      <w:r>
+        <w:t xml:space="preserve">Figure </w:t>
+      </w:r>
+      <w:fldSimple w:instr=" SEQ Figure \* ARABIC ">
+        <w:r>
+          <w:rPr>
+            <w:noProof/>
+          </w:rPr>
+          <w:t>26</w:t>
+        </w:r>
+      </w:fldSimple>
+      <w:r>
+        <w:t xml:space="preserve">: </w:t>
+      </w:r>
+      <w:r>
+        <w:t>Page pour effectuer une requisition</w:t>
+      </w:r>
+    </w:p>
+    <w:p>
+      <w:r>
+        <w:t xml:space="preserve">Cette interface est une interface se trouvant dans </w:t>
+      </w:r>
+      <w:r>
+        <w:t>l’aplication du cuisinier. Elle est faite d’</w:t>
+      </w:r>
+      <w:r>
+        <w:t>un formulaire pour choisir un produit et saisir la quantité qu’il veut prendre du stock</w:t>
+      </w:r>
+      <w:r>
+        <w:t>. . Il faut noter noter que le cuisinier peut ajouter d’autres formulaires</w:t>
+      </w:r>
+      <w:r>
+        <w:t>. Elle comporte aussi une liste des requisition n’ayant pas encore été appro</w:t>
+      </w:r>
+      <w:r>
+        <w:t>u</w:t>
+      </w:r>
+      <w:r>
+        <w:t>vé.</w:t>
+      </w:r>
+    </w:p>
+    <w:p>
+      <w:pPr>
+        <w:pStyle w:val="Titre3"/>
+        <w:numPr>
+          <w:ilvl w:val="1"/>
+          <w:numId w:val="1"/>
+        </w:numPr>
+      </w:pPr>
+      <w:r>
         <w:t xml:space="preserve">Page pour </w:t>
       </w:r>
+      <w:bookmarkEnd w:id="185"/>
       <w:bookmarkEnd w:id="186"/>
       <w:bookmarkEnd w:id="187"/>
-      <w:bookmarkEnd w:id="188"/>
       <w:r>
         <w:t>approuver une requisition</w:t>
       </w:r>
@@ -23516,7 +23941,7 @@
           <w:lang w:eastAsia="fr-FR" w:bidi="ar-SA"/>
         </w:rPr>
         <w:drawing>
-          <wp:inline distT="0" distB="0" distL="0" distR="0" wp14:anchorId="408A1411" wp14:editId="0C30A8D2">
+          <wp:inline distT="0" distB="0" distL="0" distR="0" wp14:anchorId="18E0E0B8" wp14:editId="0619B037">
             <wp:extent cx="5760720" cy="1141095"/>
             <wp:effectExtent l="0" t="0" r="0" b="1905"/>
             <wp:docPr id="36" name="Image 36"/>
@@ -23570,7 +23995,7 @@
           <w:rPr>
             <w:noProof/>
           </w:rPr>
-          <w:t>26</w:t>
+          <w:t>27</w:t>
         </w:r>
       </w:fldSimple>
       <w:r>
@@ -23591,7 +24016,19 @@
         <w:t>C’est sur cette page que le commercial valide les requisitions éffectuées par les cuisiniers</w:t>
       </w:r>
       <w:r>
-        <w:t>. La requisition ici étant l’acte de prendre les pruiduit du stock vers la cuisine.</w:t>
+        <w:t>. La requisition ici étant l’acte de prendre les pr</w:t>
+      </w:r>
+      <w:r>
+        <w:t>o</w:t>
+      </w:r>
+      <w:r>
+        <w:t>duit</w:t>
+      </w:r>
+      <w:r>
+        <w:t>s</w:t>
+      </w:r>
+      <w:r>
+        <w:t xml:space="preserve"> du stock vers la cuisine.</w:t>
       </w:r>
     </w:p>
     <w:p>
@@ -23616,7 +24053,7 @@
           <w:lang w:eastAsia="fr-FR" w:bidi="ar-SA"/>
         </w:rPr>
         <w:drawing>
-          <wp:inline distT="0" distB="0" distL="0" distR="0" wp14:anchorId="26F902ED" wp14:editId="39F1F4F2">
+          <wp:inline distT="0" distB="0" distL="0" distR="0" wp14:anchorId="2289D864" wp14:editId="1D3F46D4">
             <wp:extent cx="5760720" cy="2464435"/>
             <wp:effectExtent l="0" t="0" r="0" b="0"/>
             <wp:docPr id="37" name="Image 37"/>
@@ -23670,7 +24107,7 @@
           <w:rPr>
             <w:noProof/>
           </w:rPr>
-          <w:t>27</w:t>
+          <w:t>28</w:t>
         </w:r>
       </w:fldSimple>
       <w:r>
@@ -23682,6 +24119,7 @@
     </w:p>
     <w:p>
       <w:r>
+        <w:lastRenderedPageBreak/>
         <w:t xml:space="preserve">Cette page est la page d’accueil pour les tables. Et permet au client sur </w:t>
       </w:r>
       <w:r>
@@ -23697,7 +24135,13 @@
         <w:t>s</w:t>
       </w:r>
       <w:r>
-        <w:t xml:space="preserve"> voulues au panier apres avoir visualisé les details s’il veut.</w:t>
+        <w:t xml:space="preserve"> voulues au panier </w:t>
+      </w:r>
+      <w:r>
+        <w:t>mais aussi de visualiser</w:t>
+      </w:r>
+      <w:r>
+        <w:t xml:space="preserve"> les details s’il veut.</w:t>
       </w:r>
     </w:p>
     <w:p>
@@ -23709,7 +24153,6 @@
         </w:numPr>
       </w:pPr>
       <w:r>
-        <w:lastRenderedPageBreak/>
         <w:t>Page pour personnaliser le panier</w:t>
       </w:r>
     </w:p>
@@ -23723,7 +24166,7 @@
           <w:lang w:eastAsia="fr-FR" w:bidi="ar-SA"/>
         </w:rPr>
         <w:drawing>
-          <wp:inline distT="0" distB="0" distL="0" distR="0" wp14:anchorId="07B3680F" wp14:editId="08ABB16A">
+          <wp:inline distT="0" distB="0" distL="0" distR="0" wp14:anchorId="1F8CE5F8" wp14:editId="7B5F2259">
             <wp:extent cx="5760720" cy="2464435"/>
             <wp:effectExtent l="0" t="0" r="0" b="0"/>
             <wp:docPr id="38" name="Image 38"/>
@@ -23777,7 +24220,7 @@
           <w:rPr>
             <w:noProof/>
           </w:rPr>
-          <w:t>28</w:t>
+          <w:t>29</w:t>
         </w:r>
       </w:fldSimple>
       <w:r>
@@ -23786,33 +24229,437 @@
       <w:r>
         <w:t>age pour personnaliser le panier</w:t>
       </w:r>
-      <w:bookmarkStart w:id="189" w:name="_GoBack"/>
+    </w:p>
+    <w:p>
+      <w:r>
+        <w:t xml:space="preserve">C’est sur cette page que le client </w:t>
+      </w:r>
+      <w:r>
+        <w:t xml:space="preserve">retrouve la possibilité de regler son panier à savoir modifier la quantité et enlever les recettes non voulues ou ajouté au panier par erreur. Il n’y a pas de boutton supprimer, pour ce l’autisateur </w:t>
+      </w:r>
+      <w:r>
+        <w:t>met la quantité voulue à zero et le système saura qu’il ne plus la recette. Si l’utilisateur decide de commander, il n’</w:t>
+      </w:r>
+      <w:r>
+        <w:t xml:space="preserve">aura plus la possibilité de changer la commande, et les recettes composantes de </w:t>
+      </w:r>
+      <w:r>
+        <w:t xml:space="preserve">la commande apparaissent separement </w:t>
+      </w:r>
+      <w:r>
+        <w:t>directement dans la page d’accueil du cuisinier.</w:t>
+      </w:r>
+      <w:r>
+        <w:t xml:space="preserve"> </w:t>
+      </w:r>
+    </w:p>
+    <w:p>
+      <w:pPr>
+        <w:pStyle w:val="Titre3"/>
+        <w:numPr>
+          <w:ilvl w:val="1"/>
+          <w:numId w:val="1"/>
+        </w:numPr>
+      </w:pPr>
+      <w:r>
+        <w:t xml:space="preserve">Page d’accueil pour </w:t>
+      </w:r>
+      <w:r>
+        <w:t>les serveurs</w:t>
+      </w:r>
+    </w:p>
+    <w:p>
+      <w:pPr>
+        <w:keepNext/>
+      </w:pPr>
+      <w:r>
+        <w:rPr>
+          <w:noProof/>
+          <w:lang w:eastAsia="fr-FR" w:bidi="ar-SA"/>
+        </w:rPr>
+        <w:drawing>
+          <wp:inline distT="0" distB="0" distL="0" distR="0" wp14:anchorId="0BB5A693" wp14:editId="52C3FACA">
+            <wp:extent cx="5760720" cy="2474595"/>
+            <wp:effectExtent l="0" t="0" r="0" b="1905"/>
+            <wp:docPr id="7" name="Image 7"/>
+            <wp:cNvGraphicFramePr>
+              <a:graphicFrameLocks xmlns:a="http://schemas.openxmlformats.org/drawingml/2006/main" noChangeAspect="1"/>
+            </wp:cNvGraphicFramePr>
+            <a:graphic xmlns:a="http://schemas.openxmlformats.org/drawingml/2006/main">
+              <a:graphicData uri="http://schemas.openxmlformats.org/drawingml/2006/picture">
+                <pic:pic xmlns:pic="http://schemas.openxmlformats.org/drawingml/2006/picture">
+                  <pic:nvPicPr>
+                    <pic:cNvPr id="0" name="service.JPG"/>
+                    <pic:cNvPicPr/>
+                  </pic:nvPicPr>
+                  <pic:blipFill>
+                    <a:blip r:embed="rId50">
+                      <a:extLst>
+                        <a:ext uri="{28A0092B-C50C-407E-A947-70E740481C1C}">
+                          <a14:useLocalDpi xmlns:a14="http://schemas.microsoft.com/office/drawing/2010/main" val="0"/>
+                        </a:ext>
+                      </a:extLst>
+                    </a:blip>
+                    <a:stretch>
+                      <a:fillRect/>
+                    </a:stretch>
+                  </pic:blipFill>
+                  <pic:spPr>
+                    <a:xfrm>
+                      <a:off x="0" y="0"/>
+                      <a:ext cx="5760720" cy="2474595"/>
+                    </a:xfrm>
+                    <a:prstGeom prst="rect">
+                      <a:avLst/>
+                    </a:prstGeom>
+                  </pic:spPr>
+                </pic:pic>
+              </a:graphicData>
+            </a:graphic>
+          </wp:inline>
+        </w:drawing>
+      </w:r>
+    </w:p>
+    <w:p>
+      <w:pPr>
+        <w:pStyle w:val="Lgende"/>
+      </w:pPr>
+      <w:r>
+        <w:t xml:space="preserve">Figure </w:t>
+      </w:r>
+      <w:fldSimple w:instr=" SEQ Figure \* ARABIC ">
+        <w:r>
+          <w:rPr>
+            <w:noProof/>
+          </w:rPr>
+          <w:t>30</w:t>
+        </w:r>
+      </w:fldSimple>
+      <w:r>
+        <w:t xml:space="preserve">: </w:t>
+      </w:r>
+      <w:r>
+        <w:t>Page d’accueil pour les serveurs</w:t>
+      </w:r>
+    </w:p>
+    <w:p>
+      <w:r>
+        <w:t>Sur cette page le serveur voit</w:t>
+      </w:r>
+      <w:r>
+        <w:t xml:space="preserve"> dans le menu à gauche la liste des places disponible. Chaqu</w:t>
+      </w:r>
+      <w:r>
+        <w:t>e place est dupliqué</w:t>
+      </w:r>
+      <w:r>
+        <w:t>e</w:t>
+      </w:r>
+      <w:r>
+        <w:t xml:space="preserve"> : un pour menu donne les tables sans tenir compte </w:t>
+      </w:r>
+      <w:r>
+        <w:t>de leurs disposions, une autre tient compte de leurs emplacement par rapport à la disposion des table</w:t>
+      </w:r>
+      <w:r>
+        <w:t>s</w:t>
+      </w:r>
+      <w:r>
+        <w:t xml:space="preserve"> dans la place donné</w:t>
+      </w:r>
+      <w:r>
+        <w:t>, les positions sont editable</w:t>
+      </w:r>
+      <w:r>
+        <w:t xml:space="preserve"> par glisser-deposer</w:t>
+      </w:r>
+      <w:r>
+        <w:t>.</w:t>
+      </w:r>
+    </w:p>
+    <w:p>
+      <w:pPr>
+        <w:pStyle w:val="Titre3"/>
+        <w:numPr>
+          <w:ilvl w:val="1"/>
+          <w:numId w:val="1"/>
+        </w:numPr>
+      </w:pPr>
+      <w:r>
+        <w:lastRenderedPageBreak/>
+        <w:t>Page pour se charger de servir une commande</w:t>
+      </w:r>
+    </w:p>
+    <w:p>
+      <w:pPr>
+        <w:keepNext/>
+      </w:pPr>
+      <w:r>
+        <w:rPr>
+          <w:noProof/>
+          <w:lang w:eastAsia="fr-FR" w:bidi="ar-SA"/>
+        </w:rPr>
+        <w:drawing>
+          <wp:inline distT="0" distB="0" distL="0" distR="0" wp14:anchorId="437909B9" wp14:editId="1576DF18">
+            <wp:extent cx="5760720" cy="2422525"/>
+            <wp:effectExtent l="0" t="0" r="0" b="0"/>
+            <wp:docPr id="3" name="Image 3"/>
+            <wp:cNvGraphicFramePr>
+              <a:graphicFrameLocks xmlns:a="http://schemas.openxmlformats.org/drawingml/2006/main" noChangeAspect="1"/>
+            </wp:cNvGraphicFramePr>
+            <a:graphic xmlns:a="http://schemas.openxmlformats.org/drawingml/2006/main">
+              <a:graphicData uri="http://schemas.openxmlformats.org/drawingml/2006/picture">
+                <pic:pic xmlns:pic="http://schemas.openxmlformats.org/drawingml/2006/picture">
+                  <pic:nvPicPr>
+                    <pic:cNvPr id="0" name="service-commandes.JPG"/>
+                    <pic:cNvPicPr/>
+                  </pic:nvPicPr>
+                  <pic:blipFill>
+                    <a:blip r:embed="rId51">
+                      <a:extLst>
+                        <a:ext uri="{28A0092B-C50C-407E-A947-70E740481C1C}">
+                          <a14:useLocalDpi xmlns:a14="http://schemas.microsoft.com/office/drawing/2010/main" val="0"/>
+                        </a:ext>
+                      </a:extLst>
+                    </a:blip>
+                    <a:stretch>
+                      <a:fillRect/>
+                    </a:stretch>
+                  </pic:blipFill>
+                  <pic:spPr>
+                    <a:xfrm>
+                      <a:off x="0" y="0"/>
+                      <a:ext cx="5760720" cy="2422525"/>
+                    </a:xfrm>
+                    <a:prstGeom prst="rect">
+                      <a:avLst/>
+                    </a:prstGeom>
+                  </pic:spPr>
+                </pic:pic>
+              </a:graphicData>
+            </a:graphic>
+          </wp:inline>
+        </w:drawing>
+      </w:r>
+    </w:p>
+    <w:p>
+      <w:pPr>
+        <w:pStyle w:val="Lgende"/>
+      </w:pPr>
+      <w:r>
+        <w:t xml:space="preserve">Figure </w:t>
+      </w:r>
+      <w:fldSimple w:instr=" SEQ Figure \* ARABIC ">
+        <w:r>
+          <w:rPr>
+            <w:noProof/>
+          </w:rPr>
+          <w:t>31</w:t>
+        </w:r>
+      </w:fldSimple>
+      <w:r>
+        <w:t xml:space="preserve">: </w:t>
+      </w:r>
+      <w:r>
+        <w:t>Page pour se charger de servir une commande</w:t>
+      </w:r>
+    </w:p>
+    <w:p>
+      <w:r>
+        <w:t xml:space="preserve">L’interface presente est une interface qui apparait quand un serveur clique sur une table. </w:t>
+      </w:r>
+      <w:r>
+        <w:t xml:space="preserve">Dans cette interface le serveur remarque la liste des commandes éfectuées par le client avec la possibilité de visualiser la liste des recettes qui </w:t>
+      </w:r>
+      <w:r>
+        <w:t>les compose. Ici alors, le client peut se charger de servir une commande, et aissi il recevra un</w:t>
+      </w:r>
+      <w:r>
+        <w:t xml:space="preserve"> signal lorque la commande sera prête.</w:t>
+      </w:r>
+    </w:p>
+    <w:p>
+      <w:pPr>
+        <w:pStyle w:val="Titre3"/>
+        <w:numPr>
+          <w:ilvl w:val="1"/>
+          <w:numId w:val="1"/>
+        </w:numPr>
+      </w:pPr>
+      <w:r>
+        <w:t>Page d’acceil pour les cuisiniers</w:t>
+      </w:r>
+    </w:p>
+    <w:p>
+      <w:pPr>
+        <w:keepNext/>
+      </w:pPr>
+      <w:r>
+        <w:rPr>
+          <w:noProof/>
+          <w:lang w:eastAsia="fr-FR" w:bidi="ar-SA"/>
+        </w:rPr>
+        <w:drawing>
+          <wp:inline distT="0" distB="0" distL="0" distR="0" wp14:anchorId="6C7126FF" wp14:editId="4BF1EE5C">
+            <wp:extent cx="5760720" cy="2454275"/>
+            <wp:effectExtent l="0" t="0" r="0" b="3175"/>
+            <wp:docPr id="12" name="Image 12"/>
+            <wp:cNvGraphicFramePr>
+              <a:graphicFrameLocks xmlns:a="http://schemas.openxmlformats.org/drawingml/2006/main" noChangeAspect="1"/>
+            </wp:cNvGraphicFramePr>
+            <a:graphic xmlns:a="http://schemas.openxmlformats.org/drawingml/2006/main">
+              <a:graphicData uri="http://schemas.openxmlformats.org/drawingml/2006/picture">
+                <pic:pic xmlns:pic="http://schemas.openxmlformats.org/drawingml/2006/picture">
+                  <pic:nvPicPr>
+                    <pic:cNvPr id="0" name="cuisine.JPG"/>
+                    <pic:cNvPicPr/>
+                  </pic:nvPicPr>
+                  <pic:blipFill>
+                    <a:blip r:embed="rId52">
+                      <a:extLst>
+                        <a:ext uri="{28A0092B-C50C-407E-A947-70E740481C1C}">
+                          <a14:useLocalDpi xmlns:a14="http://schemas.microsoft.com/office/drawing/2010/main" val="0"/>
+                        </a:ext>
+                      </a:extLst>
+                    </a:blip>
+                    <a:stretch>
+                      <a:fillRect/>
+                    </a:stretch>
+                  </pic:blipFill>
+                  <pic:spPr>
+                    <a:xfrm>
+                      <a:off x="0" y="0"/>
+                      <a:ext cx="5760720" cy="2454275"/>
+                    </a:xfrm>
+                    <a:prstGeom prst="rect">
+                      <a:avLst/>
+                    </a:prstGeom>
+                  </pic:spPr>
+                </pic:pic>
+              </a:graphicData>
+            </a:graphic>
+          </wp:inline>
+        </w:drawing>
+      </w:r>
+    </w:p>
+    <w:p>
+      <w:pPr>
+        <w:pStyle w:val="Lgende"/>
+      </w:pPr>
+      <w:r>
+        <w:t xml:space="preserve">Figure </w:t>
+      </w:r>
+      <w:fldSimple w:instr=" SEQ Figure \* ARABIC ">
+        <w:r>
+          <w:rPr>
+            <w:noProof/>
+          </w:rPr>
+          <w:t>32</w:t>
+        </w:r>
+      </w:fldSimple>
+      <w:r>
+        <w:t xml:space="preserve">: </w:t>
+      </w:r>
+      <w:r>
+        <w:t>Page d’acceil pour les cuisiniers</w:t>
+      </w:r>
+    </w:p>
+    <w:p>
+      <w:r>
+        <w:t xml:space="preserve">Cette page </w:t>
+      </w:r>
+      <w:r>
+        <w:t>est un</w:t>
+      </w:r>
+      <w:r>
+        <w:t>e</w:t>
+      </w:r>
+      <w:r>
+        <w:t xml:space="preserve"> page</w:t>
+      </w:r>
+      <w:r>
+        <w:t xml:space="preserve"> à deux roles principaux. C’est ici qu’</w:t>
+      </w:r>
+      <w:r>
+        <w:t>un cuisinier</w:t>
+      </w:r>
+      <w:r>
+        <w:t xml:space="preserve"> trouve</w:t>
+      </w:r>
+      <w:r>
+        <w:t xml:space="preserve"> la liste des recettes commadé</w:t>
+      </w:r>
+      <w:r>
+        <w:t>es en partant</w:t>
+      </w:r>
+      <w:r>
+        <w:t xml:space="preserve"> </w:t>
+      </w:r>
+      <w:r>
+        <w:t>de la</w:t>
+      </w:r>
+      <w:r>
+        <w:t xml:space="preserve"> commande</w:t>
+      </w:r>
+      <w:r>
+        <w:t xml:space="preserve"> le plus ancien</w:t>
+      </w:r>
+      <w:r>
+        <w:t xml:space="preserve"> au plus recent.</w:t>
+      </w:r>
+      <w:r>
+        <w:t xml:space="preserve"> C’est</w:t>
+      </w:r>
+      <w:r>
+        <w:t xml:space="preserve"> aussi ici que le cuisinier retr</w:t>
+      </w:r>
+      <w:r>
+        <w:t>o</w:t>
+      </w:r>
+      <w:r>
+        <w:t>uve la possibilité</w:t>
+      </w:r>
+      <w:r>
+        <w:t xml:space="preserve"> de se charger de preparer une recette et de </w:t>
+      </w:r>
+      <w:r>
+        <w:t xml:space="preserve">marquer qu’elle est prête. Si </w:t>
+      </w:r>
+      <w:r>
+        <w:t>toutes</w:t>
+      </w:r>
+      <w:r>
+        <w:t xml:space="preserve"> les recettes composantes d’une commande sont prêtes le système se chargera de notifier le serveur qui s’en est chargé</w:t>
+      </w:r>
+      <w:r>
+        <w:t>. Si personne ne s’en est chargé tout les serveurs sont notifés.</w:t>
+      </w:r>
+    </w:p>
+    <w:p>
+      <w:pPr>
+        <w:pStyle w:val="Titre1"/>
+        <w:rPr>
+          <w:color w:val="000000"/>
+          <w:szCs w:val="26"/>
+        </w:rPr>
+      </w:pPr>
+      <w:bookmarkStart w:id="188" w:name="_Toc522447482"/>
+      <w:bookmarkStart w:id="189" w:name="_Toc531526468"/>
+      <w:r>
+        <w:lastRenderedPageBreak/>
+        <w:t>IV.4</w:t>
+      </w:r>
+      <w:r>
+        <w:t xml:space="preserve">. </w:t>
+      </w:r>
+      <w:r>
+        <w:t>Critiques sur les résultats obtenus</w:t>
+      </w:r>
+      <w:bookmarkEnd w:id="188"/>
       <w:bookmarkEnd w:id="189"/>
     </w:p>
     <w:p>
       <w:pPr>
-        <w:pStyle w:val="Titre1"/>
-        <w:rPr>
-          <w:color w:val="000000"/>
-          <w:szCs w:val="26"/>
-        </w:rPr>
-      </w:pPr>
-      <w:bookmarkStart w:id="190" w:name="_Toc522447482"/>
-      <w:bookmarkStart w:id="191" w:name="_Toc531526468"/>
-      <w:r>
-        <w:t>IV.4</w:t>
-      </w:r>
-      <w:r>
-        <w:t xml:space="preserve">. </w:t>
-      </w:r>
-      <w:r>
-        <w:t>Critiques sur les résultats obtenus</w:t>
-      </w:r>
-      <w:bookmarkEnd w:id="190"/>
-      <w:bookmarkEnd w:id="191"/>
-    </w:p>
-    <w:p>
-      <w:pPr>
         <w:jc w:val="both"/>
         <w:rPr>
           <w:rFonts w:ascii="Times New Roman" w:hAnsi="Times New Roman" w:cs="Times New Roman"/>
@@ -23828,27 +24675,7 @@
           <w:sz w:val="26"/>
           <w:szCs w:val="26"/>
         </w:rPr>
-        <w:t xml:space="preserve">Une application n’étant jamais achevée, nous nous battons toujours jusqu’au fond avec fermeté pour avoir abouti à la conception et réalisation de l’application répondant aux attentes que nous nous sommes fixées tout au début de ce travail. Les erreurs de programmation étant toujours omniprésentes dans toute application, nous admettons que notre application ne fait pas exception à cette règle qui tend à se généraliser bien que jusqu’à présent nous n’avons pas encore </w:t>
-      </w:r>
-      <w:proofErr w:type="gramStart"/>
-      <w:r>
-        <w:rPr>
-          <w:rFonts w:ascii="Times New Roman" w:hAnsi="Times New Roman" w:cs="Times New Roman"/>
-          <w:color w:val="000000"/>
-          <w:sz w:val="26"/>
-          <w:szCs w:val="26"/>
-        </w:rPr>
-        <w:t>observé</w:t>
-      </w:r>
-      <w:proofErr w:type="gramEnd"/>
-      <w:r>
-        <w:rPr>
-          <w:rFonts w:ascii="Times New Roman" w:hAnsi="Times New Roman" w:cs="Times New Roman"/>
-          <w:color w:val="000000"/>
-          <w:sz w:val="26"/>
-          <w:szCs w:val="26"/>
-        </w:rPr>
-        <w:t xml:space="preserve"> de disfonctionnements.</w:t>
+        <w:t>Une application n’étant jamais achevée, nous nous battons toujours jusqu’au fond avec fermeté pour avoir abouti à la conception et réalisation de l’application répondant aux attentes que nous nous sommes fixées tout au début de ce travail. Les erreurs de programmation étant toujours omniprésentes dans toute application, nous admettons que notre application ne fait pas exception à cette règle qui tend à se généraliser bien que jusqu’à présent nous n’avons pas encore observé de disfonctionnements.</w:t>
       </w:r>
     </w:p>
     <w:p>
@@ -24059,6 +24886,95 @@
     </w:lvl>
   </w:abstractNum>
   <w:abstractNum w:abstractNumId="1">
+    <w:nsid w:val="057E5DC7"/>
+    <w:multiLevelType w:val="hybridMultilevel"/>
+    <w:tmpl w:val="25A0E2F8"/>
+    <w:lvl w:ilvl="0" w:tplc="EEF018B4">
+      <w:start w:val="1"/>
+      <w:numFmt w:val="decimal"/>
+      <w:lvlText w:val="%1."/>
+      <w:lvlJc w:val="left"/>
+      <w:pPr>
+        <w:ind w:left="1440" w:hanging="360"/>
+      </w:pPr>
+      <w:rPr>
+        <w:rFonts w:hint="default"/>
+      </w:rPr>
+    </w:lvl>
+    <w:lvl w:ilvl="1" w:tplc="040C0019" w:tentative="1">
+      <w:start w:val="1"/>
+      <w:numFmt w:val="lowerLetter"/>
+      <w:lvlText w:val="%2."/>
+      <w:lvlJc w:val="left"/>
+      <w:pPr>
+        <w:ind w:left="2160" w:hanging="360"/>
+      </w:pPr>
+    </w:lvl>
+    <w:lvl w:ilvl="2" w:tplc="040C001B" w:tentative="1">
+      <w:start w:val="1"/>
+      <w:numFmt w:val="lowerRoman"/>
+      <w:lvlText w:val="%3."/>
+      <w:lvlJc w:val="right"/>
+      <w:pPr>
+        <w:ind w:left="2880" w:hanging="180"/>
+      </w:pPr>
+    </w:lvl>
+    <w:lvl w:ilvl="3" w:tplc="040C000F" w:tentative="1">
+      <w:start w:val="1"/>
+      <w:numFmt w:val="decimal"/>
+      <w:lvlText w:val="%4."/>
+      <w:lvlJc w:val="left"/>
+      <w:pPr>
+        <w:ind w:left="3600" w:hanging="360"/>
+      </w:pPr>
+    </w:lvl>
+    <w:lvl w:ilvl="4" w:tplc="040C0019" w:tentative="1">
+      <w:start w:val="1"/>
+      <w:numFmt w:val="lowerLetter"/>
+      <w:lvlText w:val="%5."/>
+      <w:lvlJc w:val="left"/>
+      <w:pPr>
+        <w:ind w:left="4320" w:hanging="360"/>
+      </w:pPr>
+    </w:lvl>
+    <w:lvl w:ilvl="5" w:tplc="040C001B" w:tentative="1">
+      <w:start w:val="1"/>
+      <w:numFmt w:val="lowerRoman"/>
+      <w:lvlText w:val="%6."/>
+      <w:lvlJc w:val="right"/>
+      <w:pPr>
+        <w:ind w:left="5040" w:hanging="180"/>
+      </w:pPr>
+    </w:lvl>
+    <w:lvl w:ilvl="6" w:tplc="040C000F" w:tentative="1">
+      <w:start w:val="1"/>
+      <w:numFmt w:val="decimal"/>
+      <w:lvlText w:val="%7."/>
+      <w:lvlJc w:val="left"/>
+      <w:pPr>
+        <w:ind w:left="5760" w:hanging="360"/>
+      </w:pPr>
+    </w:lvl>
+    <w:lvl w:ilvl="7" w:tplc="040C0019" w:tentative="1">
+      <w:start w:val="1"/>
+      <w:numFmt w:val="lowerLetter"/>
+      <w:lvlText w:val="%8."/>
+      <w:lvlJc w:val="left"/>
+      <w:pPr>
+        <w:ind w:left="6480" w:hanging="360"/>
+      </w:pPr>
+    </w:lvl>
+    <w:lvl w:ilvl="8" w:tplc="040C001B" w:tentative="1">
+      <w:start w:val="1"/>
+      <w:numFmt w:val="lowerRoman"/>
+      <w:lvlText w:val="%9."/>
+      <w:lvlJc w:val="right"/>
+      <w:pPr>
+        <w:ind w:left="7200" w:hanging="180"/>
+      </w:pPr>
+    </w:lvl>
+  </w:abstractNum>
+  <w:abstractNum w:abstractNumId="2">
     <w:nsid w:val="0CAC4246"/>
     <w:multiLevelType w:val="multilevel"/>
     <w:tmpl w:val="5FD8703E"/>
@@ -24207,7 +25123,7 @@
       </w:rPr>
     </w:lvl>
   </w:abstractNum>
-  <w:abstractNum w:abstractNumId="2">
+  <w:abstractNum w:abstractNumId="3">
     <w:nsid w:val="14901123"/>
     <w:multiLevelType w:val="multilevel"/>
     <w:tmpl w:val="52F01ED0"/>
@@ -24320,7 +25236,7 @@
       </w:pPr>
     </w:lvl>
   </w:abstractNum>
-  <w:abstractNum w:abstractNumId="3">
+  <w:abstractNum w:abstractNumId="4">
     <w:nsid w:val="19D002F0"/>
     <w:multiLevelType w:val="hybridMultilevel"/>
     <w:tmpl w:val="D4E02E00"/>
@@ -24406,7 +25322,7 @@
       </w:pPr>
     </w:lvl>
   </w:abstractNum>
-  <w:abstractNum w:abstractNumId="4">
+  <w:abstractNum w:abstractNumId="5">
     <w:nsid w:val="1D8F3754"/>
     <w:multiLevelType w:val="hybridMultilevel"/>
     <w:tmpl w:val="A384976E"/>
@@ -24495,7 +25411,7 @@
       </w:pPr>
     </w:lvl>
   </w:abstractNum>
-  <w:abstractNum w:abstractNumId="5">
+  <w:abstractNum w:abstractNumId="6">
     <w:nsid w:val="1F2B5D25"/>
     <w:multiLevelType w:val="hybridMultilevel"/>
     <w:tmpl w:val="1CEAAFF4"/>
@@ -24608,7 +25524,7 @@
       </w:rPr>
     </w:lvl>
   </w:abstractNum>
-  <w:abstractNum w:abstractNumId="6">
+  <w:abstractNum w:abstractNumId="7">
     <w:nsid w:val="1FD265F0"/>
     <w:multiLevelType w:val="multilevel"/>
     <w:tmpl w:val="DFF8BF46"/>
@@ -24757,7 +25673,7 @@
       </w:rPr>
     </w:lvl>
   </w:abstractNum>
-  <w:abstractNum w:abstractNumId="7">
+  <w:abstractNum w:abstractNumId="8">
     <w:nsid w:val="260957FA"/>
     <w:multiLevelType w:val="hybridMultilevel"/>
     <w:tmpl w:val="5C4C4646"/>
@@ -24846,7 +25762,7 @@
       </w:pPr>
     </w:lvl>
   </w:abstractNum>
-  <w:abstractNum w:abstractNumId="8">
+  <w:abstractNum w:abstractNumId="9">
     <w:nsid w:val="2C144663"/>
     <w:multiLevelType w:val="hybridMultilevel"/>
     <w:tmpl w:val="0FC43290"/>
@@ -24959,7 +25875,7 @@
       </w:rPr>
     </w:lvl>
   </w:abstractNum>
-  <w:abstractNum w:abstractNumId="9">
+  <w:abstractNum w:abstractNumId="10">
     <w:nsid w:val="3CC06119"/>
     <w:multiLevelType w:val="hybridMultilevel"/>
     <w:tmpl w:val="85745D50"/>
@@ -25072,7 +25988,7 @@
       </w:rPr>
     </w:lvl>
   </w:abstractNum>
-  <w:abstractNum w:abstractNumId="10">
+  <w:abstractNum w:abstractNumId="11">
     <w:nsid w:val="3DBA4B81"/>
     <w:multiLevelType w:val="multilevel"/>
     <w:tmpl w:val="2C6CB172"/>
@@ -25213,7 +26129,7 @@
       </w:rPr>
     </w:lvl>
   </w:abstractNum>
-  <w:abstractNum w:abstractNumId="11">
+  <w:abstractNum w:abstractNumId="12">
     <w:nsid w:val="53C0424D"/>
     <w:multiLevelType w:val="multilevel"/>
     <w:tmpl w:val="963A9E94"/>
@@ -25362,7 +26278,7 @@
       </w:rPr>
     </w:lvl>
   </w:abstractNum>
-  <w:abstractNum w:abstractNumId="12">
+  <w:abstractNum w:abstractNumId="13">
     <w:nsid w:val="55D336A6"/>
     <w:multiLevelType w:val="hybridMultilevel"/>
     <w:tmpl w:val="B33A2808"/>
@@ -25475,7 +26391,7 @@
       </w:rPr>
     </w:lvl>
   </w:abstractNum>
-  <w:abstractNum w:abstractNumId="13">
+  <w:abstractNum w:abstractNumId="14">
     <w:nsid w:val="5B7D1686"/>
     <w:multiLevelType w:val="multilevel"/>
     <w:tmpl w:val="9A00918C"/>
@@ -25624,7 +26540,7 @@
       </w:rPr>
     </w:lvl>
   </w:abstractNum>
-  <w:abstractNum w:abstractNumId="14">
+  <w:abstractNum w:abstractNumId="15">
     <w:nsid w:val="5C5B5F78"/>
     <w:multiLevelType w:val="hybridMultilevel"/>
     <w:tmpl w:val="0792B380"/>
@@ -25716,7 +26632,97 @@
       </w:pPr>
     </w:lvl>
   </w:abstractNum>
-  <w:abstractNum w:abstractNumId="15">
+  <w:abstractNum w:abstractNumId="16">
+    <w:nsid w:val="5E4716EC"/>
+    <w:multiLevelType w:val="hybridMultilevel"/>
+    <w:tmpl w:val="BE08DFA8"/>
+    <w:lvl w:ilvl="0" w:tplc="DAB257FC">
+      <w:start w:val="1"/>
+      <w:numFmt w:val="decimal"/>
+      <w:lvlText w:val="%1."/>
+      <w:lvlJc w:val="left"/>
+      <w:pPr>
+        <w:ind w:left="1080" w:hanging="360"/>
+      </w:pPr>
+      <w:rPr>
+        <w:rFonts w:hint="default"/>
+        <w:b/>
+      </w:rPr>
+    </w:lvl>
+    <w:lvl w:ilvl="1" w:tplc="040C0019" w:tentative="1">
+      <w:start w:val="1"/>
+      <w:numFmt w:val="lowerLetter"/>
+      <w:lvlText w:val="%2."/>
+      <w:lvlJc w:val="left"/>
+      <w:pPr>
+        <w:ind w:left="1800" w:hanging="360"/>
+      </w:pPr>
+    </w:lvl>
+    <w:lvl w:ilvl="2" w:tplc="040C001B" w:tentative="1">
+      <w:start w:val="1"/>
+      <w:numFmt w:val="lowerRoman"/>
+      <w:lvlText w:val="%3."/>
+      <w:lvlJc w:val="right"/>
+      <w:pPr>
+        <w:ind w:left="2520" w:hanging="180"/>
+      </w:pPr>
+    </w:lvl>
+    <w:lvl w:ilvl="3" w:tplc="040C000F" w:tentative="1">
+      <w:start w:val="1"/>
+      <w:numFmt w:val="decimal"/>
+      <w:lvlText w:val="%4."/>
+      <w:lvlJc w:val="left"/>
+      <w:pPr>
+        <w:ind w:left="3240" w:hanging="360"/>
+      </w:pPr>
+    </w:lvl>
+    <w:lvl w:ilvl="4" w:tplc="040C0019" w:tentative="1">
+      <w:start w:val="1"/>
+      <w:numFmt w:val="lowerLetter"/>
+      <w:lvlText w:val="%5."/>
+      <w:lvlJc w:val="left"/>
+      <w:pPr>
+        <w:ind w:left="3960" w:hanging="360"/>
+      </w:pPr>
+    </w:lvl>
+    <w:lvl w:ilvl="5" w:tplc="040C001B" w:tentative="1">
+      <w:start w:val="1"/>
+      <w:numFmt w:val="lowerRoman"/>
+      <w:lvlText w:val="%6."/>
+      <w:lvlJc w:val="right"/>
+      <w:pPr>
+        <w:ind w:left="4680" w:hanging="180"/>
+      </w:pPr>
+    </w:lvl>
+    <w:lvl w:ilvl="6" w:tplc="040C000F" w:tentative="1">
+      <w:start w:val="1"/>
+      <w:numFmt w:val="decimal"/>
+      <w:lvlText w:val="%7."/>
+      <w:lvlJc w:val="left"/>
+      <w:pPr>
+        <w:ind w:left="5400" w:hanging="360"/>
+      </w:pPr>
+    </w:lvl>
+    <w:lvl w:ilvl="7" w:tplc="040C0019" w:tentative="1">
+      <w:start w:val="1"/>
+      <w:numFmt w:val="lowerLetter"/>
+      <w:lvlText w:val="%8."/>
+      <w:lvlJc w:val="left"/>
+      <w:pPr>
+        <w:ind w:left="6120" w:hanging="360"/>
+      </w:pPr>
+    </w:lvl>
+    <w:lvl w:ilvl="8" w:tplc="040C001B" w:tentative="1">
+      <w:start w:val="1"/>
+      <w:numFmt w:val="lowerRoman"/>
+      <w:lvlText w:val="%9."/>
+      <w:lvlJc w:val="right"/>
+      <w:pPr>
+        <w:ind w:left="6840" w:hanging="180"/>
+      </w:pPr>
+    </w:lvl>
+  </w:abstractNum>
+  <w:abstractNum w:abstractNumId="17">
     <w:nsid w:val="5E9C4498"/>
     <w:multiLevelType w:val="hybridMultilevel"/>
     <w:tmpl w:val="75F4815E"/>
@@ -25829,7 +26835,7 @@
       </w:rPr>
     </w:lvl>
   </w:abstractNum>
-  <w:abstractNum w:abstractNumId="16">
+  <w:abstractNum w:abstractNumId="18">
     <w:nsid w:val="63F0487E"/>
     <w:multiLevelType w:val="hybridMultilevel"/>
     <w:tmpl w:val="ACCA717E"/>
@@ -25942,7 +26948,7 @@
       </w:rPr>
     </w:lvl>
   </w:abstractNum>
-  <w:abstractNum w:abstractNumId="17">
+  <w:abstractNum w:abstractNumId="19">
     <w:nsid w:val="6E975C2D"/>
     <w:multiLevelType w:val="hybridMultilevel"/>
     <w:tmpl w:val="F3326640"/>
@@ -26028,7 +27034,7 @@
       </w:pPr>
     </w:lvl>
   </w:abstractNum>
-  <w:abstractNum w:abstractNumId="18">
+  <w:abstractNum w:abstractNumId="20">
     <w:nsid w:val="76130583"/>
     <w:multiLevelType w:val="hybridMultilevel"/>
     <w:tmpl w:val="C27A7DB8"/>
@@ -26117,7 +27123,7 @@
       </w:pPr>
     </w:lvl>
   </w:abstractNum>
-  <w:abstractNum w:abstractNumId="19">
+  <w:abstractNum w:abstractNumId="21">
     <w:nsid w:val="76FB3BEA"/>
     <w:multiLevelType w:val="hybridMultilevel"/>
     <w:tmpl w:val="77568966"/>
@@ -26230,7 +27236,7 @@
       </w:rPr>
     </w:lvl>
   </w:abstractNum>
-  <w:abstractNum w:abstractNumId="20">
+  <w:abstractNum w:abstractNumId="22">
     <w:nsid w:val="7E0A0997"/>
     <w:multiLevelType w:val="multilevel"/>
     <w:tmpl w:val="36188EAE"/>
@@ -26376,67 +27382,73 @@
     </w:lvl>
   </w:abstractNum>
   <w:num w:numId="1">
+    <w:abstractNumId w:val="11"/>
+  </w:num>
+  <w:num w:numId="2">
+    <w:abstractNumId w:val="21"/>
+  </w:num>
+  <w:num w:numId="3">
+    <w:abstractNumId w:val="6"/>
+  </w:num>
+  <w:num w:numId="4">
+    <w:abstractNumId w:val="15"/>
+  </w:num>
+  <w:num w:numId="5">
     <w:abstractNumId w:val="10"/>
   </w:num>
-  <w:num w:numId="2">
-    <w:abstractNumId w:val="19"/>
-  </w:num>
-  <w:num w:numId="3">
-    <w:abstractNumId w:val="5"/>
-  </w:num>
-  <w:num w:numId="4">
-    <w:abstractNumId w:val="14"/>
-  </w:num>
-  <w:num w:numId="5">
-    <w:abstractNumId w:val="9"/>
-  </w:num>
   <w:num w:numId="6">
-    <w:abstractNumId w:val="18"/>
+    <w:abstractNumId w:val="20"/>
   </w:num>
   <w:num w:numId="7">
-    <w:abstractNumId w:val="7"/>
+    <w:abstractNumId w:val="8"/>
   </w:num>
   <w:num w:numId="8">
-    <w:abstractNumId w:val="12"/>
+    <w:abstractNumId w:val="13"/>
   </w:num>
   <w:num w:numId="9">
-    <w:abstractNumId w:val="16"/>
+    <w:abstractNumId w:val="18"/>
   </w:num>
   <w:num w:numId="10">
     <w:abstractNumId w:val="0"/>
   </w:num>
   <w:num w:numId="11">
-    <w:abstractNumId w:val="15"/>
+    <w:abstractNumId w:val="17"/>
   </w:num>
   <w:num w:numId="12">
-    <w:abstractNumId w:val="8"/>
+    <w:abstractNumId w:val="9"/>
   </w:num>
   <w:num w:numId="13">
-    <w:abstractNumId w:val="11"/>
+    <w:abstractNumId w:val="12"/>
   </w:num>
   <w:num w:numId="14">
-    <w:abstractNumId w:val="1"/>
+    <w:abstractNumId w:val="2"/>
   </w:num>
   <w:num w:numId="15">
+    <w:abstractNumId w:val="4"/>
+  </w:num>
+  <w:num w:numId="16">
+    <w:abstractNumId w:val="19"/>
+  </w:num>
+  <w:num w:numId="17">
+    <w:abstractNumId w:val="14"/>
+  </w:num>
+  <w:num w:numId="18">
+    <w:abstractNumId w:val="7"/>
+  </w:num>
+  <w:num w:numId="19">
+    <w:abstractNumId w:val="22"/>
+  </w:num>
+  <w:num w:numId="20">
     <w:abstractNumId w:val="3"/>
   </w:num>
-  <w:num w:numId="16">
-    <w:abstractNumId w:val="17"/>
+  <w:num w:numId="21">
+    <w:abstractNumId w:val="5"/>
   </w:num>
-  <w:num w:numId="17">
-    <w:abstractNumId w:val="13"/>
+  <w:num w:numId="22">
+    <w:abstractNumId w:val="16"/>
   </w:num>
-  <w:num w:numId="18">
-    <w:abstractNumId w:val="6"/>
-  </w:num>
-  <w:num w:numId="19">
-    <w:abstractNumId w:val="20"/>
-  </w:num>
-  <w:num w:numId="20">
-    <w:abstractNumId w:val="2"/>
-  </w:num>
-  <w:num w:numId="21">
-    <w:abstractNumId w:val="4"/>
+  <w:num w:numId="23">
+    <w:abstractNumId w:val="1"/>
   </w:num>
   <w:numIdMacAtCleanup w:val="11"/>
 </w:numbering>
@@ -28696,7 +29708,7 @@
 </file>
 
 <file path=customXml/itemProps1.xml><?xml version="1.0" encoding="utf-8"?>
-<ds:datastoreItem xmlns:ds="http://schemas.openxmlformats.org/officeDocument/2006/customXml" ds:itemID="{116418BC-22B0-4FBA-ABB3-FB1A536F3AE5}">
+<ds:datastoreItem xmlns:ds="http://schemas.openxmlformats.org/officeDocument/2006/customXml" ds:itemID="{0F13768D-F4C8-49F1-8029-A3A875EF810D}">
   <ds:schemaRefs>
     <ds:schemaRef ds:uri="http://schemas.openxmlformats.org/officeDocument/2006/bibliography"/>
   </ds:schemaRefs>

</xml_diff>